<commit_message>
Ran tests using different sample sizes and different crossover methods
</commit_message>
<xml_diff>
--- a/Project 3/Cassady_TravelingSalesman_Closest_Edge_Insertion_Heuristic.docx
+++ b/Project 3/Cassady_TravelingSalesman_Closest_Edge_Insertion_Heuristic.docx
@@ -28,7 +28,7 @@
           <w:sz w:val="44"/>
           <w:szCs w:val="44"/>
         </w:rPr>
-        <w:t>Closest Edge Insertion Heuristic</w:t>
+        <w:t>Genetic Algorithm</w:t>
       </w:r>
     </w:p>
     <w:p>
@@ -242,7 +242,23 @@
           <w:sz w:val="24"/>
           <w:szCs w:val="24"/>
         </w:rPr>
-        <w:t>The approach taken to solving the TSP was to use a closest-edge insertion heuristic.  Development of the algorithm was aided by a graphical user interface (GUI).  Throughout this document cities from TSP will be referred to as “vertices” and the route between a pair of vertices as an “edge.”</w:t>
+        <w:t xml:space="preserve">The approach taken to solving the TSP was to use </w:t>
+      </w:r>
+      <w:r>
+        <w:rPr>
+          <w:rFonts w:ascii="Times New Roman" w:hAnsi="Times New Roman" w:cs="Times New Roman"/>
+          <w:sz w:val="24"/>
+          <w:szCs w:val="24"/>
+        </w:rPr>
+        <w:t>a genetic algorithm</w:t>
+      </w:r>
+      <w:r>
+        <w:rPr>
+          <w:rFonts w:ascii="Times New Roman" w:hAnsi="Times New Roman" w:cs="Times New Roman"/>
+          <w:sz w:val="24"/>
+          <w:szCs w:val="24"/>
+        </w:rPr>
+        <w:t>. Development of the algorithm was aided by a graphical user interface (GUI).  Throughout this document cities from TSP will be referred to as “vertices” and the route between a pair of vertices as an “edge.”</w:t>
       </w:r>
     </w:p>
     <w:p>
@@ -272,32 +288,549 @@
           <w:sz w:val="24"/>
           <w:szCs w:val="24"/>
         </w:rPr>
-        <w:t xml:space="preserve">The algorithm implemented has two main parts to its forward progression.  First off it chooses a new vertex to be inserted into the route.  Secondly, the route “lasso’s” the vertex to update the route with the new vertex in the most optimal way.  A graphical representation of this lasso technique can be found in </w:t>
+        <w:t xml:space="preserve">The </w:t>
+      </w:r>
+      <w:r>
+        <w:rPr>
+          <w:rFonts w:ascii="Times New Roman" w:hAnsi="Times New Roman" w:cs="Times New Roman"/>
+          <w:sz w:val="24"/>
+          <w:szCs w:val="24"/>
+        </w:rPr>
+        <w:t xml:space="preserve">genetic </w:t>
+      </w:r>
+      <w:r>
+        <w:rPr>
+          <w:rFonts w:ascii="Times New Roman" w:hAnsi="Times New Roman" w:cs="Times New Roman"/>
+          <w:sz w:val="24"/>
+          <w:szCs w:val="24"/>
+        </w:rPr>
+        <w:t xml:space="preserve">algorithm implemented </w:t>
+      </w:r>
+      <w:r>
+        <w:rPr>
+          <w:rFonts w:ascii="Times New Roman" w:hAnsi="Times New Roman" w:cs="Times New Roman"/>
+          <w:sz w:val="24"/>
+          <w:szCs w:val="24"/>
+        </w:rPr>
+        <w:t>is inspired by sexual reproduction of gametes in biology</w:t>
+      </w:r>
+      <w:r>
+        <w:rPr>
+          <w:rFonts w:ascii="Times New Roman" w:hAnsi="Times New Roman" w:cs="Times New Roman"/>
+          <w:sz w:val="24"/>
+          <w:szCs w:val="24"/>
+        </w:rPr>
+        <w:t xml:space="preserve">.  </w:t>
+      </w:r>
+      <w:r>
+        <w:rPr>
+          <w:rFonts w:ascii="Times New Roman" w:hAnsi="Times New Roman" w:cs="Times New Roman"/>
+          <w:sz w:val="24"/>
+          <w:szCs w:val="24"/>
+        </w:rPr>
+        <w:t>This algorithm retains a constant population of “chromosomes” which are representations of possible solutions/agents for/within the given problem.  The algorithm then makes use of two functions to evolve the population overtime to weed out the poor performers and mate the good performers.  The mating process is called “crossover”.  An additional method is used after cross over to add more randomization into the process, this method is called “mutation”.</w:t>
+      </w:r>
+    </w:p>
+    <w:p>
+      <w:pPr>
+        <w:pStyle w:val="Heading3"/>
+        <w:ind w:left="540" w:firstLine="0"/>
+        <w:rPr>
+          <w:b w:val="0"/>
+          <w:bCs w:val="0"/>
+        </w:rPr>
+      </w:pPr>
+      <w:r>
+        <w:rPr>
+          <w:b w:val="0"/>
+          <w:bCs w:val="0"/>
+        </w:rPr>
+        <w:t>Crossover</w:t>
+      </w:r>
+    </w:p>
+    <w:p>
+      <w:pPr>
+        <w:ind w:left="1440"/>
+      </w:pPr>
+      <w:r>
+        <w:t>d</w:t>
+      </w:r>
+    </w:p>
+    <w:p>
+      <w:pPr>
+        <w:pStyle w:val="Heading3"/>
+        <w:ind w:left="540" w:firstLine="0"/>
+      </w:pPr>
+      <w:r>
+        <w:rPr>
+          <w:b w:val="0"/>
+          <w:bCs w:val="0"/>
+        </w:rPr>
+        <w:t>Mutation</w:t>
+      </w:r>
+    </w:p>
+    <w:p>
+      <w:pPr>
+        <w:pStyle w:val="NoSpacing"/>
+        <w:ind w:left="1440"/>
+        <w:rPr>
+          <w:rFonts w:ascii="Times New Roman" w:hAnsi="Times New Roman" w:cs="Times New Roman"/>
+          <w:sz w:val="24"/>
+          <w:szCs w:val="24"/>
+        </w:rPr>
+      </w:pPr>
+      <w:r>
+        <w:rPr>
+          <w:rFonts w:ascii="Times New Roman" w:hAnsi="Times New Roman" w:cs="Times New Roman"/>
+          <w:sz w:val="24"/>
+          <w:szCs w:val="24"/>
+        </w:rPr>
+        <w:t>d</w:t>
+      </w:r>
+    </w:p>
+    <w:p>
+      <w:pPr>
+        <w:pStyle w:val="Heading2"/>
+        <w:rPr>
+          <w:b w:val="0"/>
+          <w:bCs w:val="0"/>
+        </w:rPr>
+      </w:pPr>
+      <w:r>
+        <w:rPr>
+          <w:b w:val="0"/>
+          <w:bCs w:val="0"/>
+        </w:rPr>
+        <w:t>Graphical User Interface</w:t>
+      </w:r>
+    </w:p>
+    <w:p>
+      <w:pPr>
+        <w:rPr>
+          <w:rFonts w:ascii="Times New Roman" w:hAnsi="Times New Roman" w:cs="Times New Roman"/>
+        </w:rPr>
+      </w:pPr>
+      <w:r>
+        <w:rPr>
+          <w:rFonts w:ascii="Times New Roman" w:hAnsi="Times New Roman" w:cs="Times New Roman"/>
+        </w:rPr>
+        <w:t xml:space="preserve">To aid in the development of the algorithm, a GUI was developed to track the updates to the program’s state.  The GUI has 5 command buttons and a graph display.  The command buttons include: “Step </w:t>
+      </w:r>
+      <w:r>
+        <w:rPr>
+          <w:rFonts w:ascii="Times New Roman" w:hAnsi="Times New Roman" w:cs="Times New Roman"/>
+        </w:rPr>
+        <w:lastRenderedPageBreak/>
+        <w:t xml:space="preserve">Forward”, “Step Backward”, “Run Simulation”, “Finish Simulation”, and “Show All Edges” </w:t>
+      </w:r>
+      <w:proofErr w:type="gramStart"/>
+      <w:r>
+        <w:rPr>
+          <w:rFonts w:ascii="Times New Roman" w:hAnsi="Times New Roman" w:cs="Times New Roman"/>
+        </w:rPr>
+        <w:t>or ”Show</w:t>
+      </w:r>
+      <w:proofErr w:type="gramEnd"/>
+      <w:r>
+        <w:rPr>
+          <w:rFonts w:ascii="Times New Roman" w:hAnsi="Times New Roman" w:cs="Times New Roman"/>
+        </w:rPr>
+        <w:t xml:space="preserve"> Current Route”.  </w:t>
+      </w:r>
+      <w:r>
+        <w:rPr>
+          <w:rFonts w:ascii="Times New Roman" w:hAnsi="Times New Roman" w:cs="Times New Roman"/>
+        </w:rPr>
+        <w:t xml:space="preserve">For reference to the GUI during different states of the algorithm’s execution, please refer to </w:t>
       </w:r>
       <w:r>
         <w:rPr>
           <w:rFonts w:ascii="Times New Roman" w:hAnsi="Times New Roman" w:cs="Times New Roman"/>
           <w:b/>
           <w:bCs/>
-          <w:sz w:val="24"/>
-          <w:szCs w:val="24"/>
-        </w:rPr>
-        <w:t>Figure 1</w:t>
-      </w:r>
-      <w:r>
-        <w:rPr>
-          <w:rFonts w:ascii="Times New Roman" w:hAnsi="Times New Roman" w:cs="Times New Roman"/>
-          <w:sz w:val="24"/>
-          <w:szCs w:val="24"/>
-        </w:rPr>
-        <w:t>.</w:t>
+        </w:rPr>
+        <w:t xml:space="preserve">Figures </w:t>
+      </w:r>
+      <w:r>
+        <w:rPr>
+          <w:rFonts w:ascii="Times New Roman" w:hAnsi="Times New Roman" w:cs="Times New Roman"/>
+          <w:b/>
+          <w:bCs/>
+        </w:rPr>
+        <w:t>11</w:t>
+      </w:r>
+      <w:r>
+        <w:rPr>
+          <w:rFonts w:ascii="Times New Roman" w:hAnsi="Times New Roman" w:cs="Times New Roman"/>
+          <w:b/>
+          <w:bCs/>
+        </w:rPr>
+        <w:t>-</w:t>
+      </w:r>
+      <w:r>
+        <w:rPr>
+          <w:rFonts w:ascii="Times New Roman" w:hAnsi="Times New Roman" w:cs="Times New Roman"/>
+          <w:b/>
+          <w:bCs/>
+        </w:rPr>
+        <w:t>17</w:t>
+      </w:r>
+      <w:r>
+        <w:rPr>
+          <w:rFonts w:ascii="Times New Roman" w:hAnsi="Times New Roman" w:cs="Times New Roman"/>
+        </w:rPr>
+        <w:t xml:space="preserve"> in the Appendix of this paper.</w:t>
+      </w:r>
+    </w:p>
+    <w:p>
+      <w:pPr>
+        <w:pStyle w:val="Heading3"/>
+        <w:rPr>
+          <w:b w:val="0"/>
+          <w:bCs w:val="0"/>
+        </w:rPr>
+      </w:pPr>
+      <w:r>
+        <w:rPr>
+          <w:b w:val="0"/>
+          <w:bCs w:val="0"/>
+        </w:rPr>
+        <w:t>Step Forward</w:t>
+      </w:r>
+    </w:p>
+    <w:p>
+      <w:pPr>
+        <w:pStyle w:val="ListParagraph"/>
+        <w:rPr>
+          <w:rFonts w:ascii="Times New Roman" w:hAnsi="Times New Roman" w:cs="Times New Roman"/>
+        </w:rPr>
+      </w:pPr>
+      <w:r>
+        <w:rPr>
+          <w:rFonts w:ascii="Times New Roman" w:hAnsi="Times New Roman" w:cs="Times New Roman"/>
+        </w:rPr>
+        <w:t xml:space="preserve">The step forward button calls </w:t>
+      </w:r>
+      <w:proofErr w:type="spellStart"/>
+      <w:r>
+        <w:rPr>
+          <w:rFonts w:ascii="Times New Roman" w:hAnsi="Times New Roman" w:cs="Times New Roman"/>
+        </w:rPr>
+        <w:t>step_forward</w:t>
+      </w:r>
+      <w:proofErr w:type="spellEnd"/>
+      <w:r>
+        <w:rPr>
+          <w:rFonts w:ascii="Times New Roman" w:hAnsi="Times New Roman" w:cs="Times New Roman"/>
+        </w:rPr>
+        <w:t xml:space="preserve"> on the algorithm.  In the case of the greedy closest edge algorithm, it finds the nearest vertex to the route and lassos it.</w:t>
+      </w:r>
+    </w:p>
+    <w:p>
+      <w:pPr>
+        <w:pStyle w:val="Heading3"/>
+        <w:rPr>
+          <w:b w:val="0"/>
+          <w:bCs w:val="0"/>
+        </w:rPr>
+      </w:pPr>
+      <w:r>
+        <w:rPr>
+          <w:b w:val="0"/>
+          <w:bCs w:val="0"/>
+        </w:rPr>
+        <w:t>Step Backward</w:t>
+      </w:r>
+    </w:p>
+    <w:p>
+      <w:pPr>
+        <w:pStyle w:val="ListParagraph"/>
+        <w:rPr>
+          <w:rFonts w:ascii="Times New Roman" w:hAnsi="Times New Roman" w:cs="Times New Roman"/>
+        </w:rPr>
+      </w:pPr>
+      <w:r>
+        <w:rPr>
+          <w:rFonts w:ascii="Times New Roman" w:hAnsi="Times New Roman" w:cs="Times New Roman"/>
+        </w:rPr>
+        <w:t xml:space="preserve">The step backward button calls </w:t>
+      </w:r>
+      <w:proofErr w:type="spellStart"/>
+      <w:r>
+        <w:rPr>
+          <w:rFonts w:ascii="Times New Roman" w:hAnsi="Times New Roman" w:cs="Times New Roman"/>
+        </w:rPr>
+        <w:t>step_backward</w:t>
+      </w:r>
+      <w:proofErr w:type="spellEnd"/>
+      <w:r>
+        <w:rPr>
+          <w:rFonts w:ascii="Times New Roman" w:hAnsi="Times New Roman" w:cs="Times New Roman"/>
+        </w:rPr>
+        <w:t xml:space="preserve"> on the algorithm.  It reverses the previous step forward operation.</w:t>
+      </w:r>
+    </w:p>
+    <w:p>
+      <w:pPr>
+        <w:pStyle w:val="Heading3"/>
+        <w:rPr>
+          <w:b w:val="0"/>
+          <w:bCs w:val="0"/>
+        </w:rPr>
+      </w:pPr>
+      <w:r>
+        <w:rPr>
+          <w:b w:val="0"/>
+          <w:bCs w:val="0"/>
+        </w:rPr>
+        <w:t>Run Simulation</w:t>
+      </w:r>
+    </w:p>
+    <w:p>
+      <w:pPr>
+        <w:pStyle w:val="ListParagraph"/>
+        <w:rPr>
+          <w:rFonts w:ascii="Times New Roman" w:hAnsi="Times New Roman" w:cs="Times New Roman"/>
+        </w:rPr>
+      </w:pPr>
+      <w:r>
+        <w:rPr>
+          <w:rFonts w:ascii="Times New Roman" w:hAnsi="Times New Roman" w:cs="Times New Roman"/>
+        </w:rPr>
+        <w:t xml:space="preserve">The run simulation button iterates through the algorithm’s </w:t>
+      </w:r>
+      <w:proofErr w:type="spellStart"/>
+      <w:r>
+        <w:rPr>
+          <w:rFonts w:ascii="Times New Roman" w:hAnsi="Times New Roman" w:cs="Times New Roman"/>
+        </w:rPr>
+        <w:t>step_forward</w:t>
+      </w:r>
+      <w:proofErr w:type="spellEnd"/>
+      <w:r>
+        <w:rPr>
+          <w:rFonts w:ascii="Times New Roman" w:hAnsi="Times New Roman" w:cs="Times New Roman"/>
+        </w:rPr>
+        <w:t xml:space="preserve"> function until the algorithm raises a True done flag.  It shows each step in the simulation as it occurs.</w:t>
+      </w:r>
+    </w:p>
+    <w:p>
+      <w:pPr>
+        <w:pStyle w:val="Heading3"/>
+        <w:rPr>
+          <w:b w:val="0"/>
+          <w:bCs w:val="0"/>
+        </w:rPr>
+      </w:pPr>
+      <w:r>
+        <w:rPr>
+          <w:b w:val="0"/>
+          <w:bCs w:val="0"/>
+        </w:rPr>
+        <w:t>Finish Simulation</w:t>
+      </w:r>
+    </w:p>
+    <w:p>
+      <w:pPr>
+        <w:pStyle w:val="ListParagraph"/>
+        <w:rPr>
+          <w:rFonts w:ascii="Times New Roman" w:hAnsi="Times New Roman" w:cs="Times New Roman"/>
+        </w:rPr>
+      </w:pPr>
+      <w:r>
+        <w:rPr>
+          <w:rFonts w:ascii="Times New Roman" w:hAnsi="Times New Roman" w:cs="Times New Roman"/>
+        </w:rPr>
+        <w:t xml:space="preserve">The finish simulation button iterates through the algorithm’s </w:t>
+      </w:r>
+      <w:proofErr w:type="spellStart"/>
+      <w:r>
+        <w:rPr>
+          <w:rFonts w:ascii="Times New Roman" w:hAnsi="Times New Roman" w:cs="Times New Roman"/>
+        </w:rPr>
+        <w:t>step_forward</w:t>
+      </w:r>
+      <w:proofErr w:type="spellEnd"/>
+      <w:r>
+        <w:rPr>
+          <w:rFonts w:ascii="Times New Roman" w:hAnsi="Times New Roman" w:cs="Times New Roman"/>
+        </w:rPr>
+        <w:t xml:space="preserve"> function until the algorithm raises a True done flag.  It does not show each step in the simulation as it occurs, only the final product.</w:t>
+      </w:r>
+    </w:p>
+    <w:p>
+      <w:pPr>
+        <w:pStyle w:val="Heading3"/>
+        <w:rPr>
+          <w:b w:val="0"/>
+          <w:bCs w:val="0"/>
+        </w:rPr>
+      </w:pPr>
+      <w:r>
+        <w:rPr>
+          <w:b w:val="0"/>
+          <w:bCs w:val="0"/>
+        </w:rPr>
+        <w:t>Show All Edges / Show Current Route</w:t>
+      </w:r>
+    </w:p>
+    <w:p>
+      <w:pPr>
+        <w:pStyle w:val="ListParagraph"/>
+        <w:rPr>
+          <w:rFonts w:ascii="Times New Roman" w:hAnsi="Times New Roman" w:cs="Times New Roman"/>
+        </w:rPr>
+      </w:pPr>
+      <w:r>
+        <w:rPr>
+          <w:rFonts w:ascii="Times New Roman" w:hAnsi="Times New Roman" w:cs="Times New Roman"/>
+        </w:rPr>
+        <w:t>This button toggles between showing the graph with all edges connected to showing only the vertices and the route traveled.  The text on the button toggles to match its use case.</w:t>
+      </w:r>
+    </w:p>
+    <w:p>
+      <w:pPr>
+        <w:pStyle w:val="Heading1"/>
+        <w:rPr>
+          <w:b w:val="0"/>
+          <w:bCs w:val="0"/>
+        </w:rPr>
+      </w:pPr>
+      <w:r>
+        <w:t>Results</w:t>
+      </w:r>
+    </w:p>
+    <w:p>
+      <w:pPr>
+        <w:pStyle w:val="NoSpacing"/>
+        <w:rPr>
+          <w:rFonts w:ascii="Times New Roman" w:hAnsi="Times New Roman" w:cs="Times New Roman"/>
+          <w:sz w:val="24"/>
+          <w:szCs w:val="24"/>
+        </w:rPr>
+      </w:pPr>
+      <w:r>
+        <w:rPr>
+          <w:rFonts w:ascii="Times New Roman" w:hAnsi="Times New Roman" w:cs="Times New Roman"/>
+          <w:sz w:val="24"/>
+          <w:szCs w:val="24"/>
+        </w:rPr>
+        <w:t>The Greedy algorithm with a Closest Edge Insertion Heuristic was successfully implemented.  The algorithm produces a route that visits each city while minimizing the route distance.  The algorithm did not have any issues running with only 4 GB of RAM on datasets with up to 40 cities.  No mitigation techniques were needed to reduce program memory usage or improve runtime efficiency.</w:t>
+      </w:r>
+    </w:p>
+    <w:p>
+      <w:pPr>
+        <w:pStyle w:val="NoSpacing"/>
+        <w:rPr>
+          <w:rFonts w:ascii="Times New Roman" w:hAnsi="Times New Roman" w:cs="Times New Roman"/>
+          <w:b/>
+          <w:bCs/>
+          <w:sz w:val="28"/>
+          <w:szCs w:val="28"/>
+        </w:rPr>
+      </w:pPr>
+    </w:p>
+    <w:p>
+      <w:pPr>
+        <w:pStyle w:val="Heading2"/>
+      </w:pPr>
+      <w:r>
+        <w:t>Data</w:t>
+      </w:r>
+    </w:p>
+    <w:p>
+      <w:pPr>
+        <w:pStyle w:val="NoSpacing"/>
+        <w:rPr>
+          <w:rFonts w:ascii="Times New Roman" w:hAnsi="Times New Roman" w:cs="Times New Roman"/>
+          <w:sz w:val="24"/>
+          <w:szCs w:val="24"/>
+        </w:rPr>
+      </w:pPr>
+      <w:r>
+        <w:rPr>
+          <w:rFonts w:ascii="Times New Roman" w:hAnsi="Times New Roman" w:cs="Times New Roman"/>
+          <w:sz w:val="24"/>
+          <w:szCs w:val="24"/>
+        </w:rPr>
+        <w:t xml:space="preserve">The algorithm was tested using four different datasets each generated with </w:t>
+      </w:r>
+      <w:proofErr w:type="gramStart"/>
+      <w:r>
+        <w:rPr>
+          <w:rFonts w:ascii="Times New Roman" w:hAnsi="Times New Roman" w:cs="Times New Roman"/>
+          <w:sz w:val="24"/>
+          <w:szCs w:val="24"/>
+        </w:rPr>
+        <w:t>a number of</w:t>
+      </w:r>
+      <w:proofErr w:type="gramEnd"/>
+      <w:r>
+        <w:rPr>
+          <w:rFonts w:ascii="Times New Roman" w:hAnsi="Times New Roman" w:cs="Times New Roman"/>
+          <w:sz w:val="24"/>
+          <w:szCs w:val="24"/>
+        </w:rPr>
+        <w:t xml:space="preserve"> randomly located cities.  The files tested had </w:t>
+      </w:r>
+      <w:r>
+        <w:rPr>
+          <w:rFonts w:ascii="Times New Roman" w:hAnsi="Times New Roman" w:cs="Times New Roman"/>
+          <w:sz w:val="24"/>
+          <w:szCs w:val="24"/>
+        </w:rPr>
+        <w:t>11, 12, 30, and 40 cities.</w:t>
+      </w:r>
+      <w:r>
+        <w:rPr>
+          <w:rFonts w:ascii="Times New Roman" w:hAnsi="Times New Roman" w:cs="Times New Roman"/>
+          <w:sz w:val="24"/>
+          <w:szCs w:val="24"/>
+        </w:rPr>
+        <w:t xml:space="preserve">  Within the datafile, cities are enumerated, and x and y coordinates are provided.  The input data was formatted like the example </w:t>
+      </w:r>
+      <w:r>
+        <w:rPr>
+          <w:rFonts w:ascii="Times New Roman" w:hAnsi="Times New Roman" w:cs="Times New Roman"/>
+          <w:sz w:val="24"/>
+          <w:szCs w:val="24"/>
+        </w:rPr>
+        <w:t xml:space="preserve">shown in </w:t>
+      </w:r>
+      <w:r>
+        <w:rPr>
+          <w:rFonts w:ascii="Times New Roman" w:hAnsi="Times New Roman" w:cs="Times New Roman"/>
+          <w:b/>
+          <w:bCs/>
+          <w:sz w:val="24"/>
+          <w:szCs w:val="24"/>
+        </w:rPr>
+        <w:t xml:space="preserve">Figure </w:t>
+      </w:r>
+      <w:r>
+        <w:rPr>
+          <w:rFonts w:ascii="Times New Roman" w:hAnsi="Times New Roman" w:cs="Times New Roman"/>
+          <w:b/>
+          <w:bCs/>
+          <w:sz w:val="24"/>
+          <w:szCs w:val="24"/>
+        </w:rPr>
+        <w:t>2</w:t>
+      </w:r>
+      <w:r>
+        <w:rPr>
+          <w:rFonts w:ascii="Times New Roman" w:hAnsi="Times New Roman" w:cs="Times New Roman"/>
+          <w:sz w:val="24"/>
+          <w:szCs w:val="24"/>
+        </w:rPr>
+        <w:t xml:space="preserve"> below.</w:t>
       </w:r>
     </w:p>
     <w:p>
       <w:pPr>
         <w:pStyle w:val="NoSpacing"/>
         <w:keepNext/>
-        <w:ind w:left="780"/>
+        <w:ind w:left="360"/>
         <w:rPr>
           <w:rFonts w:ascii="Times New Roman" w:hAnsi="Times New Roman" w:cs="Times New Roman"/>
         </w:rPr>
@@ -307,11 +840,12 @@
           <w:rFonts w:ascii="Times New Roman" w:hAnsi="Times New Roman" w:cs="Times New Roman"/>
           <w:noProof/>
         </w:rPr>
+        <w:lastRenderedPageBreak/>
         <w:drawing>
-          <wp:inline distT="0" distB="0" distL="0" distR="0" wp14:anchorId="0294D2B8" wp14:editId="22647BB7">
-            <wp:extent cx="4200525" cy="1409700"/>
-            <wp:effectExtent l="0" t="0" r="9525" b="0"/>
-            <wp:docPr id="23" name="Picture 23"/>
+          <wp:inline distT="0" distB="0" distL="0" distR="0" wp14:anchorId="20D52EE3" wp14:editId="2D74877E">
+            <wp:extent cx="3181350" cy="2914650"/>
+            <wp:effectExtent l="0" t="0" r="0" b="0"/>
+            <wp:docPr id="24" name="Picture 24"/>
             <wp:cNvGraphicFramePr>
               <a:graphicFrameLocks xmlns:a="http://schemas.openxmlformats.org/drawingml/2006/main" noChangeAspect="1"/>
             </wp:cNvGraphicFramePr>
@@ -331,811 +865,6 @@
                   <pic:spPr>
                     <a:xfrm>
                       <a:off x="0" y="0"/>
-                      <a:ext cx="4200525" cy="1409700"/>
-                    </a:xfrm>
-                    <a:prstGeom prst="rect">
-                      <a:avLst/>
-                    </a:prstGeom>
-                  </pic:spPr>
-                </pic:pic>
-              </a:graphicData>
-            </a:graphic>
-          </wp:inline>
-        </w:drawing>
-      </w:r>
-    </w:p>
-    <w:p>
-      <w:pPr>
-        <w:pStyle w:val="Caption"/>
-        <w:ind w:left="360"/>
-        <w:rPr>
-          <w:rFonts w:ascii="Times New Roman" w:hAnsi="Times New Roman" w:cs="Times New Roman"/>
-        </w:rPr>
-      </w:pPr>
-      <w:r>
-        <w:rPr>
-          <w:rFonts w:ascii="Times New Roman" w:hAnsi="Times New Roman" w:cs="Times New Roman"/>
-        </w:rPr>
-        <w:t xml:space="preserve">Figure </w:t>
-      </w:r>
-      <w:r>
-        <w:rPr>
-          <w:rFonts w:ascii="Times New Roman" w:hAnsi="Times New Roman" w:cs="Times New Roman"/>
-        </w:rPr>
-        <w:fldChar w:fldCharType="begin"/>
-      </w:r>
-      <w:r>
-        <w:rPr>
-          <w:rFonts w:ascii="Times New Roman" w:hAnsi="Times New Roman" w:cs="Times New Roman"/>
-        </w:rPr>
-        <w:instrText xml:space="preserve"> SEQ Figure \* ARABIC </w:instrText>
-      </w:r>
-      <w:r>
-        <w:rPr>
-          <w:rFonts w:ascii="Times New Roman" w:hAnsi="Times New Roman" w:cs="Times New Roman"/>
-        </w:rPr>
-        <w:fldChar w:fldCharType="separate"/>
-      </w:r>
-      <w:r>
-        <w:rPr>
-          <w:rFonts w:ascii="Times New Roman" w:hAnsi="Times New Roman" w:cs="Times New Roman"/>
-          <w:noProof/>
-        </w:rPr>
-        <w:t>1</w:t>
-      </w:r>
-      <w:r>
-        <w:rPr>
-          <w:rFonts w:ascii="Times New Roman" w:hAnsi="Times New Roman" w:cs="Times New Roman"/>
-        </w:rPr>
-        <w:fldChar w:fldCharType="end"/>
-      </w:r>
-      <w:r>
-        <w:rPr>
-          <w:rFonts w:ascii="Times New Roman" w:hAnsi="Times New Roman" w:cs="Times New Roman"/>
-        </w:rPr>
-        <w:t xml:space="preserve"> : Vertex Lasso Example</w:t>
-      </w:r>
-    </w:p>
-    <w:p>
-      <w:pPr>
-        <w:pStyle w:val="Heading3"/>
-      </w:pPr>
-      <w:r>
-        <w:rPr>
-          <w:b w:val="0"/>
-          <w:bCs w:val="0"/>
-        </w:rPr>
-        <w:lastRenderedPageBreak/>
-        <w:t>Choose Next Vertex</w:t>
-      </w:r>
-    </w:p>
-    <w:p>
-      <w:pPr>
-        <w:ind w:left="720"/>
-        <w:rPr>
-          <w:rFonts w:ascii="Times New Roman" w:hAnsi="Times New Roman" w:cs="Times New Roman"/>
-        </w:rPr>
-      </w:pPr>
-      <w:r>
-        <w:rPr>
-          <w:rFonts w:ascii="Times New Roman" w:hAnsi="Times New Roman" w:cs="Times New Roman"/>
-        </w:rPr>
-        <w:t xml:space="preserve">The first starting vertex for the algorithm is chosen by the user.  For this paper’s purposes, starting vertices were chosen at random.  </w:t>
-      </w:r>
-      <w:r>
-        <w:rPr>
-          <w:rFonts w:ascii="Times New Roman" w:hAnsi="Times New Roman" w:cs="Times New Roman"/>
-        </w:rPr>
-        <w:t xml:space="preserve">To choose the next vertex to be entered, all unvisited vertices are iterated over.  For each unvisited vertex, the minimum distance to the set of visited vertices and edges is calculated.  This minimum distance is found by iterating over the edges and vertices within the route and calculating each.  After calculating the minimum distance to the route for each unvisited vertex, the closest unvisited vertex is chosen.  For use during the next algorithm, the closest item to the vertex is also returned rather that be a vertex within the route or an edge within the route.  For the exact implementation of the </w:t>
-      </w:r>
-      <w:proofErr w:type="spellStart"/>
-      <w:r>
-        <w:rPr>
-          <w:rFonts w:ascii="Times New Roman" w:hAnsi="Times New Roman" w:cs="Times New Roman"/>
-        </w:rPr>
-        <w:t>choose_next_vertex</w:t>
-      </w:r>
-      <w:proofErr w:type="spellEnd"/>
-      <w:r>
-        <w:rPr>
-          <w:rFonts w:ascii="Times New Roman" w:hAnsi="Times New Roman" w:cs="Times New Roman"/>
-        </w:rPr>
-        <w:t xml:space="preserve"> function, please refer to </w:t>
-      </w:r>
-      <w:r>
-        <w:rPr>
-          <w:rFonts w:ascii="Times New Roman" w:hAnsi="Times New Roman" w:cs="Times New Roman"/>
-          <w:b/>
-          <w:bCs/>
-        </w:rPr>
-        <w:t xml:space="preserve">Figure </w:t>
-      </w:r>
-      <w:r>
-        <w:rPr>
-          <w:rFonts w:ascii="Times New Roman" w:hAnsi="Times New Roman" w:cs="Times New Roman"/>
-          <w:b/>
-          <w:bCs/>
-        </w:rPr>
-        <w:t>5</w:t>
-      </w:r>
-      <w:r>
-        <w:rPr>
-          <w:rFonts w:ascii="Times New Roman" w:hAnsi="Times New Roman" w:cs="Times New Roman"/>
-        </w:rPr>
-        <w:t xml:space="preserve"> in the </w:t>
-      </w:r>
-      <w:r>
-        <w:rPr>
-          <w:rFonts w:ascii="Times New Roman" w:hAnsi="Times New Roman" w:cs="Times New Roman"/>
-          <w:sz w:val="24"/>
-          <w:szCs w:val="24"/>
-        </w:rPr>
-        <w:t>Appendix</w:t>
-      </w:r>
-      <w:r>
-        <w:rPr>
-          <w:rFonts w:ascii="Times New Roman" w:hAnsi="Times New Roman" w:cs="Times New Roman"/>
-          <w:sz w:val="24"/>
-          <w:szCs w:val="24"/>
-        </w:rPr>
-        <w:t xml:space="preserve"> of this paper</w:t>
-      </w:r>
-      <w:r>
-        <w:rPr>
-          <w:rFonts w:ascii="Times New Roman" w:hAnsi="Times New Roman" w:cs="Times New Roman"/>
-        </w:rPr>
-        <w:t>.</w:t>
-      </w:r>
-    </w:p>
-    <w:p>
-      <w:pPr>
-        <w:pStyle w:val="Heading3"/>
-      </w:pPr>
-      <w:r>
-        <w:rPr>
-          <w:b w:val="0"/>
-          <w:bCs w:val="0"/>
-        </w:rPr>
-        <w:t>Lasso Vertex</w:t>
-      </w:r>
-    </w:p>
-    <w:p>
-      <w:pPr>
-        <w:pStyle w:val="NoSpacing"/>
-        <w:ind w:left="720"/>
-        <w:rPr>
-          <w:rFonts w:ascii="Times New Roman" w:hAnsi="Times New Roman" w:cs="Times New Roman"/>
-          <w:sz w:val="24"/>
-          <w:szCs w:val="24"/>
-        </w:rPr>
-      </w:pPr>
-      <w:r>
-        <w:rPr>
-          <w:rFonts w:ascii="Times New Roman" w:hAnsi="Times New Roman" w:cs="Times New Roman"/>
-          <w:sz w:val="24"/>
-          <w:szCs w:val="24"/>
-        </w:rPr>
-        <w:t xml:space="preserve">The Lasso function implements the addition and deletion of edges to optimally rope </w:t>
-      </w:r>
-      <w:r>
-        <w:rPr>
-          <w:rFonts w:ascii="Times New Roman" w:hAnsi="Times New Roman" w:cs="Times New Roman"/>
-          <w:sz w:val="24"/>
-          <w:szCs w:val="24"/>
-        </w:rPr>
-        <w:t>an</w:t>
-      </w:r>
-      <w:r>
-        <w:rPr>
-          <w:rFonts w:ascii="Times New Roman" w:hAnsi="Times New Roman" w:cs="Times New Roman"/>
-          <w:sz w:val="24"/>
-          <w:szCs w:val="24"/>
-        </w:rPr>
-        <w:t xml:space="preserve"> additional vertex as shown in </w:t>
-      </w:r>
-      <w:r>
-        <w:rPr>
-          <w:rFonts w:ascii="Times New Roman" w:hAnsi="Times New Roman" w:cs="Times New Roman"/>
-          <w:b/>
-          <w:bCs/>
-          <w:sz w:val="24"/>
-          <w:szCs w:val="24"/>
-        </w:rPr>
-        <w:t>Figure 1</w:t>
-      </w:r>
-      <w:r>
-        <w:rPr>
-          <w:rFonts w:ascii="Times New Roman" w:hAnsi="Times New Roman" w:cs="Times New Roman"/>
-          <w:sz w:val="24"/>
-          <w:szCs w:val="24"/>
-        </w:rPr>
-        <w:t xml:space="preserve"> above.  The lasso function takes two parameters: a vertex and the closest item to the vertex.  This closest item is assumed to be within the route and of type Edge or Vertex.  If the closest item is of type Vertex, the route uses a simple </w:t>
-      </w:r>
-      <w:proofErr w:type="spellStart"/>
-      <w:proofErr w:type="gramStart"/>
-      <w:r>
-        <w:rPr>
-          <w:rFonts w:ascii="Times New Roman" w:hAnsi="Times New Roman" w:cs="Times New Roman"/>
-          <w:sz w:val="24"/>
-          <w:szCs w:val="24"/>
-        </w:rPr>
-        <w:t>goto</w:t>
-      </w:r>
-      <w:proofErr w:type="spellEnd"/>
-      <w:r>
-        <w:rPr>
-          <w:rFonts w:ascii="Times New Roman" w:hAnsi="Times New Roman" w:cs="Times New Roman"/>
-          <w:sz w:val="24"/>
-          <w:szCs w:val="24"/>
-        </w:rPr>
-        <w:t>(</w:t>
-      </w:r>
-      <w:proofErr w:type="gramEnd"/>
-      <w:r>
-        <w:rPr>
-          <w:rFonts w:ascii="Times New Roman" w:hAnsi="Times New Roman" w:cs="Times New Roman"/>
-          <w:sz w:val="24"/>
-          <w:szCs w:val="24"/>
-        </w:rPr>
-        <w:t>) function to ‘lasso’ the new vertex</w:t>
-      </w:r>
-      <w:r>
-        <w:rPr>
-          <w:rFonts w:ascii="Times New Roman" w:hAnsi="Times New Roman" w:cs="Times New Roman"/>
-          <w:sz w:val="24"/>
-          <w:szCs w:val="24"/>
-        </w:rPr>
-        <w:t xml:space="preserve"> onto the end of the route</w:t>
-      </w:r>
-      <w:r>
-        <w:rPr>
-          <w:rFonts w:ascii="Times New Roman" w:hAnsi="Times New Roman" w:cs="Times New Roman"/>
-          <w:sz w:val="24"/>
-          <w:szCs w:val="24"/>
-        </w:rPr>
-        <w:t xml:space="preserve">.  On the other hand, if the closest item is of type Edge, </w:t>
-      </w:r>
-      <w:r>
-        <w:rPr>
-          <w:rFonts w:ascii="Times New Roman" w:hAnsi="Times New Roman" w:cs="Times New Roman"/>
-          <w:sz w:val="24"/>
-          <w:szCs w:val="24"/>
-        </w:rPr>
-        <w:t xml:space="preserve">each insertion possibility with respect to the edge is calculated and the minimum distance path is chosen.  These paths include the vertex being inserted before the edge, in the middle of the edge, and after the edge within the graph.  After the minimum path is determined, Edge objects are created to represent the new path, previous unneeded edges are </w:t>
-      </w:r>
-      <w:r>
-        <w:rPr>
-          <w:rFonts w:ascii="Times New Roman" w:hAnsi="Times New Roman" w:cs="Times New Roman"/>
-          <w:sz w:val="24"/>
-          <w:szCs w:val="24"/>
-        </w:rPr>
-        <w:t>deleted,</w:t>
-      </w:r>
-      <w:r>
-        <w:rPr>
-          <w:rFonts w:ascii="Times New Roman" w:hAnsi="Times New Roman" w:cs="Times New Roman"/>
-          <w:sz w:val="24"/>
-          <w:szCs w:val="24"/>
-        </w:rPr>
-        <w:t xml:space="preserve"> and the new Edge objects are inserted.  For the exact implementation of the lasso function, please refer to </w:t>
-      </w:r>
-      <w:r>
-        <w:rPr>
-          <w:rFonts w:ascii="Times New Roman" w:hAnsi="Times New Roman" w:cs="Times New Roman"/>
-          <w:b/>
-          <w:bCs/>
-          <w:sz w:val="24"/>
-          <w:szCs w:val="24"/>
-        </w:rPr>
-        <w:t xml:space="preserve">Figure </w:t>
-      </w:r>
-      <w:r>
-        <w:rPr>
-          <w:rFonts w:ascii="Times New Roman" w:hAnsi="Times New Roman" w:cs="Times New Roman"/>
-          <w:b/>
-          <w:bCs/>
-          <w:sz w:val="24"/>
-          <w:szCs w:val="24"/>
-        </w:rPr>
-        <w:t>6</w:t>
-      </w:r>
-      <w:r>
-        <w:rPr>
-          <w:rFonts w:ascii="Times New Roman" w:hAnsi="Times New Roman" w:cs="Times New Roman"/>
-          <w:sz w:val="24"/>
-          <w:szCs w:val="24"/>
-        </w:rPr>
-        <w:t xml:space="preserve"> in the Appendix of this paper.</w:t>
-      </w:r>
-    </w:p>
-    <w:p>
-      <w:pPr>
-        <w:pStyle w:val="Heading2"/>
-        <w:rPr>
-          <w:b w:val="0"/>
-          <w:bCs w:val="0"/>
-        </w:rPr>
-      </w:pPr>
-      <w:r>
-        <w:rPr>
-          <w:b w:val="0"/>
-          <w:bCs w:val="0"/>
-        </w:rPr>
-        <w:t>Graphical User Interface</w:t>
-      </w:r>
-    </w:p>
-    <w:p>
-      <w:pPr>
-        <w:rPr>
-          <w:rFonts w:ascii="Times New Roman" w:hAnsi="Times New Roman" w:cs="Times New Roman"/>
-        </w:rPr>
-      </w:pPr>
-      <w:r>
-        <w:rPr>
-          <w:rFonts w:ascii="Times New Roman" w:hAnsi="Times New Roman" w:cs="Times New Roman"/>
-        </w:rPr>
-        <w:t xml:space="preserve">To aid in the development of the algorithm, a GUI was developed to track the updates to the program’s state.  The GUI has 5 command buttons and a graph display.  The command buttons include: “Step Forward”, “Step Backward”, “Run Simulation”, “Finish Simulation”, and “Show All Edges” </w:t>
-      </w:r>
-      <w:proofErr w:type="gramStart"/>
-      <w:r>
-        <w:rPr>
-          <w:rFonts w:ascii="Times New Roman" w:hAnsi="Times New Roman" w:cs="Times New Roman"/>
-        </w:rPr>
-        <w:t>or ”Show</w:t>
-      </w:r>
-      <w:proofErr w:type="gramEnd"/>
-      <w:r>
-        <w:rPr>
-          <w:rFonts w:ascii="Times New Roman" w:hAnsi="Times New Roman" w:cs="Times New Roman"/>
-        </w:rPr>
-        <w:t xml:space="preserve"> Current Route”.  </w:t>
-      </w:r>
-      <w:r>
-        <w:rPr>
-          <w:rFonts w:ascii="Times New Roman" w:hAnsi="Times New Roman" w:cs="Times New Roman"/>
-        </w:rPr>
-        <w:t xml:space="preserve">For reference to the GUI during different states of the algorithm’s execution, please refer to </w:t>
-      </w:r>
-      <w:r>
-        <w:rPr>
-          <w:rFonts w:ascii="Times New Roman" w:hAnsi="Times New Roman" w:cs="Times New Roman"/>
-          <w:b/>
-          <w:bCs/>
-        </w:rPr>
-        <w:t xml:space="preserve">Figures </w:t>
-      </w:r>
-      <w:r>
-        <w:rPr>
-          <w:rFonts w:ascii="Times New Roman" w:hAnsi="Times New Roman" w:cs="Times New Roman"/>
-          <w:b/>
-          <w:bCs/>
-        </w:rPr>
-        <w:t>11</w:t>
-      </w:r>
-      <w:r>
-        <w:rPr>
-          <w:rFonts w:ascii="Times New Roman" w:hAnsi="Times New Roman" w:cs="Times New Roman"/>
-          <w:b/>
-          <w:bCs/>
-        </w:rPr>
-        <w:t>-</w:t>
-      </w:r>
-      <w:r>
-        <w:rPr>
-          <w:rFonts w:ascii="Times New Roman" w:hAnsi="Times New Roman" w:cs="Times New Roman"/>
-          <w:b/>
-          <w:bCs/>
-        </w:rPr>
-        <w:t>17</w:t>
-      </w:r>
-      <w:r>
-        <w:rPr>
-          <w:rFonts w:ascii="Times New Roman" w:hAnsi="Times New Roman" w:cs="Times New Roman"/>
-        </w:rPr>
-        <w:t xml:space="preserve"> in the Appendix of this paper.</w:t>
-      </w:r>
-    </w:p>
-    <w:p>
-      <w:pPr>
-        <w:pStyle w:val="Heading3"/>
-        <w:rPr>
-          <w:b w:val="0"/>
-          <w:bCs w:val="0"/>
-        </w:rPr>
-      </w:pPr>
-      <w:r>
-        <w:rPr>
-          <w:b w:val="0"/>
-          <w:bCs w:val="0"/>
-        </w:rPr>
-        <w:t>Step Forward</w:t>
-      </w:r>
-    </w:p>
-    <w:p>
-      <w:pPr>
-        <w:pStyle w:val="ListParagraph"/>
-        <w:rPr>
-          <w:rFonts w:ascii="Times New Roman" w:hAnsi="Times New Roman" w:cs="Times New Roman"/>
-        </w:rPr>
-      </w:pPr>
-      <w:r>
-        <w:rPr>
-          <w:rFonts w:ascii="Times New Roman" w:hAnsi="Times New Roman" w:cs="Times New Roman"/>
-        </w:rPr>
-        <w:t xml:space="preserve">The step forward button calls </w:t>
-      </w:r>
-      <w:proofErr w:type="spellStart"/>
-      <w:r>
-        <w:rPr>
-          <w:rFonts w:ascii="Times New Roman" w:hAnsi="Times New Roman" w:cs="Times New Roman"/>
-        </w:rPr>
-        <w:t>step_forward</w:t>
-      </w:r>
-      <w:proofErr w:type="spellEnd"/>
-      <w:r>
-        <w:rPr>
-          <w:rFonts w:ascii="Times New Roman" w:hAnsi="Times New Roman" w:cs="Times New Roman"/>
-        </w:rPr>
-        <w:t xml:space="preserve"> on the algorithm.  In the case of the greedy closest edge algorithm, it finds the nearest vertex to the route and lassos it.</w:t>
-      </w:r>
-    </w:p>
-    <w:p>
-      <w:pPr>
-        <w:pStyle w:val="Heading3"/>
-        <w:rPr>
-          <w:b w:val="0"/>
-          <w:bCs w:val="0"/>
-        </w:rPr>
-      </w:pPr>
-      <w:r>
-        <w:rPr>
-          <w:b w:val="0"/>
-          <w:bCs w:val="0"/>
-        </w:rPr>
-        <w:t>Step Backward</w:t>
-      </w:r>
-    </w:p>
-    <w:p>
-      <w:pPr>
-        <w:pStyle w:val="ListParagraph"/>
-        <w:rPr>
-          <w:rFonts w:ascii="Times New Roman" w:hAnsi="Times New Roman" w:cs="Times New Roman"/>
-        </w:rPr>
-      </w:pPr>
-      <w:r>
-        <w:rPr>
-          <w:rFonts w:ascii="Times New Roman" w:hAnsi="Times New Roman" w:cs="Times New Roman"/>
-        </w:rPr>
-        <w:t xml:space="preserve">The step backward button calls </w:t>
-      </w:r>
-      <w:proofErr w:type="spellStart"/>
-      <w:r>
-        <w:rPr>
-          <w:rFonts w:ascii="Times New Roman" w:hAnsi="Times New Roman" w:cs="Times New Roman"/>
-        </w:rPr>
-        <w:t>step_backward</w:t>
-      </w:r>
-      <w:proofErr w:type="spellEnd"/>
-      <w:r>
-        <w:rPr>
-          <w:rFonts w:ascii="Times New Roman" w:hAnsi="Times New Roman" w:cs="Times New Roman"/>
-        </w:rPr>
-        <w:t xml:space="preserve"> on the algorithm.  It reverses the previous step forward operation.</w:t>
-      </w:r>
-    </w:p>
-    <w:p>
-      <w:pPr>
-        <w:pStyle w:val="Heading3"/>
-        <w:rPr>
-          <w:b w:val="0"/>
-          <w:bCs w:val="0"/>
-        </w:rPr>
-      </w:pPr>
-      <w:r>
-        <w:rPr>
-          <w:b w:val="0"/>
-          <w:bCs w:val="0"/>
-        </w:rPr>
-        <w:t>Run Simulation</w:t>
-      </w:r>
-    </w:p>
-    <w:p>
-      <w:pPr>
-        <w:pStyle w:val="ListParagraph"/>
-        <w:rPr>
-          <w:rFonts w:ascii="Times New Roman" w:hAnsi="Times New Roman" w:cs="Times New Roman"/>
-        </w:rPr>
-      </w:pPr>
-      <w:r>
-        <w:rPr>
-          <w:rFonts w:ascii="Times New Roman" w:hAnsi="Times New Roman" w:cs="Times New Roman"/>
-        </w:rPr>
-        <w:t xml:space="preserve">The run simulation button iterates through the algorithm’s </w:t>
-      </w:r>
-      <w:proofErr w:type="spellStart"/>
-      <w:r>
-        <w:rPr>
-          <w:rFonts w:ascii="Times New Roman" w:hAnsi="Times New Roman" w:cs="Times New Roman"/>
-        </w:rPr>
-        <w:t>step_forward</w:t>
-      </w:r>
-      <w:proofErr w:type="spellEnd"/>
-      <w:r>
-        <w:rPr>
-          <w:rFonts w:ascii="Times New Roman" w:hAnsi="Times New Roman" w:cs="Times New Roman"/>
-        </w:rPr>
-        <w:t xml:space="preserve"> function until the algorithm raises a True done flag.  It shows each step in the simulation as it occurs.</w:t>
-      </w:r>
-    </w:p>
-    <w:p>
-      <w:pPr>
-        <w:pStyle w:val="ListParagraph"/>
-        <w:ind w:left="1440"/>
-        <w:rPr>
-          <w:rFonts w:ascii="Times New Roman" w:hAnsi="Times New Roman" w:cs="Times New Roman"/>
-        </w:rPr>
-      </w:pPr>
-    </w:p>
-    <w:p>
-      <w:pPr>
-        <w:pStyle w:val="ListParagraph"/>
-        <w:ind w:left="1440"/>
-        <w:rPr>
-          <w:rFonts w:ascii="Times New Roman" w:hAnsi="Times New Roman" w:cs="Times New Roman"/>
-        </w:rPr>
-      </w:pPr>
-    </w:p>
-    <w:p>
-      <w:pPr>
-        <w:pStyle w:val="Heading3"/>
-        <w:rPr>
-          <w:b w:val="0"/>
-          <w:bCs w:val="0"/>
-        </w:rPr>
-      </w:pPr>
-      <w:r>
-        <w:rPr>
-          <w:b w:val="0"/>
-          <w:bCs w:val="0"/>
-        </w:rPr>
-        <w:lastRenderedPageBreak/>
-        <w:t>Finish Simulation</w:t>
-      </w:r>
-    </w:p>
-    <w:p>
-      <w:pPr>
-        <w:pStyle w:val="ListParagraph"/>
-        <w:rPr>
-          <w:rFonts w:ascii="Times New Roman" w:hAnsi="Times New Roman" w:cs="Times New Roman"/>
-        </w:rPr>
-      </w:pPr>
-      <w:r>
-        <w:rPr>
-          <w:rFonts w:ascii="Times New Roman" w:hAnsi="Times New Roman" w:cs="Times New Roman"/>
-        </w:rPr>
-        <w:t xml:space="preserve">The finish simulation button iterates through the algorithm’s </w:t>
-      </w:r>
-      <w:proofErr w:type="spellStart"/>
-      <w:r>
-        <w:rPr>
-          <w:rFonts w:ascii="Times New Roman" w:hAnsi="Times New Roman" w:cs="Times New Roman"/>
-        </w:rPr>
-        <w:t>step_forward</w:t>
-      </w:r>
-      <w:proofErr w:type="spellEnd"/>
-      <w:r>
-        <w:rPr>
-          <w:rFonts w:ascii="Times New Roman" w:hAnsi="Times New Roman" w:cs="Times New Roman"/>
-        </w:rPr>
-        <w:t xml:space="preserve"> function until the algorithm raises a True done flag.  It does not show each step in the simulation as it occurs, only the final product.</w:t>
-      </w:r>
-    </w:p>
-    <w:p>
-      <w:pPr>
-        <w:pStyle w:val="Heading3"/>
-        <w:rPr>
-          <w:b w:val="0"/>
-          <w:bCs w:val="0"/>
-        </w:rPr>
-      </w:pPr>
-      <w:r>
-        <w:rPr>
-          <w:b w:val="0"/>
-          <w:bCs w:val="0"/>
-        </w:rPr>
-        <w:t>Show All Edges / Show Current Route</w:t>
-      </w:r>
-    </w:p>
-    <w:p>
-      <w:pPr>
-        <w:pStyle w:val="ListParagraph"/>
-        <w:rPr>
-          <w:rFonts w:ascii="Times New Roman" w:hAnsi="Times New Roman" w:cs="Times New Roman"/>
-        </w:rPr>
-      </w:pPr>
-      <w:r>
-        <w:rPr>
-          <w:rFonts w:ascii="Times New Roman" w:hAnsi="Times New Roman" w:cs="Times New Roman"/>
-        </w:rPr>
-        <w:t>This button toggles between showing the graph with all edges connected to showing only the vertices and the route traveled.  The text on the button toggles to match its use case.</w:t>
-      </w:r>
-    </w:p>
-    <w:p>
-      <w:pPr>
-        <w:pStyle w:val="Heading1"/>
-        <w:rPr>
-          <w:b w:val="0"/>
-          <w:bCs w:val="0"/>
-        </w:rPr>
-      </w:pPr>
-      <w:r>
-        <w:t>Results</w:t>
-      </w:r>
-    </w:p>
-    <w:p>
-      <w:pPr>
-        <w:pStyle w:val="NoSpacing"/>
-        <w:rPr>
-          <w:rFonts w:ascii="Times New Roman" w:hAnsi="Times New Roman" w:cs="Times New Roman"/>
-          <w:sz w:val="24"/>
-          <w:szCs w:val="24"/>
-        </w:rPr>
-      </w:pPr>
-      <w:r>
-        <w:rPr>
-          <w:rFonts w:ascii="Times New Roman" w:hAnsi="Times New Roman" w:cs="Times New Roman"/>
-          <w:sz w:val="24"/>
-          <w:szCs w:val="24"/>
-        </w:rPr>
-        <w:t>The Greedy algorithm with a Closest Edge Insertion Heuristic was successfully implemented.  The algorithm produces a route that visits each city while minimizing the route distance.  The algorithm did not have any issues running with only 4 GB of RAM on datasets with up to 40 cities.  No mitigation techniques were needed to reduce program memory usage or improve runtime efficiency.</w:t>
-      </w:r>
-    </w:p>
-    <w:p>
-      <w:pPr>
-        <w:pStyle w:val="NoSpacing"/>
-        <w:rPr>
-          <w:rFonts w:ascii="Times New Roman" w:hAnsi="Times New Roman" w:cs="Times New Roman"/>
-          <w:b/>
-          <w:bCs/>
-          <w:sz w:val="28"/>
-          <w:szCs w:val="28"/>
-        </w:rPr>
-      </w:pPr>
-    </w:p>
-    <w:p>
-      <w:pPr>
-        <w:pStyle w:val="Heading2"/>
-      </w:pPr>
-      <w:r>
-        <w:t>Data</w:t>
-      </w:r>
-    </w:p>
-    <w:p>
-      <w:pPr>
-        <w:pStyle w:val="NoSpacing"/>
-        <w:rPr>
-          <w:rFonts w:ascii="Times New Roman" w:hAnsi="Times New Roman" w:cs="Times New Roman"/>
-          <w:sz w:val="24"/>
-          <w:szCs w:val="24"/>
-        </w:rPr>
-      </w:pPr>
-      <w:r>
-        <w:rPr>
-          <w:rFonts w:ascii="Times New Roman" w:hAnsi="Times New Roman" w:cs="Times New Roman"/>
-          <w:sz w:val="24"/>
-          <w:szCs w:val="24"/>
-        </w:rPr>
-        <w:t xml:space="preserve">The algorithm was tested using four different datasets each generated with </w:t>
-      </w:r>
-      <w:proofErr w:type="gramStart"/>
-      <w:r>
-        <w:rPr>
-          <w:rFonts w:ascii="Times New Roman" w:hAnsi="Times New Roman" w:cs="Times New Roman"/>
-          <w:sz w:val="24"/>
-          <w:szCs w:val="24"/>
-        </w:rPr>
-        <w:t>a number of</w:t>
-      </w:r>
-      <w:proofErr w:type="gramEnd"/>
-      <w:r>
-        <w:rPr>
-          <w:rFonts w:ascii="Times New Roman" w:hAnsi="Times New Roman" w:cs="Times New Roman"/>
-          <w:sz w:val="24"/>
-          <w:szCs w:val="24"/>
-        </w:rPr>
-        <w:t xml:space="preserve"> randomly located cities.  The files tested had </w:t>
-      </w:r>
-      <w:r>
-        <w:rPr>
-          <w:rFonts w:ascii="Times New Roman" w:hAnsi="Times New Roman" w:cs="Times New Roman"/>
-          <w:sz w:val="24"/>
-          <w:szCs w:val="24"/>
-        </w:rPr>
-        <w:t>11, 12, 30, and 40 cities.</w:t>
-      </w:r>
-      <w:r>
-        <w:rPr>
-          <w:rFonts w:ascii="Times New Roman" w:hAnsi="Times New Roman" w:cs="Times New Roman"/>
-          <w:sz w:val="24"/>
-          <w:szCs w:val="24"/>
-        </w:rPr>
-        <w:t xml:space="preserve">  Within the datafile, cities are enumerated, and x and y coordinates are provided.  The input data was formatted like the example </w:t>
-      </w:r>
-      <w:r>
-        <w:rPr>
-          <w:rFonts w:ascii="Times New Roman" w:hAnsi="Times New Roman" w:cs="Times New Roman"/>
-          <w:sz w:val="24"/>
-          <w:szCs w:val="24"/>
-        </w:rPr>
-        <w:t xml:space="preserve">shown in </w:t>
-      </w:r>
-      <w:r>
-        <w:rPr>
-          <w:rFonts w:ascii="Times New Roman" w:hAnsi="Times New Roman" w:cs="Times New Roman"/>
-          <w:b/>
-          <w:bCs/>
-          <w:sz w:val="24"/>
-          <w:szCs w:val="24"/>
-        </w:rPr>
-        <w:t xml:space="preserve">Figure </w:t>
-      </w:r>
-      <w:r>
-        <w:rPr>
-          <w:rFonts w:ascii="Times New Roman" w:hAnsi="Times New Roman" w:cs="Times New Roman"/>
-          <w:b/>
-          <w:bCs/>
-          <w:sz w:val="24"/>
-          <w:szCs w:val="24"/>
-        </w:rPr>
-        <w:t>2</w:t>
-      </w:r>
-      <w:r>
-        <w:rPr>
-          <w:rFonts w:ascii="Times New Roman" w:hAnsi="Times New Roman" w:cs="Times New Roman"/>
-          <w:sz w:val="24"/>
-          <w:szCs w:val="24"/>
-        </w:rPr>
-        <w:t xml:space="preserve"> below.</w:t>
-      </w:r>
-    </w:p>
-    <w:p>
-      <w:pPr>
-        <w:pStyle w:val="NoSpacing"/>
-        <w:keepNext/>
-        <w:ind w:left="360"/>
-        <w:rPr>
-          <w:rFonts w:ascii="Times New Roman" w:hAnsi="Times New Roman" w:cs="Times New Roman"/>
-        </w:rPr>
-      </w:pPr>
-      <w:r>
-        <w:rPr>
-          <w:rFonts w:ascii="Times New Roman" w:hAnsi="Times New Roman" w:cs="Times New Roman"/>
-          <w:noProof/>
-        </w:rPr>
-        <w:drawing>
-          <wp:inline distT="0" distB="0" distL="0" distR="0" wp14:anchorId="20D52EE3" wp14:editId="2D74877E">
-            <wp:extent cx="3181350" cy="2914650"/>
-            <wp:effectExtent l="0" t="0" r="0" b="0"/>
-            <wp:docPr id="24" name="Picture 24"/>
-            <wp:cNvGraphicFramePr>
-              <a:graphicFrameLocks xmlns:a="http://schemas.openxmlformats.org/drawingml/2006/main" noChangeAspect="1"/>
-            </wp:cNvGraphicFramePr>
-            <a:graphic xmlns:a="http://schemas.openxmlformats.org/drawingml/2006/main">
-              <a:graphicData uri="http://schemas.openxmlformats.org/drawingml/2006/picture">
-                <pic:pic xmlns:pic="http://schemas.openxmlformats.org/drawingml/2006/picture">
-                  <pic:nvPicPr>
-                    <pic:cNvPr id="1" name=""/>
-                    <pic:cNvPicPr/>
-                  </pic:nvPicPr>
-                  <pic:blipFill>
-                    <a:blip r:embed="rId10"/>
-                    <a:stretch>
-                      <a:fillRect/>
-                    </a:stretch>
-                  </pic:blipFill>
-                  <pic:spPr>
-                    <a:xfrm>
-                      <a:off x="0" y="0"/>
                       <a:ext cx="3181350" cy="2914650"/>
                     </a:xfrm>
                     <a:prstGeom prst="rect">
@@ -1278,8 +1007,6 @@
         </w:rPr>
         <w:t>.</w:t>
       </w:r>
-      <w:bookmarkStart w:id="0" w:name="_GoBack"/>
-      <w:bookmarkEnd w:id="0"/>
     </w:p>
     <w:tbl>
       <w:tblPr>
@@ -1322,7 +1049,6 @@
                 <w:sz w:val="20"/>
                 <w:szCs w:val="20"/>
               </w:rPr>
-              <w:lastRenderedPageBreak/>
               <w:t>F</w:t>
             </w:r>
             <w:r>
@@ -1952,7 +1678,7 @@
                 <w:sz w:val="20"/>
                 <w:szCs w:val="20"/>
               </w:rPr>
-              <w:t>1</w:t>
+              <w:t xml:space="preserve">1, 6, 10, 11, 8, 9, 7, </w:t>
             </w:r>
             <w:r>
               <w:rPr>
@@ -1961,196 +1687,8 @@
                 <w:sz w:val="20"/>
                 <w:szCs w:val="20"/>
               </w:rPr>
-              <w:t xml:space="preserve">, </w:t>
-            </w:r>
-            <w:r>
-              <w:rPr>
-                <w:rFonts w:ascii="Times New Roman" w:eastAsia="Times New Roman" w:hAnsi="Times New Roman" w:cs="Times New Roman"/>
-                <w:color w:val="000000"/>
-                <w:sz w:val="20"/>
-                <w:szCs w:val="20"/>
-              </w:rPr>
-              <w:t>6</w:t>
-            </w:r>
-            <w:r>
-              <w:rPr>
-                <w:rFonts w:ascii="Times New Roman" w:eastAsia="Times New Roman" w:hAnsi="Times New Roman" w:cs="Times New Roman"/>
-                <w:color w:val="000000"/>
-                <w:sz w:val="20"/>
-                <w:szCs w:val="20"/>
-              </w:rPr>
-              <w:t xml:space="preserve">, </w:t>
-            </w:r>
-            <w:r>
-              <w:rPr>
-                <w:rFonts w:ascii="Times New Roman" w:eastAsia="Times New Roman" w:hAnsi="Times New Roman" w:cs="Times New Roman"/>
-                <w:color w:val="000000"/>
-                <w:sz w:val="20"/>
-                <w:szCs w:val="20"/>
-              </w:rPr>
-              <w:t>10</w:t>
-            </w:r>
-            <w:r>
-              <w:rPr>
-                <w:rFonts w:ascii="Times New Roman" w:eastAsia="Times New Roman" w:hAnsi="Times New Roman" w:cs="Times New Roman"/>
-                <w:color w:val="000000"/>
-                <w:sz w:val="20"/>
-                <w:szCs w:val="20"/>
-              </w:rPr>
-              <w:t>, 1</w:t>
-            </w:r>
-            <w:r>
-              <w:rPr>
-                <w:rFonts w:ascii="Times New Roman" w:eastAsia="Times New Roman" w:hAnsi="Times New Roman" w:cs="Times New Roman"/>
-                <w:color w:val="000000"/>
-                <w:sz w:val="20"/>
-                <w:szCs w:val="20"/>
-              </w:rPr>
-              <w:t>1</w:t>
-            </w:r>
-            <w:r>
-              <w:rPr>
-                <w:rFonts w:ascii="Times New Roman" w:eastAsia="Times New Roman" w:hAnsi="Times New Roman" w:cs="Times New Roman"/>
-                <w:color w:val="000000"/>
-                <w:sz w:val="20"/>
-                <w:szCs w:val="20"/>
-              </w:rPr>
-              <w:t xml:space="preserve">, </w:t>
-            </w:r>
-            <w:r>
-              <w:rPr>
-                <w:rFonts w:ascii="Times New Roman" w:eastAsia="Times New Roman" w:hAnsi="Times New Roman" w:cs="Times New Roman"/>
-                <w:color w:val="000000"/>
-                <w:sz w:val="20"/>
-                <w:szCs w:val="20"/>
-              </w:rPr>
-              <w:t>8</w:t>
-            </w:r>
-            <w:r>
-              <w:rPr>
-                <w:rFonts w:ascii="Times New Roman" w:eastAsia="Times New Roman" w:hAnsi="Times New Roman" w:cs="Times New Roman"/>
-                <w:color w:val="000000"/>
-                <w:sz w:val="20"/>
-                <w:szCs w:val="20"/>
-              </w:rPr>
-              <w:t xml:space="preserve">, </w:t>
-            </w:r>
-            <w:r>
-              <w:rPr>
-                <w:rFonts w:ascii="Times New Roman" w:eastAsia="Times New Roman" w:hAnsi="Times New Roman" w:cs="Times New Roman"/>
-                <w:color w:val="000000"/>
-                <w:sz w:val="20"/>
-                <w:szCs w:val="20"/>
-              </w:rPr>
-              <w:t>9</w:t>
-            </w:r>
-            <w:r>
-              <w:rPr>
-                <w:rFonts w:ascii="Times New Roman" w:eastAsia="Times New Roman" w:hAnsi="Times New Roman" w:cs="Times New Roman"/>
-                <w:color w:val="000000"/>
-                <w:sz w:val="20"/>
-                <w:szCs w:val="20"/>
-              </w:rPr>
-              <w:t xml:space="preserve">, </w:t>
-            </w:r>
-            <w:r>
-              <w:rPr>
-                <w:rFonts w:ascii="Times New Roman" w:eastAsia="Times New Roman" w:hAnsi="Times New Roman" w:cs="Times New Roman"/>
-                <w:color w:val="000000"/>
-                <w:sz w:val="20"/>
-                <w:szCs w:val="20"/>
-              </w:rPr>
-              <w:t>7</w:t>
-            </w:r>
-            <w:r>
-              <w:rPr>
-                <w:rFonts w:ascii="Times New Roman" w:eastAsia="Times New Roman" w:hAnsi="Times New Roman" w:cs="Times New Roman"/>
-                <w:color w:val="000000"/>
-                <w:sz w:val="20"/>
-                <w:szCs w:val="20"/>
-              </w:rPr>
-              <w:t xml:space="preserve">, </w:t>
-            </w:r>
-            <w:r>
-              <w:rPr>
-                <w:rFonts w:ascii="Times New Roman" w:eastAsia="Times New Roman" w:hAnsi="Times New Roman" w:cs="Times New Roman"/>
-                <w:color w:val="000000"/>
-                <w:sz w:val="20"/>
-                <w:szCs w:val="20"/>
-              </w:rPr>
-              <w:t>5</w:t>
-            </w:r>
-            <w:r>
-              <w:rPr>
-                <w:rFonts w:ascii="Times New Roman" w:eastAsia="Times New Roman" w:hAnsi="Times New Roman" w:cs="Times New Roman"/>
-                <w:color w:val="000000"/>
-                <w:sz w:val="20"/>
-                <w:szCs w:val="20"/>
-              </w:rPr>
-              <w:t xml:space="preserve">, </w:t>
-            </w:r>
-            <w:r>
-              <w:rPr>
-                <w:rFonts w:ascii="Times New Roman" w:eastAsia="Times New Roman" w:hAnsi="Times New Roman" w:cs="Times New Roman"/>
-                <w:color w:val="000000"/>
-                <w:sz w:val="20"/>
-                <w:szCs w:val="20"/>
-              </w:rPr>
-              <w:t>3</w:t>
-            </w:r>
-            <w:r>
-              <w:rPr>
-                <w:rFonts w:ascii="Times New Roman" w:eastAsia="Times New Roman" w:hAnsi="Times New Roman" w:cs="Times New Roman"/>
-                <w:color w:val="000000"/>
-                <w:sz w:val="20"/>
-                <w:szCs w:val="20"/>
-              </w:rPr>
-              <w:t xml:space="preserve">, </w:t>
-            </w:r>
-            <w:r>
-              <w:rPr>
-                <w:rFonts w:ascii="Times New Roman" w:eastAsia="Times New Roman" w:hAnsi="Times New Roman" w:cs="Times New Roman"/>
-                <w:color w:val="000000"/>
-                <w:sz w:val="20"/>
-                <w:szCs w:val="20"/>
-              </w:rPr>
-              <w:t>4</w:t>
-            </w:r>
-            <w:r>
-              <w:rPr>
-                <w:rFonts w:ascii="Times New Roman" w:eastAsia="Times New Roman" w:hAnsi="Times New Roman" w:cs="Times New Roman"/>
-                <w:color w:val="000000"/>
-                <w:sz w:val="20"/>
-                <w:szCs w:val="20"/>
-              </w:rPr>
-              <w:t xml:space="preserve">, </w:t>
-            </w:r>
-            <w:r>
-              <w:rPr>
-                <w:rFonts w:ascii="Times New Roman" w:eastAsia="Times New Roman" w:hAnsi="Times New Roman" w:cs="Times New Roman"/>
-                <w:color w:val="000000"/>
-                <w:sz w:val="20"/>
-                <w:szCs w:val="20"/>
-              </w:rPr>
-              <w:t>2</w:t>
-            </w:r>
-            <w:r>
-              <w:rPr>
-                <w:rFonts w:ascii="Times New Roman" w:eastAsia="Times New Roman" w:hAnsi="Times New Roman" w:cs="Times New Roman"/>
-                <w:color w:val="000000"/>
-                <w:sz w:val="20"/>
-                <w:szCs w:val="20"/>
-              </w:rPr>
-              <w:t xml:space="preserve">, </w:t>
-            </w:r>
-            <w:r>
-              <w:rPr>
-                <w:rFonts w:ascii="Times New Roman" w:eastAsia="Times New Roman" w:hAnsi="Times New Roman" w:cs="Times New Roman"/>
-                <w:color w:val="000000"/>
-                <w:sz w:val="20"/>
-                <w:szCs w:val="20"/>
-              </w:rPr>
-              <w:t>1</w:t>
+              <w:lastRenderedPageBreak/>
+              <w:t>5, 3, 4, 2, 1</w:t>
             </w:r>
           </w:p>
         </w:tc>
@@ -2177,6 +1715,7 @@
                 <w:sz w:val="20"/>
                 <w:szCs w:val="20"/>
               </w:rPr>
+              <w:lastRenderedPageBreak/>
               <w:t>…</w:t>
             </w:r>
           </w:p>
@@ -2306,223 +1845,7 @@
                 <w:sz w:val="20"/>
                 <w:szCs w:val="20"/>
               </w:rPr>
-              <w:t>1</w:t>
-            </w:r>
-            <w:r>
-              <w:rPr>
-                <w:rFonts w:ascii="Times New Roman" w:eastAsia="Times New Roman" w:hAnsi="Times New Roman" w:cs="Times New Roman"/>
-                <w:color w:val="000000"/>
-                <w:sz w:val="20"/>
-                <w:szCs w:val="20"/>
-              </w:rPr>
-              <w:t xml:space="preserve">, </w:t>
-            </w:r>
-            <w:r>
-              <w:rPr>
-                <w:rFonts w:ascii="Times New Roman" w:eastAsia="Times New Roman" w:hAnsi="Times New Roman" w:cs="Times New Roman"/>
-                <w:color w:val="000000"/>
-                <w:sz w:val="20"/>
-                <w:szCs w:val="20"/>
-              </w:rPr>
-              <w:t>8</w:t>
-            </w:r>
-            <w:r>
-              <w:rPr>
-                <w:rFonts w:ascii="Times New Roman" w:eastAsia="Times New Roman" w:hAnsi="Times New Roman" w:cs="Times New Roman"/>
-                <w:color w:val="000000"/>
-                <w:sz w:val="20"/>
-                <w:szCs w:val="20"/>
-              </w:rPr>
-              <w:t xml:space="preserve">, </w:t>
-            </w:r>
-            <w:r>
-              <w:rPr>
-                <w:rFonts w:ascii="Times New Roman" w:eastAsia="Times New Roman" w:hAnsi="Times New Roman" w:cs="Times New Roman"/>
-                <w:color w:val="000000"/>
-                <w:sz w:val="20"/>
-                <w:szCs w:val="20"/>
-              </w:rPr>
-              <w:t>2</w:t>
-            </w:r>
-            <w:r>
-              <w:rPr>
-                <w:rFonts w:ascii="Times New Roman" w:eastAsia="Times New Roman" w:hAnsi="Times New Roman" w:cs="Times New Roman"/>
-                <w:color w:val="000000"/>
-                <w:sz w:val="20"/>
-                <w:szCs w:val="20"/>
-              </w:rPr>
-              <w:t xml:space="preserve">, </w:t>
-            </w:r>
-            <w:r>
-              <w:rPr>
-                <w:rFonts w:ascii="Times New Roman" w:eastAsia="Times New Roman" w:hAnsi="Times New Roman" w:cs="Times New Roman"/>
-                <w:color w:val="000000"/>
-                <w:sz w:val="20"/>
-                <w:szCs w:val="20"/>
-              </w:rPr>
-              <w:t>3</w:t>
-            </w:r>
-            <w:r>
-              <w:rPr>
-                <w:rFonts w:ascii="Times New Roman" w:eastAsia="Times New Roman" w:hAnsi="Times New Roman" w:cs="Times New Roman"/>
-                <w:color w:val="000000"/>
-                <w:sz w:val="20"/>
-                <w:szCs w:val="20"/>
-              </w:rPr>
-              <w:t>, 1</w:t>
-            </w:r>
-            <w:r>
-              <w:rPr>
-                <w:rFonts w:ascii="Times New Roman" w:eastAsia="Times New Roman" w:hAnsi="Times New Roman" w:cs="Times New Roman"/>
-                <w:color w:val="000000"/>
-                <w:sz w:val="20"/>
-                <w:szCs w:val="20"/>
-              </w:rPr>
-              <w:t>2</w:t>
-            </w:r>
-            <w:r>
-              <w:rPr>
-                <w:rFonts w:ascii="Times New Roman" w:eastAsia="Times New Roman" w:hAnsi="Times New Roman" w:cs="Times New Roman"/>
-                <w:color w:val="000000"/>
-                <w:sz w:val="20"/>
-                <w:szCs w:val="20"/>
-              </w:rPr>
-              <w:t xml:space="preserve">, </w:t>
-            </w:r>
-            <w:r>
-              <w:rPr>
-                <w:rFonts w:ascii="Times New Roman" w:eastAsia="Times New Roman" w:hAnsi="Times New Roman" w:cs="Times New Roman"/>
-                <w:color w:val="000000"/>
-                <w:sz w:val="20"/>
-                <w:szCs w:val="20"/>
-              </w:rPr>
-              <w:t>4</w:t>
-            </w:r>
-            <w:r>
-              <w:rPr>
-                <w:rFonts w:ascii="Times New Roman" w:eastAsia="Times New Roman" w:hAnsi="Times New Roman" w:cs="Times New Roman"/>
-                <w:color w:val="000000"/>
-                <w:sz w:val="20"/>
-                <w:szCs w:val="20"/>
-              </w:rPr>
-              <w:t xml:space="preserve">, </w:t>
-            </w:r>
-            <w:r>
-              <w:rPr>
-                <w:rFonts w:ascii="Times New Roman" w:eastAsia="Times New Roman" w:hAnsi="Times New Roman" w:cs="Times New Roman"/>
-                <w:color w:val="000000"/>
-                <w:sz w:val="20"/>
-                <w:szCs w:val="20"/>
-              </w:rPr>
-              <w:t>9</w:t>
-            </w:r>
-            <w:r>
-              <w:rPr>
-                <w:rFonts w:ascii="Times New Roman" w:eastAsia="Times New Roman" w:hAnsi="Times New Roman" w:cs="Times New Roman"/>
-                <w:color w:val="000000"/>
-                <w:sz w:val="20"/>
-                <w:szCs w:val="20"/>
-              </w:rPr>
-              <w:t xml:space="preserve">, </w:t>
-            </w:r>
-            <w:r>
-              <w:rPr>
-                <w:rFonts w:ascii="Times New Roman" w:eastAsia="Times New Roman" w:hAnsi="Times New Roman" w:cs="Times New Roman"/>
-                <w:color w:val="000000"/>
-                <w:sz w:val="20"/>
-                <w:szCs w:val="20"/>
-              </w:rPr>
-              <w:t>5</w:t>
-            </w:r>
-            <w:r>
-              <w:rPr>
-                <w:rFonts w:ascii="Times New Roman" w:eastAsia="Times New Roman" w:hAnsi="Times New Roman" w:cs="Times New Roman"/>
-                <w:color w:val="000000"/>
-                <w:sz w:val="20"/>
-                <w:szCs w:val="20"/>
-              </w:rPr>
-              <w:t xml:space="preserve">, </w:t>
-            </w:r>
-            <w:r>
-              <w:rPr>
-                <w:rFonts w:ascii="Times New Roman" w:eastAsia="Times New Roman" w:hAnsi="Times New Roman" w:cs="Times New Roman"/>
-                <w:color w:val="000000"/>
-                <w:sz w:val="20"/>
-                <w:szCs w:val="20"/>
-              </w:rPr>
-              <w:t>10</w:t>
-            </w:r>
-            <w:r>
-              <w:rPr>
-                <w:rFonts w:ascii="Times New Roman" w:eastAsia="Times New Roman" w:hAnsi="Times New Roman" w:cs="Times New Roman"/>
-                <w:color w:val="000000"/>
-                <w:sz w:val="20"/>
-                <w:szCs w:val="20"/>
-              </w:rPr>
-              <w:t xml:space="preserve">, </w:t>
-            </w:r>
-            <w:r>
-              <w:rPr>
-                <w:rFonts w:ascii="Times New Roman" w:eastAsia="Times New Roman" w:hAnsi="Times New Roman" w:cs="Times New Roman"/>
-                <w:color w:val="000000"/>
-                <w:sz w:val="20"/>
-                <w:szCs w:val="20"/>
-              </w:rPr>
-              <w:t>6</w:t>
-            </w:r>
-            <w:r>
-              <w:rPr>
-                <w:rFonts w:ascii="Times New Roman" w:eastAsia="Times New Roman" w:hAnsi="Times New Roman" w:cs="Times New Roman"/>
-                <w:color w:val="000000"/>
-                <w:sz w:val="20"/>
-                <w:szCs w:val="20"/>
-              </w:rPr>
-              <w:t xml:space="preserve">, </w:t>
-            </w:r>
-            <w:r>
-              <w:rPr>
-                <w:rFonts w:ascii="Times New Roman" w:eastAsia="Times New Roman" w:hAnsi="Times New Roman" w:cs="Times New Roman"/>
-                <w:color w:val="000000"/>
-                <w:sz w:val="20"/>
-                <w:szCs w:val="20"/>
-              </w:rPr>
-              <w:t>7</w:t>
-            </w:r>
-            <w:r>
-              <w:rPr>
-                <w:rFonts w:ascii="Times New Roman" w:eastAsia="Times New Roman" w:hAnsi="Times New Roman" w:cs="Times New Roman"/>
-                <w:color w:val="000000"/>
-                <w:sz w:val="20"/>
-                <w:szCs w:val="20"/>
-              </w:rPr>
-              <w:t>, 1</w:t>
-            </w:r>
-            <w:r>
-              <w:rPr>
-                <w:rFonts w:ascii="Times New Roman" w:eastAsia="Times New Roman" w:hAnsi="Times New Roman" w:cs="Times New Roman"/>
-                <w:color w:val="000000"/>
-                <w:sz w:val="20"/>
-                <w:szCs w:val="20"/>
-              </w:rPr>
-              <w:t>1</w:t>
-            </w:r>
-            <w:r>
-              <w:rPr>
-                <w:rFonts w:ascii="Times New Roman" w:eastAsia="Times New Roman" w:hAnsi="Times New Roman" w:cs="Times New Roman"/>
-                <w:color w:val="000000"/>
-                <w:sz w:val="20"/>
-                <w:szCs w:val="20"/>
-              </w:rPr>
-              <w:t xml:space="preserve">, </w:t>
-            </w:r>
-            <w:r>
-              <w:rPr>
-                <w:rFonts w:ascii="Times New Roman" w:eastAsia="Times New Roman" w:hAnsi="Times New Roman" w:cs="Times New Roman"/>
-                <w:color w:val="000000"/>
-                <w:sz w:val="20"/>
-                <w:szCs w:val="20"/>
-              </w:rPr>
-              <w:t>1</w:t>
+              <w:t>1, 8, 2, 3, 12, 4, 9, 5, 10, 6, 7, 11, 1</w:t>
             </w:r>
           </w:p>
         </w:tc>
@@ -2659,7 +1982,6 @@
           <w:rFonts w:ascii="Times New Roman" w:hAnsi="Times New Roman" w:cs="Times New Roman"/>
           <w:noProof/>
         </w:rPr>
-        <w:lastRenderedPageBreak/>
         <w:drawing>
           <wp:inline distT="0" distB="0" distL="0" distR="0" wp14:anchorId="4988D079" wp14:editId="0460A8B0">
             <wp:extent cx="4572000" cy="2743200"/>
@@ -2674,7 +1996,7 @@
             <wp:cNvGraphicFramePr/>
             <a:graphic xmlns:a="http://schemas.openxmlformats.org/drawingml/2006/main">
               <a:graphicData uri="http://schemas.openxmlformats.org/drawingml/2006/chart">
-                <c:chart xmlns:c="http://schemas.openxmlformats.org/drawingml/2006/chart" xmlns:r="http://schemas.openxmlformats.org/officeDocument/2006/relationships" r:id="rId11"/>
+                <c:chart xmlns:c="http://schemas.openxmlformats.org/drawingml/2006/chart" xmlns:r="http://schemas.openxmlformats.org/officeDocument/2006/relationships" r:id="rId10"/>
               </a:graphicData>
             </a:graphic>
           </wp:inline>
@@ -2763,23 +2085,7 @@
           <w:sz w:val="24"/>
           <w:szCs w:val="24"/>
         </w:rPr>
-        <w:t xml:space="preserve">A graph of the number of cities within a file versus the algorithm runtime </w:t>
-      </w:r>
-      <w:r>
-        <w:rPr>
-          <w:rFonts w:ascii="Times New Roman" w:hAnsi="Times New Roman" w:cs="Times New Roman"/>
-          <w:sz w:val="24"/>
-          <w:szCs w:val="24"/>
-        </w:rPr>
-        <w:t>was presented</w:t>
-      </w:r>
-      <w:r>
-        <w:rPr>
-          <w:rFonts w:ascii="Times New Roman" w:hAnsi="Times New Roman" w:cs="Times New Roman"/>
-          <w:sz w:val="24"/>
-          <w:szCs w:val="24"/>
-        </w:rPr>
-        <w:t xml:space="preserve"> in </w:t>
+        <w:t xml:space="preserve">A graph of the number of cities within a file versus the algorithm runtime was presented in </w:t>
       </w:r>
       <w:r>
         <w:rPr>
@@ -2843,7 +2149,7 @@
         </w:rPr>
         <w:t xml:space="preserve">Several equations exist for computing the distance between a line, given two points, and a third point outside of the line.  A problem found when implementing this algorithm is that many of those equations assume the line extends infinitely past the segment bound by the two points including the equation described </w:t>
       </w:r>
-      <w:hyperlink r:id="rId12" w:history="1">
+      <w:hyperlink r:id="rId11" w:history="1">
         <w:r>
           <w:rPr>
             <w:rStyle w:val="Hyperlink"/>
@@ -2883,6 +2189,7 @@
         </w:rPr>
       </w:pPr>
       <w:r>
+        <w:lastRenderedPageBreak/>
         <w:t>References</w:t>
       </w:r>
     </w:p>
@@ -2903,7 +2210,7 @@
         </w:rPr>
         <w:t xml:space="preserve">Wikipedia, Traveling Salesman Problem - </w:t>
       </w:r>
-      <w:hyperlink r:id="rId13" w:anchor="History">
+      <w:hyperlink r:id="rId12" w:anchor="History">
         <w:r>
           <w:rPr>
             <w:rStyle w:val="Hyperlink"/>
@@ -2932,7 +2239,7 @@
         </w:rPr>
         <w:t xml:space="preserve">NumPy Documentation - </w:t>
       </w:r>
-      <w:hyperlink r:id="rId14">
+      <w:hyperlink r:id="rId13">
         <w:r>
           <w:rPr>
             <w:rStyle w:val="Hyperlink"/>
@@ -2961,7 +2268,7 @@
         </w:rPr>
         <w:t xml:space="preserve">Pandas Documentation - </w:t>
       </w:r>
-      <w:hyperlink r:id="rId15">
+      <w:hyperlink r:id="rId14">
         <w:r>
           <w:rPr>
             <w:rStyle w:val="Hyperlink"/>
@@ -2977,9 +2284,12 @@
       <w:pPr>
         <w:pStyle w:val="NoSpacing"/>
         <w:rPr>
+          <w:rStyle w:val="Hyperlink"/>
           <w:rFonts w:ascii="Times New Roman" w:eastAsia="Times New Roman" w:hAnsi="Times New Roman" w:cs="Times New Roman"/>
-          <w:sz w:val="24"/>
-          <w:szCs w:val="24"/>
+          <w:color w:val="auto"/>
+          <w:sz w:val="24"/>
+          <w:szCs w:val="24"/>
+          <w:u w:val="none"/>
         </w:rPr>
       </w:pPr>
       <w:r>
@@ -2990,7 +2300,7 @@
         </w:rPr>
         <w:t xml:space="preserve">Matplotlib Documentation - </w:t>
       </w:r>
-      <w:hyperlink r:id="rId16">
+      <w:hyperlink r:id="rId15">
         <w:r>
           <w:rPr>
             <w:rStyle w:val="Hyperlink"/>
@@ -3001,44 +2311,8 @@
           <w:t>https://matplotlib.org/3.1.1/contents.html</w:t>
         </w:r>
       </w:hyperlink>
-    </w:p>
-    <w:p>
-      <w:pPr>
-        <w:pStyle w:val="NoSpacing"/>
-        <w:rPr>
-          <w:rStyle w:val="Hyperlink"/>
-          <w:rFonts w:ascii="Times New Roman" w:eastAsia="Times New Roman" w:hAnsi="Times New Roman" w:cs="Times New Roman"/>
-          <w:sz w:val="24"/>
-          <w:szCs w:val="24"/>
-        </w:rPr>
-      </w:pPr>
-      <w:r>
-        <w:rPr>
-          <w:rFonts w:ascii="Times New Roman" w:eastAsia="Times New Roman" w:hAnsi="Times New Roman" w:cs="Times New Roman"/>
-          <w:sz w:val="24"/>
-          <w:szCs w:val="24"/>
-        </w:rPr>
-        <w:t xml:space="preserve">Minimum Distance Between a Point and a Line - </w:t>
-      </w:r>
-      <w:hyperlink r:id="rId17" w:history="1">
-        <w:r>
-          <w:rPr>
-            <w:rStyle w:val="Hyperlink"/>
-            <w:rFonts w:ascii="Times New Roman" w:hAnsi="Times New Roman" w:cs="Times New Roman"/>
-          </w:rPr>
-          <w:t>http://paulbourke.net/geometry/pointlineplane/</w:t>
-        </w:r>
-      </w:hyperlink>
-    </w:p>
-    <w:p>
-      <w:pPr>
-        <w:rPr>
-          <w:rStyle w:val="Hyperlink"/>
-          <w:rFonts w:ascii="Times New Roman" w:eastAsia="Times New Roman" w:hAnsi="Times New Roman" w:cs="Times New Roman"/>
-          <w:sz w:val="24"/>
-          <w:szCs w:val="24"/>
-        </w:rPr>
-      </w:pPr>
+      <w:bookmarkStart w:id="0" w:name="_GoBack"/>
+      <w:bookmarkEnd w:id="0"/>
       <w:r>
         <w:rPr>
           <w:rStyle w:val="Hyperlink"/>
@@ -3091,7 +2365,7 @@
                     <pic:cNvPicPr/>
                   </pic:nvPicPr>
                   <pic:blipFill>
-                    <a:blip r:embed="rId18"/>
+                    <a:blip r:embed="rId16"/>
                     <a:stretch>
                       <a:fillRect/>
                     </a:stretch>
@@ -3229,7 +2503,7 @@
                     <pic:cNvPicPr/>
                   </pic:nvPicPr>
                   <pic:blipFill>
-                    <a:blip r:embed="rId19"/>
+                    <a:blip r:embed="rId17"/>
                     <a:stretch>
                       <a:fillRect/>
                     </a:stretch>
@@ -3380,7 +2654,7 @@
                     <pic:cNvPicPr/>
                   </pic:nvPicPr>
                   <pic:blipFill rotWithShape="1">
-                    <a:blip r:embed="rId20">
+                    <a:blip r:embed="rId18">
                       <a:extLst>
                         <a:ext uri="{28A0092B-C50C-407E-A947-70E740481C1C}">
                           <a14:useLocalDpi xmlns:a14="http://schemas.microsoft.com/office/drawing/2010/main" val="0"/>
@@ -3456,7 +2730,7 @@
                     <pic:cNvPicPr/>
                   </pic:nvPicPr>
                   <pic:blipFill rotWithShape="1">
-                    <a:blip r:embed="rId21">
+                    <a:blip r:embed="rId19">
                       <a:extLst>
                         <a:ext uri="{28A0092B-C50C-407E-A947-70E740481C1C}">
                           <a14:useLocalDpi xmlns:a14="http://schemas.microsoft.com/office/drawing/2010/main" val="0"/>
@@ -3556,32 +2830,29 @@
                             <w:r>
                               <w:t xml:space="preserve">Figure </w:t>
                             </w:r>
-                            <w:fldSimple w:instr=" SEQ Figure \* ARABIC ">
-                              <w:r>
-                                <w:rPr>
-                                  <w:noProof/>
-                                </w:rPr>
-                                <w:t>6</w:t>
-                              </w:r>
-                            </w:fldSimple>
                             <w:r>
-                              <w:t xml:space="preserve"> : </w:t>
+                              <w:fldChar w:fldCharType="begin"/>
                             </w:r>
-                            <w:proofErr w:type="spellStart"/>
                             <w:r>
-                              <w:t>Route.lasso</w:t>
+                              <w:instrText xml:space="preserve"> SEQ Figure \* ARABIC </w:instrText>
                             </w:r>
-                            <w:proofErr w:type="spellEnd"/>
                             <w:r>
-                              <w:t xml:space="preserve">(vertex, </w:t>
+                              <w:fldChar w:fldCharType="separate"/>
                             </w:r>
-                            <w:proofErr w:type="spellStart"/>
                             <w:r>
-                              <w:t>closest_item_to_vertex</w:t>
+                              <w:rPr>
+                                <w:noProof/>
+                              </w:rPr>
+                              <w:t>6</w:t>
                             </w:r>
-                            <w:proofErr w:type="spellEnd"/>
                             <w:r>
-                              <w:t>)</w:t>
+                              <w:rPr>
+                                <w:noProof/>
+                              </w:rPr>
+                              <w:fldChar w:fldCharType="end"/>
+                            </w:r>
+                            <w:r>
+                              <w:t xml:space="preserve"> : Route.lasso(vertex, closest_item_to_vertex)</w:t>
                             </w:r>
                           </w:p>
                         </w:txbxContent>
@@ -3621,32 +2892,29 @@
                       <w:r>
                         <w:t xml:space="preserve">Figure </w:t>
                       </w:r>
-                      <w:fldSimple w:instr=" SEQ Figure \* ARABIC ">
-                        <w:r>
-                          <w:rPr>
-                            <w:noProof/>
-                          </w:rPr>
-                          <w:t>6</w:t>
-                        </w:r>
-                      </w:fldSimple>
                       <w:r>
-                        <w:t xml:space="preserve"> : </w:t>
+                        <w:fldChar w:fldCharType="begin"/>
                       </w:r>
-                      <w:proofErr w:type="spellStart"/>
                       <w:r>
-                        <w:t>Route.lasso</w:t>
+                        <w:instrText xml:space="preserve"> SEQ Figure \* ARABIC </w:instrText>
                       </w:r>
-                      <w:proofErr w:type="spellEnd"/>
                       <w:r>
-                        <w:t xml:space="preserve">(vertex, </w:t>
+                        <w:fldChar w:fldCharType="separate"/>
                       </w:r>
-                      <w:proofErr w:type="spellStart"/>
                       <w:r>
-                        <w:t>closest_item_to_vertex</w:t>
+                        <w:rPr>
+                          <w:noProof/>
+                        </w:rPr>
+                        <w:t>6</w:t>
                       </w:r>
-                      <w:proofErr w:type="spellEnd"/>
                       <w:r>
-                        <w:t>)</w:t>
+                        <w:rPr>
+                          <w:noProof/>
+                        </w:rPr>
+                        <w:fldChar w:fldCharType="end"/>
+                      </w:r>
+                      <w:r>
+                        <w:t xml:space="preserve"> : Route.lasso(vertex, closest_item_to_vertex)</w:t>
                       </w:r>
                     </w:p>
                   </w:txbxContent>
@@ -3694,7 +2962,7 @@
                     <pic:cNvPicPr/>
                   </pic:nvPicPr>
                   <pic:blipFill>
-                    <a:blip r:embed="rId22">
+                    <a:blip r:embed="rId20">
                       <a:extLst>
                         <a:ext uri="{28A0092B-C50C-407E-A947-70E740481C1C}">
                           <a14:useLocalDpi xmlns:a14="http://schemas.microsoft.com/office/drawing/2010/main" val="0"/>
@@ -3758,6 +3026,225 @@
                     <pic:cNvPicPr/>
                   </pic:nvPicPr>
                   <pic:blipFill>
+                    <a:blip r:embed="rId21">
+                      <a:extLst>
+                        <a:ext uri="{28A0092B-C50C-407E-A947-70E740481C1C}">
+                          <a14:useLocalDpi xmlns:a14="http://schemas.microsoft.com/office/drawing/2010/main" val="0"/>
+                        </a:ext>
+                      </a:extLst>
+                    </a:blip>
+                    <a:stretch>
+                      <a:fillRect/>
+                    </a:stretch>
+                  </pic:blipFill>
+                  <pic:spPr>
+                    <a:xfrm>
+                      <a:off x="0" y="0"/>
+                      <a:ext cx="5943600" cy="2932430"/>
+                    </a:xfrm>
+                    <a:prstGeom prst="rect">
+                      <a:avLst/>
+                    </a:prstGeom>
+                  </pic:spPr>
+                </pic:pic>
+              </a:graphicData>
+            </a:graphic>
+          </wp:inline>
+        </w:drawing>
+      </w:r>
+    </w:p>
+    <w:p>
+      <w:pPr>
+        <w:pStyle w:val="Caption"/>
+        <w:rPr>
+          <w:rFonts w:ascii="Times New Roman" w:hAnsi="Times New Roman" w:cs="Times New Roman"/>
+        </w:rPr>
+      </w:pPr>
+      <w:r>
+        <w:rPr>
+          <w:rFonts w:ascii="Times New Roman" w:hAnsi="Times New Roman" w:cs="Times New Roman"/>
+        </w:rPr>
+        <w:t xml:space="preserve">Figure </w:t>
+      </w:r>
+      <w:r>
+        <w:rPr>
+          <w:rFonts w:ascii="Times New Roman" w:hAnsi="Times New Roman" w:cs="Times New Roman"/>
+        </w:rPr>
+        <w:fldChar w:fldCharType="begin"/>
+      </w:r>
+      <w:r>
+        <w:rPr>
+          <w:rFonts w:ascii="Times New Roman" w:hAnsi="Times New Roman" w:cs="Times New Roman"/>
+        </w:rPr>
+        <w:instrText xml:space="preserve"> SEQ Figure \* ARABIC </w:instrText>
+      </w:r>
+      <w:r>
+        <w:rPr>
+          <w:rFonts w:ascii="Times New Roman" w:hAnsi="Times New Roman" w:cs="Times New Roman"/>
+        </w:rPr>
+        <w:fldChar w:fldCharType="separate"/>
+      </w:r>
+      <w:r>
+        <w:rPr>
+          <w:rFonts w:ascii="Times New Roman" w:hAnsi="Times New Roman" w:cs="Times New Roman"/>
+          <w:noProof/>
+        </w:rPr>
+        <w:t>7</w:t>
+      </w:r>
+      <w:r>
+        <w:rPr>
+          <w:rFonts w:ascii="Times New Roman" w:hAnsi="Times New Roman" w:cs="Times New Roman"/>
+        </w:rPr>
+        <w:fldChar w:fldCharType="end"/>
+      </w:r>
+      <w:r>
+        <w:rPr>
+          <w:rFonts w:ascii="Times New Roman" w:hAnsi="Times New Roman" w:cs="Times New Roman"/>
+        </w:rPr>
+        <w:t xml:space="preserve"> : Random30.tsp Input</w:t>
+      </w:r>
+    </w:p>
+    <w:p>
+      <w:pPr>
+        <w:keepNext/>
+        <w:rPr>
+          <w:rFonts w:ascii="Times New Roman" w:hAnsi="Times New Roman" w:cs="Times New Roman"/>
+        </w:rPr>
+      </w:pPr>
+      <w:r>
+        <w:rPr>
+          <w:rFonts w:ascii="Times New Roman" w:hAnsi="Times New Roman" w:cs="Times New Roman"/>
+          <w:noProof/>
+          <w:sz w:val="24"/>
+          <w:szCs w:val="24"/>
+        </w:rPr>
+        <w:drawing>
+          <wp:inline distT="0" distB="0" distL="0" distR="0" wp14:anchorId="6DD60759" wp14:editId="74E47E97">
+            <wp:extent cx="5943600" cy="2932430"/>
+            <wp:effectExtent l="0" t="0" r="0" b="1270"/>
+            <wp:docPr id="13" name="Picture 13" descr="A close up of a map&#10;&#10;Description automatically generated"/>
+            <wp:cNvGraphicFramePr>
+              <a:graphicFrameLocks xmlns:a="http://schemas.openxmlformats.org/drawingml/2006/main" noChangeAspect="1"/>
+            </wp:cNvGraphicFramePr>
+            <a:graphic xmlns:a="http://schemas.openxmlformats.org/drawingml/2006/main">
+              <a:graphicData uri="http://schemas.openxmlformats.org/drawingml/2006/picture">
+                <pic:pic xmlns:pic="http://schemas.openxmlformats.org/drawingml/2006/picture">
+                  <pic:nvPicPr>
+                    <pic:cNvPr id="13" name="Random40_Input.png"/>
+                    <pic:cNvPicPr/>
+                  </pic:nvPicPr>
+                  <pic:blipFill>
+                    <a:blip r:embed="rId22">
+                      <a:extLst>
+                        <a:ext uri="{28A0092B-C50C-407E-A947-70E740481C1C}">
+                          <a14:useLocalDpi xmlns:a14="http://schemas.microsoft.com/office/drawing/2010/main" val="0"/>
+                        </a:ext>
+                      </a:extLst>
+                    </a:blip>
+                    <a:stretch>
+                      <a:fillRect/>
+                    </a:stretch>
+                  </pic:blipFill>
+                  <pic:spPr>
+                    <a:xfrm>
+                      <a:off x="0" y="0"/>
+                      <a:ext cx="5943600" cy="2932430"/>
+                    </a:xfrm>
+                    <a:prstGeom prst="rect">
+                      <a:avLst/>
+                    </a:prstGeom>
+                  </pic:spPr>
+                </pic:pic>
+              </a:graphicData>
+            </a:graphic>
+          </wp:inline>
+        </w:drawing>
+      </w:r>
+    </w:p>
+    <w:p>
+      <w:pPr>
+        <w:pStyle w:val="Caption"/>
+        <w:rPr>
+          <w:rFonts w:ascii="Times New Roman" w:hAnsi="Times New Roman" w:cs="Times New Roman"/>
+          <w:sz w:val="24"/>
+          <w:szCs w:val="24"/>
+        </w:rPr>
+      </w:pPr>
+      <w:r>
+        <w:rPr>
+          <w:rFonts w:ascii="Times New Roman" w:hAnsi="Times New Roman" w:cs="Times New Roman"/>
+        </w:rPr>
+        <w:t xml:space="preserve">Figure </w:t>
+      </w:r>
+      <w:r>
+        <w:rPr>
+          <w:rFonts w:ascii="Times New Roman" w:hAnsi="Times New Roman" w:cs="Times New Roman"/>
+        </w:rPr>
+        <w:fldChar w:fldCharType="begin"/>
+      </w:r>
+      <w:r>
+        <w:rPr>
+          <w:rFonts w:ascii="Times New Roman" w:hAnsi="Times New Roman" w:cs="Times New Roman"/>
+        </w:rPr>
+        <w:instrText xml:space="preserve"> SEQ Figure \* ARABIC </w:instrText>
+      </w:r>
+      <w:r>
+        <w:rPr>
+          <w:rFonts w:ascii="Times New Roman" w:hAnsi="Times New Roman" w:cs="Times New Roman"/>
+        </w:rPr>
+        <w:fldChar w:fldCharType="separate"/>
+      </w:r>
+      <w:r>
+        <w:rPr>
+          <w:rFonts w:ascii="Times New Roman" w:hAnsi="Times New Roman" w:cs="Times New Roman"/>
+          <w:noProof/>
+        </w:rPr>
+        <w:t>8</w:t>
+      </w:r>
+      <w:r>
+        <w:rPr>
+          <w:rFonts w:ascii="Times New Roman" w:hAnsi="Times New Roman" w:cs="Times New Roman"/>
+        </w:rPr>
+        <w:fldChar w:fldCharType="end"/>
+      </w:r>
+      <w:r>
+        <w:rPr>
+          <w:rFonts w:ascii="Times New Roman" w:hAnsi="Times New Roman" w:cs="Times New Roman"/>
+        </w:rPr>
+        <w:t xml:space="preserve"> : Random40.tsp Input</w:t>
+      </w:r>
+    </w:p>
+    <w:p>
+      <w:pPr>
+        <w:keepNext/>
+        <w:rPr>
+          <w:rFonts w:ascii="Times New Roman" w:hAnsi="Times New Roman" w:cs="Times New Roman"/>
+        </w:rPr>
+      </w:pPr>
+      <w:r>
+        <w:rPr>
+          <w:rFonts w:ascii="Times New Roman" w:hAnsi="Times New Roman" w:cs="Times New Roman"/>
+          <w:noProof/>
+          <w:sz w:val="24"/>
+          <w:szCs w:val="24"/>
+        </w:rPr>
+        <w:lastRenderedPageBreak/>
+        <w:drawing>
+          <wp:inline distT="0" distB="0" distL="0" distR="0" wp14:anchorId="37714D5D" wp14:editId="55DD35D4">
+            <wp:extent cx="5943600" cy="2932430"/>
+            <wp:effectExtent l="0" t="0" r="0" b="1270"/>
+            <wp:docPr id="14" name="Picture 14" descr="A close up of a map&#10;&#10;Description automatically generated"/>
+            <wp:cNvGraphicFramePr>
+              <a:graphicFrameLocks xmlns:a="http://schemas.openxmlformats.org/drawingml/2006/main" noChangeAspect="1"/>
+            </wp:cNvGraphicFramePr>
+            <a:graphic xmlns:a="http://schemas.openxmlformats.org/drawingml/2006/main">
+              <a:graphicData uri="http://schemas.openxmlformats.org/drawingml/2006/picture">
+                <pic:pic xmlns:pic="http://schemas.openxmlformats.org/drawingml/2006/picture">
+                  <pic:nvPicPr>
+                    <pic:cNvPr id="14" name="Random30_Output.png"/>
+                    <pic:cNvPicPr/>
+                  </pic:nvPicPr>
+                  <pic:blipFill>
                     <a:blip r:embed="rId23">
                       <a:extLst>
                         <a:ext uri="{28A0092B-C50C-407E-A947-70E740481C1C}">
@@ -3821,7 +3308,7 @@
           <w:rFonts w:ascii="Times New Roman" w:hAnsi="Times New Roman" w:cs="Times New Roman"/>
           <w:noProof/>
         </w:rPr>
-        <w:t>7</w:t>
+        <w:t>9</w:t>
       </w:r>
       <w:r>
         <w:rPr>
@@ -3833,7 +3320,7 @@
         <w:rPr>
           <w:rFonts w:ascii="Times New Roman" w:hAnsi="Times New Roman" w:cs="Times New Roman"/>
         </w:rPr>
-        <w:t xml:space="preserve"> : Random30.tsp Input</w:t>
+        <w:t xml:space="preserve"> : Random30.tsp Output</w:t>
       </w:r>
     </w:p>
     <w:p>
@@ -3851,10 +3338,10 @@
           <w:szCs w:val="24"/>
         </w:rPr>
         <w:drawing>
-          <wp:inline distT="0" distB="0" distL="0" distR="0" wp14:anchorId="6DD60759" wp14:editId="74E47E97">
+          <wp:inline distT="0" distB="0" distL="0" distR="0" wp14:anchorId="05D9D4FF" wp14:editId="6EAAF757">
             <wp:extent cx="5943600" cy="2932430"/>
             <wp:effectExtent l="0" t="0" r="0" b="1270"/>
-            <wp:docPr id="13" name="Picture 13" descr="A close up of a map&#10;&#10;Description automatically generated"/>
+            <wp:docPr id="15" name="Picture 15" descr="A close up of a map&#10;&#10;Description automatically generated"/>
             <wp:cNvGraphicFramePr>
               <a:graphicFrameLocks xmlns:a="http://schemas.openxmlformats.org/drawingml/2006/main" noChangeAspect="1"/>
             </wp:cNvGraphicFramePr>
@@ -3862,7 +3349,7 @@
               <a:graphicData uri="http://schemas.openxmlformats.org/drawingml/2006/picture">
                 <pic:pic xmlns:pic="http://schemas.openxmlformats.org/drawingml/2006/picture">
                   <pic:nvPicPr>
-                    <pic:cNvPr id="13" name="Random40_Input.png"/>
+                    <pic:cNvPr id="15" name="Random40_Output.png"/>
                     <pic:cNvPicPr/>
                   </pic:nvPicPr>
                   <pic:blipFill>
@@ -3931,7 +3418,7 @@
           <w:rFonts w:ascii="Times New Roman" w:hAnsi="Times New Roman" w:cs="Times New Roman"/>
           <w:noProof/>
         </w:rPr>
-        <w:t>8</w:t>
+        <w:t>10</w:t>
       </w:r>
       <w:r>
         <w:rPr>
@@ -3943,7 +3430,7 @@
         <w:rPr>
           <w:rFonts w:ascii="Times New Roman" w:hAnsi="Times New Roman" w:cs="Times New Roman"/>
         </w:rPr>
-        <w:t xml:space="preserve"> : Random40.tsp Input</w:t>
+        <w:t xml:space="preserve"> : Random40.tsp Output</w:t>
       </w:r>
     </w:p>
     <w:p>
@@ -3957,15 +3444,13 @@
         <w:rPr>
           <w:rFonts w:ascii="Times New Roman" w:hAnsi="Times New Roman" w:cs="Times New Roman"/>
           <w:noProof/>
-          <w:sz w:val="24"/>
-          <w:szCs w:val="24"/>
         </w:rPr>
         <w:lastRenderedPageBreak/>
         <w:drawing>
-          <wp:inline distT="0" distB="0" distL="0" distR="0" wp14:anchorId="37714D5D" wp14:editId="55DD35D4">
-            <wp:extent cx="5943600" cy="2932430"/>
-            <wp:effectExtent l="0" t="0" r="0" b="1270"/>
-            <wp:docPr id="14" name="Picture 14" descr="A close up of a map&#10;&#10;Description automatically generated"/>
+          <wp:inline distT="0" distB="0" distL="0" distR="0" wp14:anchorId="3832870E" wp14:editId="12E42D9A">
+            <wp:extent cx="5943600" cy="4239895"/>
+            <wp:effectExtent l="0" t="0" r="0" b="8255"/>
+            <wp:docPr id="16" name="Picture 16"/>
             <wp:cNvGraphicFramePr>
               <a:graphicFrameLocks xmlns:a="http://schemas.openxmlformats.org/drawingml/2006/main" noChangeAspect="1"/>
             </wp:cNvGraphicFramePr>
@@ -3973,17 +3458,11 @@
               <a:graphicData uri="http://schemas.openxmlformats.org/drawingml/2006/picture">
                 <pic:pic xmlns:pic="http://schemas.openxmlformats.org/drawingml/2006/picture">
                   <pic:nvPicPr>
-                    <pic:cNvPr id="14" name="Random30_Output.png"/>
+                    <pic:cNvPr id="1" name=""/>
                     <pic:cNvPicPr/>
                   </pic:nvPicPr>
                   <pic:blipFill>
-                    <a:blip r:embed="rId25">
-                      <a:extLst>
-                        <a:ext uri="{28A0092B-C50C-407E-A947-70E740481C1C}">
-                          <a14:useLocalDpi xmlns:a14="http://schemas.microsoft.com/office/drawing/2010/main" val="0"/>
-                        </a:ext>
-                      </a:extLst>
-                    </a:blip>
+                    <a:blip r:embed="rId25"/>
                     <a:stretch>
                       <a:fillRect/>
                     </a:stretch>
@@ -3991,7 +3470,7 @@
                   <pic:spPr>
                     <a:xfrm>
                       <a:off x="0" y="0"/>
-                      <a:ext cx="5943600" cy="2932430"/>
+                      <a:ext cx="5943600" cy="4239895"/>
                     </a:xfrm>
                     <a:prstGeom prst="rect">
                       <a:avLst/>
@@ -4009,6 +3488,8 @@
         <w:pStyle w:val="Caption"/>
         <w:rPr>
           <w:rFonts w:ascii="Times New Roman" w:hAnsi="Times New Roman" w:cs="Times New Roman"/>
+          <w:sz w:val="24"/>
+          <w:szCs w:val="24"/>
         </w:rPr>
       </w:pPr>
       <w:r>
@@ -4040,7 +3521,7 @@
           <w:rFonts w:ascii="Times New Roman" w:hAnsi="Times New Roman" w:cs="Times New Roman"/>
           <w:noProof/>
         </w:rPr>
-        <w:t>9</w:t>
+        <w:t>11</w:t>
       </w:r>
       <w:r>
         <w:rPr>
@@ -4052,7 +3533,7 @@
         <w:rPr>
           <w:rFonts w:ascii="Times New Roman" w:hAnsi="Times New Roman" w:cs="Times New Roman"/>
         </w:rPr>
-        <w:t xml:space="preserve"> : Random30.tsp Output</w:t>
+        <w:t xml:space="preserve"> : Program State 0 [Random30.tsp]</w:t>
       </w:r>
     </w:p>
     <w:p>
@@ -4066,14 +3547,13 @@
         <w:rPr>
           <w:rFonts w:ascii="Times New Roman" w:hAnsi="Times New Roman" w:cs="Times New Roman"/>
           <w:noProof/>
-          <w:sz w:val="24"/>
-          <w:szCs w:val="24"/>
-        </w:rPr>
+        </w:rPr>
+        <w:lastRenderedPageBreak/>
         <w:drawing>
-          <wp:inline distT="0" distB="0" distL="0" distR="0" wp14:anchorId="05D9D4FF" wp14:editId="6EAAF757">
-            <wp:extent cx="5943600" cy="2932430"/>
-            <wp:effectExtent l="0" t="0" r="0" b="1270"/>
-            <wp:docPr id="15" name="Picture 15" descr="A close up of a map&#10;&#10;Description automatically generated"/>
+          <wp:inline distT="0" distB="0" distL="0" distR="0" wp14:anchorId="30F762AE" wp14:editId="1823F890">
+            <wp:extent cx="5943600" cy="4235450"/>
+            <wp:effectExtent l="0" t="0" r="0" b="0"/>
+            <wp:docPr id="17" name="Picture 17"/>
             <wp:cNvGraphicFramePr>
               <a:graphicFrameLocks xmlns:a="http://schemas.openxmlformats.org/drawingml/2006/main" noChangeAspect="1"/>
             </wp:cNvGraphicFramePr>
@@ -4081,17 +3561,11 @@
               <a:graphicData uri="http://schemas.openxmlformats.org/drawingml/2006/picture">
                 <pic:pic xmlns:pic="http://schemas.openxmlformats.org/drawingml/2006/picture">
                   <pic:nvPicPr>
-                    <pic:cNvPr id="15" name="Random40_Output.png"/>
+                    <pic:cNvPr id="1" name=""/>
                     <pic:cNvPicPr/>
                   </pic:nvPicPr>
                   <pic:blipFill>
-                    <a:blip r:embed="rId26">
-                      <a:extLst>
-                        <a:ext uri="{28A0092B-C50C-407E-A947-70E740481C1C}">
-                          <a14:useLocalDpi xmlns:a14="http://schemas.microsoft.com/office/drawing/2010/main" val="0"/>
-                        </a:ext>
-                      </a:extLst>
-                    </a:blip>
+                    <a:blip r:embed="rId26"/>
                     <a:stretch>
                       <a:fillRect/>
                     </a:stretch>
@@ -4099,7 +3573,7 @@
                   <pic:spPr>
                     <a:xfrm>
                       <a:off x="0" y="0"/>
-                      <a:ext cx="5943600" cy="2932430"/>
+                      <a:ext cx="5943600" cy="4235450"/>
                     </a:xfrm>
                     <a:prstGeom prst="rect">
                       <a:avLst/>
@@ -4150,7 +3624,7 @@
           <w:rFonts w:ascii="Times New Roman" w:hAnsi="Times New Roman" w:cs="Times New Roman"/>
           <w:noProof/>
         </w:rPr>
-        <w:t>10</w:t>
+        <w:t>12</w:t>
       </w:r>
       <w:r>
         <w:rPr>
@@ -4162,7 +3636,7 @@
         <w:rPr>
           <w:rFonts w:ascii="Times New Roman" w:hAnsi="Times New Roman" w:cs="Times New Roman"/>
         </w:rPr>
-        <w:t xml:space="preserve"> : Random40.tsp Output</w:t>
+        <w:t xml:space="preserve"> : Program State 1 [Random30.tsp]</w:t>
       </w:r>
     </w:p>
     <w:p>
@@ -4179,10 +3653,10 @@
         </w:rPr>
         <w:lastRenderedPageBreak/>
         <w:drawing>
-          <wp:inline distT="0" distB="0" distL="0" distR="0" wp14:anchorId="3832870E" wp14:editId="12E42D9A">
-            <wp:extent cx="5943600" cy="4239895"/>
-            <wp:effectExtent l="0" t="0" r="0" b="8255"/>
-            <wp:docPr id="16" name="Picture 16"/>
+          <wp:inline distT="0" distB="0" distL="0" distR="0" wp14:anchorId="6EE9B6AB" wp14:editId="6D31EB44">
+            <wp:extent cx="5943600" cy="4232910"/>
+            <wp:effectExtent l="0" t="0" r="0" b="0"/>
+            <wp:docPr id="18" name="Picture 18"/>
             <wp:cNvGraphicFramePr>
               <a:graphicFrameLocks xmlns:a="http://schemas.openxmlformats.org/drawingml/2006/main" noChangeAspect="1"/>
             </wp:cNvGraphicFramePr>
@@ -4202,7 +3676,7 @@
                   <pic:spPr>
                     <a:xfrm>
                       <a:off x="0" y="0"/>
-                      <a:ext cx="5943600" cy="4239895"/>
+                      <a:ext cx="5943600" cy="4232910"/>
                     </a:xfrm>
                     <a:prstGeom prst="rect">
                       <a:avLst/>
@@ -4253,7 +3727,7 @@
           <w:rFonts w:ascii="Times New Roman" w:hAnsi="Times New Roman" w:cs="Times New Roman"/>
           <w:noProof/>
         </w:rPr>
-        <w:t>11</w:t>
+        <w:t>13</w:t>
       </w:r>
       <w:r>
         <w:rPr>
@@ -4265,7 +3739,7 @@
         <w:rPr>
           <w:rFonts w:ascii="Times New Roman" w:hAnsi="Times New Roman" w:cs="Times New Roman"/>
         </w:rPr>
-        <w:t xml:space="preserve"> : Program State 0 [Random30.tsp]</w:t>
+        <w:t xml:space="preserve"> : Program State 3 [Random30.tsp]</w:t>
       </w:r>
     </w:p>
     <w:p>
@@ -4282,10 +3756,10 @@
         </w:rPr>
         <w:lastRenderedPageBreak/>
         <w:drawing>
-          <wp:inline distT="0" distB="0" distL="0" distR="0" wp14:anchorId="30F762AE" wp14:editId="1823F890">
-            <wp:extent cx="5943600" cy="4235450"/>
-            <wp:effectExtent l="0" t="0" r="0" b="0"/>
-            <wp:docPr id="17" name="Picture 17"/>
+          <wp:inline distT="0" distB="0" distL="0" distR="0" wp14:anchorId="4505E868" wp14:editId="01484240">
+            <wp:extent cx="5943600" cy="4241800"/>
+            <wp:effectExtent l="0" t="0" r="0" b="6350"/>
+            <wp:docPr id="19" name="Picture 19"/>
             <wp:cNvGraphicFramePr>
               <a:graphicFrameLocks xmlns:a="http://schemas.openxmlformats.org/drawingml/2006/main" noChangeAspect="1"/>
             </wp:cNvGraphicFramePr>
@@ -4305,7 +3779,7 @@
                   <pic:spPr>
                     <a:xfrm>
                       <a:off x="0" y="0"/>
-                      <a:ext cx="5943600" cy="4235450"/>
+                      <a:ext cx="5943600" cy="4241800"/>
                     </a:xfrm>
                     <a:prstGeom prst="rect">
                       <a:avLst/>
@@ -4356,7 +3830,7 @@
           <w:rFonts w:ascii="Times New Roman" w:hAnsi="Times New Roman" w:cs="Times New Roman"/>
           <w:noProof/>
         </w:rPr>
-        <w:t>12</w:t>
+        <w:t>14</w:t>
       </w:r>
       <w:r>
         <w:rPr>
@@ -4368,7 +3842,7 @@
         <w:rPr>
           <w:rFonts w:ascii="Times New Roman" w:hAnsi="Times New Roman" w:cs="Times New Roman"/>
         </w:rPr>
-        <w:t xml:space="preserve"> : Program State 1 [Random30.tsp]</w:t>
+        <w:t xml:space="preserve"> : Program State 11 [Random30.tsp]</w:t>
       </w:r>
     </w:p>
     <w:p>
@@ -4385,10 +3859,10 @@
         </w:rPr>
         <w:lastRenderedPageBreak/>
         <w:drawing>
-          <wp:inline distT="0" distB="0" distL="0" distR="0" wp14:anchorId="6EE9B6AB" wp14:editId="6D31EB44">
-            <wp:extent cx="5943600" cy="4232910"/>
-            <wp:effectExtent l="0" t="0" r="0" b="0"/>
-            <wp:docPr id="18" name="Picture 18"/>
+          <wp:inline distT="0" distB="0" distL="0" distR="0" wp14:anchorId="34B4DACD" wp14:editId="4A1FD328">
+            <wp:extent cx="5943600" cy="4241800"/>
+            <wp:effectExtent l="0" t="0" r="0" b="6350"/>
+            <wp:docPr id="20" name="Picture 20"/>
             <wp:cNvGraphicFramePr>
               <a:graphicFrameLocks xmlns:a="http://schemas.openxmlformats.org/drawingml/2006/main" noChangeAspect="1"/>
             </wp:cNvGraphicFramePr>
@@ -4408,7 +3882,7 @@
                   <pic:spPr>
                     <a:xfrm>
                       <a:off x="0" y="0"/>
-                      <a:ext cx="5943600" cy="4232910"/>
+                      <a:ext cx="5943600" cy="4241800"/>
                     </a:xfrm>
                     <a:prstGeom prst="rect">
                       <a:avLst/>
@@ -4459,7 +3933,7 @@
           <w:rFonts w:ascii="Times New Roman" w:hAnsi="Times New Roman" w:cs="Times New Roman"/>
           <w:noProof/>
         </w:rPr>
-        <w:t>13</w:t>
+        <w:t>15</w:t>
       </w:r>
       <w:r>
         <w:rPr>
@@ -4471,7 +3945,7 @@
         <w:rPr>
           <w:rFonts w:ascii="Times New Roman" w:hAnsi="Times New Roman" w:cs="Times New Roman"/>
         </w:rPr>
-        <w:t xml:space="preserve"> : Program State 3 [Random30.tsp]</w:t>
+        <w:t xml:space="preserve"> : Program State 12 [Random30.tsp]</w:t>
       </w:r>
     </w:p>
     <w:p>
@@ -4488,10 +3962,10 @@
         </w:rPr>
         <w:lastRenderedPageBreak/>
         <w:drawing>
-          <wp:inline distT="0" distB="0" distL="0" distR="0" wp14:anchorId="4505E868" wp14:editId="01484240">
-            <wp:extent cx="5943600" cy="4241800"/>
-            <wp:effectExtent l="0" t="0" r="0" b="6350"/>
-            <wp:docPr id="19" name="Picture 19"/>
+          <wp:inline distT="0" distB="0" distL="0" distR="0" wp14:anchorId="7B0036AD" wp14:editId="6AB86541">
+            <wp:extent cx="5943600" cy="4235450"/>
+            <wp:effectExtent l="0" t="0" r="0" b="0"/>
+            <wp:docPr id="21" name="Picture 21"/>
             <wp:cNvGraphicFramePr>
               <a:graphicFrameLocks xmlns:a="http://schemas.openxmlformats.org/drawingml/2006/main" noChangeAspect="1"/>
             </wp:cNvGraphicFramePr>
@@ -4511,7 +3985,7 @@
                   <pic:spPr>
                     <a:xfrm>
                       <a:off x="0" y="0"/>
-                      <a:ext cx="5943600" cy="4241800"/>
+                      <a:ext cx="5943600" cy="4235450"/>
                     </a:xfrm>
                     <a:prstGeom prst="rect">
                       <a:avLst/>
@@ -4562,7 +4036,7 @@
           <w:rFonts w:ascii="Times New Roman" w:hAnsi="Times New Roman" w:cs="Times New Roman"/>
           <w:noProof/>
         </w:rPr>
-        <w:t>14</w:t>
+        <w:t>16</w:t>
       </w:r>
       <w:r>
         <w:rPr>
@@ -4574,7 +4048,7 @@
         <w:rPr>
           <w:rFonts w:ascii="Times New Roman" w:hAnsi="Times New Roman" w:cs="Times New Roman"/>
         </w:rPr>
-        <w:t xml:space="preserve"> : Program State 11 [Random30.tsp]</w:t>
+        <w:t xml:space="preserve"> : Program State 19 [Random30.tsp]</w:t>
       </w:r>
     </w:p>
     <w:p>
@@ -4591,10 +4065,10 @@
         </w:rPr>
         <w:lastRenderedPageBreak/>
         <w:drawing>
-          <wp:inline distT="0" distB="0" distL="0" distR="0" wp14:anchorId="34B4DACD" wp14:editId="4A1FD328">
+          <wp:inline distT="0" distB="0" distL="0" distR="0" wp14:anchorId="01CFB64B" wp14:editId="19050F8E">
             <wp:extent cx="5943600" cy="4241800"/>
             <wp:effectExtent l="0" t="0" r="0" b="6350"/>
-            <wp:docPr id="20" name="Picture 20"/>
+            <wp:docPr id="22" name="Picture 22"/>
             <wp:cNvGraphicFramePr>
               <a:graphicFrameLocks xmlns:a="http://schemas.openxmlformats.org/drawingml/2006/main" noChangeAspect="1"/>
             </wp:cNvGraphicFramePr>
@@ -4665,7 +4139,7 @@
           <w:rFonts w:ascii="Times New Roman" w:hAnsi="Times New Roman" w:cs="Times New Roman"/>
           <w:noProof/>
         </w:rPr>
-        <w:t>15</w:t>
+        <w:t>17</w:t>
       </w:r>
       <w:r>
         <w:rPr>
@@ -4677,212 +4151,6 @@
         <w:rPr>
           <w:rFonts w:ascii="Times New Roman" w:hAnsi="Times New Roman" w:cs="Times New Roman"/>
         </w:rPr>
-        <w:t xml:space="preserve"> : Program State 12 [Random30.tsp]</w:t>
-      </w:r>
-    </w:p>
-    <w:p>
-      <w:pPr>
-        <w:keepNext/>
-        <w:rPr>
-          <w:rFonts w:ascii="Times New Roman" w:hAnsi="Times New Roman" w:cs="Times New Roman"/>
-        </w:rPr>
-      </w:pPr>
-      <w:r>
-        <w:rPr>
-          <w:rFonts w:ascii="Times New Roman" w:hAnsi="Times New Roman" w:cs="Times New Roman"/>
-          <w:noProof/>
-        </w:rPr>
-        <w:lastRenderedPageBreak/>
-        <w:drawing>
-          <wp:inline distT="0" distB="0" distL="0" distR="0" wp14:anchorId="7B0036AD" wp14:editId="6AB86541">
-            <wp:extent cx="5943600" cy="4235450"/>
-            <wp:effectExtent l="0" t="0" r="0" b="0"/>
-            <wp:docPr id="21" name="Picture 21"/>
-            <wp:cNvGraphicFramePr>
-              <a:graphicFrameLocks xmlns:a="http://schemas.openxmlformats.org/drawingml/2006/main" noChangeAspect="1"/>
-            </wp:cNvGraphicFramePr>
-            <a:graphic xmlns:a="http://schemas.openxmlformats.org/drawingml/2006/main">
-              <a:graphicData uri="http://schemas.openxmlformats.org/drawingml/2006/picture">
-                <pic:pic xmlns:pic="http://schemas.openxmlformats.org/drawingml/2006/picture">
-                  <pic:nvPicPr>
-                    <pic:cNvPr id="1" name=""/>
-                    <pic:cNvPicPr/>
-                  </pic:nvPicPr>
-                  <pic:blipFill>
-                    <a:blip r:embed="rId32"/>
-                    <a:stretch>
-                      <a:fillRect/>
-                    </a:stretch>
-                  </pic:blipFill>
-                  <pic:spPr>
-                    <a:xfrm>
-                      <a:off x="0" y="0"/>
-                      <a:ext cx="5943600" cy="4235450"/>
-                    </a:xfrm>
-                    <a:prstGeom prst="rect">
-                      <a:avLst/>
-                    </a:prstGeom>
-                  </pic:spPr>
-                </pic:pic>
-              </a:graphicData>
-            </a:graphic>
-          </wp:inline>
-        </w:drawing>
-      </w:r>
-    </w:p>
-    <w:p>
-      <w:pPr>
-        <w:pStyle w:val="Caption"/>
-        <w:rPr>
-          <w:rFonts w:ascii="Times New Roman" w:hAnsi="Times New Roman" w:cs="Times New Roman"/>
-          <w:sz w:val="24"/>
-          <w:szCs w:val="24"/>
-        </w:rPr>
-      </w:pPr>
-      <w:r>
-        <w:rPr>
-          <w:rFonts w:ascii="Times New Roman" w:hAnsi="Times New Roman" w:cs="Times New Roman"/>
-        </w:rPr>
-        <w:t xml:space="preserve">Figure </w:t>
-      </w:r>
-      <w:r>
-        <w:rPr>
-          <w:rFonts w:ascii="Times New Roman" w:hAnsi="Times New Roman" w:cs="Times New Roman"/>
-        </w:rPr>
-        <w:fldChar w:fldCharType="begin"/>
-      </w:r>
-      <w:r>
-        <w:rPr>
-          <w:rFonts w:ascii="Times New Roman" w:hAnsi="Times New Roman" w:cs="Times New Roman"/>
-        </w:rPr>
-        <w:instrText xml:space="preserve"> SEQ Figure \* ARABIC </w:instrText>
-      </w:r>
-      <w:r>
-        <w:rPr>
-          <w:rFonts w:ascii="Times New Roman" w:hAnsi="Times New Roman" w:cs="Times New Roman"/>
-        </w:rPr>
-        <w:fldChar w:fldCharType="separate"/>
-      </w:r>
-      <w:r>
-        <w:rPr>
-          <w:rFonts w:ascii="Times New Roman" w:hAnsi="Times New Roman" w:cs="Times New Roman"/>
-          <w:noProof/>
-        </w:rPr>
-        <w:t>16</w:t>
-      </w:r>
-      <w:r>
-        <w:rPr>
-          <w:rFonts w:ascii="Times New Roman" w:hAnsi="Times New Roman" w:cs="Times New Roman"/>
-        </w:rPr>
-        <w:fldChar w:fldCharType="end"/>
-      </w:r>
-      <w:r>
-        <w:rPr>
-          <w:rFonts w:ascii="Times New Roman" w:hAnsi="Times New Roman" w:cs="Times New Roman"/>
-        </w:rPr>
-        <w:t xml:space="preserve"> : Program State 19 [Random30.tsp]</w:t>
-      </w:r>
-    </w:p>
-    <w:p>
-      <w:pPr>
-        <w:keepNext/>
-        <w:rPr>
-          <w:rFonts w:ascii="Times New Roman" w:hAnsi="Times New Roman" w:cs="Times New Roman"/>
-        </w:rPr>
-      </w:pPr>
-      <w:r>
-        <w:rPr>
-          <w:rFonts w:ascii="Times New Roman" w:hAnsi="Times New Roman" w:cs="Times New Roman"/>
-          <w:noProof/>
-        </w:rPr>
-        <w:lastRenderedPageBreak/>
-        <w:drawing>
-          <wp:inline distT="0" distB="0" distL="0" distR="0" wp14:anchorId="01CFB64B" wp14:editId="19050F8E">
-            <wp:extent cx="5943600" cy="4241800"/>
-            <wp:effectExtent l="0" t="0" r="0" b="6350"/>
-            <wp:docPr id="22" name="Picture 22"/>
-            <wp:cNvGraphicFramePr>
-              <a:graphicFrameLocks xmlns:a="http://schemas.openxmlformats.org/drawingml/2006/main" noChangeAspect="1"/>
-            </wp:cNvGraphicFramePr>
-            <a:graphic xmlns:a="http://schemas.openxmlformats.org/drawingml/2006/main">
-              <a:graphicData uri="http://schemas.openxmlformats.org/drawingml/2006/picture">
-                <pic:pic xmlns:pic="http://schemas.openxmlformats.org/drawingml/2006/picture">
-                  <pic:nvPicPr>
-                    <pic:cNvPr id="1" name=""/>
-                    <pic:cNvPicPr/>
-                  </pic:nvPicPr>
-                  <pic:blipFill>
-                    <a:blip r:embed="rId33"/>
-                    <a:stretch>
-                      <a:fillRect/>
-                    </a:stretch>
-                  </pic:blipFill>
-                  <pic:spPr>
-                    <a:xfrm>
-                      <a:off x="0" y="0"/>
-                      <a:ext cx="5943600" cy="4241800"/>
-                    </a:xfrm>
-                    <a:prstGeom prst="rect">
-                      <a:avLst/>
-                    </a:prstGeom>
-                  </pic:spPr>
-                </pic:pic>
-              </a:graphicData>
-            </a:graphic>
-          </wp:inline>
-        </w:drawing>
-      </w:r>
-    </w:p>
-    <w:p>
-      <w:pPr>
-        <w:pStyle w:val="Caption"/>
-        <w:rPr>
-          <w:rFonts w:ascii="Times New Roman" w:hAnsi="Times New Roman" w:cs="Times New Roman"/>
-          <w:sz w:val="24"/>
-          <w:szCs w:val="24"/>
-        </w:rPr>
-      </w:pPr>
-      <w:r>
-        <w:rPr>
-          <w:rFonts w:ascii="Times New Roman" w:hAnsi="Times New Roman" w:cs="Times New Roman"/>
-        </w:rPr>
-        <w:t xml:space="preserve">Figure </w:t>
-      </w:r>
-      <w:r>
-        <w:rPr>
-          <w:rFonts w:ascii="Times New Roman" w:hAnsi="Times New Roman" w:cs="Times New Roman"/>
-        </w:rPr>
-        <w:fldChar w:fldCharType="begin"/>
-      </w:r>
-      <w:r>
-        <w:rPr>
-          <w:rFonts w:ascii="Times New Roman" w:hAnsi="Times New Roman" w:cs="Times New Roman"/>
-        </w:rPr>
-        <w:instrText xml:space="preserve"> SEQ Figure \* ARABIC </w:instrText>
-      </w:r>
-      <w:r>
-        <w:rPr>
-          <w:rFonts w:ascii="Times New Roman" w:hAnsi="Times New Roman" w:cs="Times New Roman"/>
-        </w:rPr>
-        <w:fldChar w:fldCharType="separate"/>
-      </w:r>
-      <w:r>
-        <w:rPr>
-          <w:rFonts w:ascii="Times New Roman" w:hAnsi="Times New Roman" w:cs="Times New Roman"/>
-          <w:noProof/>
-        </w:rPr>
-        <w:t>17</w:t>
-      </w:r>
-      <w:r>
-        <w:rPr>
-          <w:rFonts w:ascii="Times New Roman" w:hAnsi="Times New Roman" w:cs="Times New Roman"/>
-        </w:rPr>
-        <w:fldChar w:fldCharType="end"/>
-      </w:r>
-      <w:r>
-        <w:rPr>
-          <w:rFonts w:ascii="Times New Roman" w:hAnsi="Times New Roman" w:cs="Times New Roman"/>
-        </w:rPr>
         <w:t xml:space="preserve"> : Program State 26 [Random30.tsp]</w:t>
       </w:r>
     </w:p>
@@ -4896,7 +4164,7 @@
       </w:pPr>
     </w:p>
     <w:sectPr>
-      <w:footerReference w:type="default" r:id="rId34"/>
+      <w:footerReference w:type="default" r:id="rId32"/>
       <w:pgSz w:w="12240" w:h="15840"/>
       <w:pgMar w:top="1440" w:right="1440" w:bottom="1440" w:left="1440" w:header="720" w:footer="720" w:gutter="0"/>
       <w:cols w:space="720"/>
@@ -6128,6 +5396,7 @@
   <w:style w:type="character" w:default="1" w:styleId="DefaultParagraphFont">
     <w:name w:val="Default Paragraph Font"/>
     <w:uiPriority w:val="1"/>
+    <w:semiHidden/>
     <w:unhideWhenUsed/>
   </w:style>
   <w:style w:type="table" w:default="1" w:styleId="TableNormal">
@@ -8563,7 +7832,7 @@
 </file>
 
 <file path=customXml/itemProps1.xml><?xml version="1.0" encoding="utf-8"?>
-<ds:datastoreItem xmlns:ds="http://schemas.openxmlformats.org/officeDocument/2006/customXml" ds:itemID="{B43C179B-2A5E-4A74-9981-B8720374A1CA}">
+<ds:datastoreItem xmlns:ds="http://schemas.openxmlformats.org/officeDocument/2006/customXml" ds:itemID="{4C3607A2-03BA-493A-880A-F8E2C4EECA85}">
   <ds:schemaRefs>
     <ds:schemaRef ds:uri="http://schemas.openxmlformats.org/officeDocument/2006/bibliography"/>
   </ds:schemaRefs>

</xml_diff>

<commit_message>
Accidentially rewrote over Project 3's report.  Resaved old copy from previous commit
</commit_message>
<xml_diff>
--- a/Project 3/Cassady_TravelingSalesman_Closest_Edge_Insertion_Heuristic.docx
+++ b/Project 3/Cassady_TravelingSalesman_Closest_Edge_Insertion_Heuristic.docx
@@ -28,7 +28,7 @@
           <w:sz w:val="44"/>
           <w:szCs w:val="44"/>
         </w:rPr>
-        <w:t>Genetic Algorithm</w:t>
+        <w:t>Closest Edge Insertion Heuristic</w:t>
       </w:r>
     </w:p>
     <w:p>
@@ -242,23 +242,7 @@
           <w:sz w:val="24"/>
           <w:szCs w:val="24"/>
         </w:rPr>
-        <w:t xml:space="preserve">The approach taken to solving the TSP was to use </w:t>
-      </w:r>
-      <w:r>
-        <w:rPr>
-          <w:rFonts w:ascii="Times New Roman" w:hAnsi="Times New Roman" w:cs="Times New Roman"/>
-          <w:sz w:val="24"/>
-          <w:szCs w:val="24"/>
-        </w:rPr>
-        <w:t>a genetic algorithm</w:t>
-      </w:r>
-      <w:r>
-        <w:rPr>
-          <w:rFonts w:ascii="Times New Roman" w:hAnsi="Times New Roman" w:cs="Times New Roman"/>
-          <w:sz w:val="24"/>
-          <w:szCs w:val="24"/>
-        </w:rPr>
-        <w:t>. Development of the algorithm was aided by a graphical user interface (GUI).  Throughout this document cities from TSP will be referred to as “vertices” and the route between a pair of vertices as an “edge.”</w:t>
+        <w:t>The approach taken to solving the TSP was to use a closest-edge insertion heuristic.  Development of the algorithm was aided by a graphical user interface (GUI).  Throughout this document cities from TSP will be referred to as “vertices” and the route between a pair of vertices as an “edge.”</w:t>
       </w:r>
     </w:p>
     <w:p>
@@ -288,549 +272,32 @@
           <w:sz w:val="24"/>
           <w:szCs w:val="24"/>
         </w:rPr>
-        <w:t xml:space="preserve">The </w:t>
-      </w:r>
-      <w:r>
-        <w:rPr>
-          <w:rFonts w:ascii="Times New Roman" w:hAnsi="Times New Roman" w:cs="Times New Roman"/>
-          <w:sz w:val="24"/>
-          <w:szCs w:val="24"/>
-        </w:rPr>
-        <w:t xml:space="preserve">genetic </w:t>
-      </w:r>
-      <w:r>
-        <w:rPr>
-          <w:rFonts w:ascii="Times New Roman" w:hAnsi="Times New Roman" w:cs="Times New Roman"/>
-          <w:sz w:val="24"/>
-          <w:szCs w:val="24"/>
-        </w:rPr>
-        <w:t xml:space="preserve">algorithm implemented </w:t>
-      </w:r>
-      <w:r>
-        <w:rPr>
-          <w:rFonts w:ascii="Times New Roman" w:hAnsi="Times New Roman" w:cs="Times New Roman"/>
-          <w:sz w:val="24"/>
-          <w:szCs w:val="24"/>
-        </w:rPr>
-        <w:t>is inspired by sexual reproduction of gametes in biology</w:t>
-      </w:r>
-      <w:r>
-        <w:rPr>
-          <w:rFonts w:ascii="Times New Roman" w:hAnsi="Times New Roman" w:cs="Times New Roman"/>
-          <w:sz w:val="24"/>
-          <w:szCs w:val="24"/>
-        </w:rPr>
-        <w:t xml:space="preserve">.  </w:t>
-      </w:r>
-      <w:r>
-        <w:rPr>
-          <w:rFonts w:ascii="Times New Roman" w:hAnsi="Times New Roman" w:cs="Times New Roman"/>
-          <w:sz w:val="24"/>
-          <w:szCs w:val="24"/>
-        </w:rPr>
-        <w:t>This algorithm retains a constant population of “chromosomes” which are representations of possible solutions/agents for/within the given problem.  The algorithm then makes use of two functions to evolve the population overtime to weed out the poor performers and mate the good performers.  The mating process is called “crossover”.  An additional method is used after cross over to add more randomization into the process, this method is called “mutation”.</w:t>
-      </w:r>
-    </w:p>
-    <w:p>
-      <w:pPr>
-        <w:pStyle w:val="Heading3"/>
-        <w:ind w:left="540" w:firstLine="0"/>
-        <w:rPr>
-          <w:b w:val="0"/>
-          <w:bCs w:val="0"/>
-        </w:rPr>
-      </w:pPr>
-      <w:r>
-        <w:rPr>
-          <w:b w:val="0"/>
-          <w:bCs w:val="0"/>
-        </w:rPr>
-        <w:t>Crossover</w:t>
-      </w:r>
-    </w:p>
-    <w:p>
-      <w:pPr>
-        <w:ind w:left="1440"/>
-      </w:pPr>
-      <w:r>
-        <w:t>d</w:t>
-      </w:r>
-    </w:p>
-    <w:p>
-      <w:pPr>
-        <w:pStyle w:val="Heading3"/>
-        <w:ind w:left="540" w:firstLine="0"/>
-      </w:pPr>
-      <w:r>
-        <w:rPr>
-          <w:b w:val="0"/>
-          <w:bCs w:val="0"/>
-        </w:rPr>
-        <w:t>Mutation</w:t>
-      </w:r>
-    </w:p>
-    <w:p>
-      <w:pPr>
-        <w:pStyle w:val="NoSpacing"/>
-        <w:ind w:left="1440"/>
-        <w:rPr>
-          <w:rFonts w:ascii="Times New Roman" w:hAnsi="Times New Roman" w:cs="Times New Roman"/>
-          <w:sz w:val="24"/>
-          <w:szCs w:val="24"/>
-        </w:rPr>
-      </w:pPr>
-      <w:r>
-        <w:rPr>
-          <w:rFonts w:ascii="Times New Roman" w:hAnsi="Times New Roman" w:cs="Times New Roman"/>
-          <w:sz w:val="24"/>
-          <w:szCs w:val="24"/>
-        </w:rPr>
-        <w:t>d</w:t>
-      </w:r>
-    </w:p>
-    <w:p>
-      <w:pPr>
-        <w:pStyle w:val="Heading2"/>
-        <w:rPr>
-          <w:b w:val="0"/>
-          <w:bCs w:val="0"/>
-        </w:rPr>
-      </w:pPr>
-      <w:r>
-        <w:rPr>
-          <w:b w:val="0"/>
-          <w:bCs w:val="0"/>
-        </w:rPr>
-        <w:t>Graphical User Interface</w:t>
-      </w:r>
-    </w:p>
-    <w:p>
-      <w:pPr>
-        <w:rPr>
-          <w:rFonts w:ascii="Times New Roman" w:hAnsi="Times New Roman" w:cs="Times New Roman"/>
-        </w:rPr>
-      </w:pPr>
-      <w:r>
-        <w:rPr>
-          <w:rFonts w:ascii="Times New Roman" w:hAnsi="Times New Roman" w:cs="Times New Roman"/>
-        </w:rPr>
-        <w:t xml:space="preserve">To aid in the development of the algorithm, a GUI was developed to track the updates to the program’s state.  The GUI has 5 command buttons and a graph display.  The command buttons include: “Step </w:t>
-      </w:r>
-      <w:r>
-        <w:rPr>
-          <w:rFonts w:ascii="Times New Roman" w:hAnsi="Times New Roman" w:cs="Times New Roman"/>
-        </w:rPr>
-        <w:lastRenderedPageBreak/>
-        <w:t xml:space="preserve">Forward”, “Step Backward”, “Run Simulation”, “Finish Simulation”, and “Show All Edges” </w:t>
-      </w:r>
-      <w:proofErr w:type="gramStart"/>
-      <w:r>
-        <w:rPr>
-          <w:rFonts w:ascii="Times New Roman" w:hAnsi="Times New Roman" w:cs="Times New Roman"/>
-        </w:rPr>
-        <w:t>or ”Show</w:t>
-      </w:r>
-      <w:proofErr w:type="gramEnd"/>
-      <w:r>
-        <w:rPr>
-          <w:rFonts w:ascii="Times New Roman" w:hAnsi="Times New Roman" w:cs="Times New Roman"/>
-        </w:rPr>
-        <w:t xml:space="preserve"> Current Route”.  </w:t>
-      </w:r>
-      <w:r>
-        <w:rPr>
-          <w:rFonts w:ascii="Times New Roman" w:hAnsi="Times New Roman" w:cs="Times New Roman"/>
-        </w:rPr>
-        <w:t xml:space="preserve">For reference to the GUI during different states of the algorithm’s execution, please refer to </w:t>
+        <w:t xml:space="preserve">The algorithm implemented has two main parts to its forward progression.  First off it chooses a new vertex to be inserted into the route.  Secondly, the route “lasso’s” the vertex to update the route with the new vertex in the most optimal way.  A graphical representation of this lasso technique can be found in </w:t>
       </w:r>
       <w:r>
         <w:rPr>
           <w:rFonts w:ascii="Times New Roman" w:hAnsi="Times New Roman" w:cs="Times New Roman"/>
           <w:b/>
           <w:bCs/>
-        </w:rPr>
-        <w:t xml:space="preserve">Figures </w:t>
-      </w:r>
-      <w:r>
-        <w:rPr>
-          <w:rFonts w:ascii="Times New Roman" w:hAnsi="Times New Roman" w:cs="Times New Roman"/>
-          <w:b/>
-          <w:bCs/>
-        </w:rPr>
-        <w:t>11</w:t>
-      </w:r>
-      <w:r>
-        <w:rPr>
-          <w:rFonts w:ascii="Times New Roman" w:hAnsi="Times New Roman" w:cs="Times New Roman"/>
-          <w:b/>
-          <w:bCs/>
-        </w:rPr>
-        <w:t>-</w:t>
-      </w:r>
-      <w:r>
-        <w:rPr>
-          <w:rFonts w:ascii="Times New Roman" w:hAnsi="Times New Roman" w:cs="Times New Roman"/>
-          <w:b/>
-          <w:bCs/>
-        </w:rPr>
-        <w:t>17</w:t>
-      </w:r>
-      <w:r>
-        <w:rPr>
-          <w:rFonts w:ascii="Times New Roman" w:hAnsi="Times New Roman" w:cs="Times New Roman"/>
-        </w:rPr>
-        <w:t xml:space="preserve"> in the Appendix of this paper.</w:t>
-      </w:r>
-    </w:p>
-    <w:p>
-      <w:pPr>
-        <w:pStyle w:val="Heading3"/>
-        <w:rPr>
-          <w:b w:val="0"/>
-          <w:bCs w:val="0"/>
-        </w:rPr>
-      </w:pPr>
-      <w:r>
-        <w:rPr>
-          <w:b w:val="0"/>
-          <w:bCs w:val="0"/>
-        </w:rPr>
-        <w:t>Step Forward</w:t>
-      </w:r>
-    </w:p>
-    <w:p>
-      <w:pPr>
-        <w:pStyle w:val="ListParagraph"/>
-        <w:rPr>
-          <w:rFonts w:ascii="Times New Roman" w:hAnsi="Times New Roman" w:cs="Times New Roman"/>
-        </w:rPr>
-      </w:pPr>
-      <w:r>
-        <w:rPr>
-          <w:rFonts w:ascii="Times New Roman" w:hAnsi="Times New Roman" w:cs="Times New Roman"/>
-        </w:rPr>
-        <w:t xml:space="preserve">The step forward button calls </w:t>
-      </w:r>
-      <w:proofErr w:type="spellStart"/>
-      <w:r>
-        <w:rPr>
-          <w:rFonts w:ascii="Times New Roman" w:hAnsi="Times New Roman" w:cs="Times New Roman"/>
-        </w:rPr>
-        <w:t>step_forward</w:t>
-      </w:r>
-      <w:proofErr w:type="spellEnd"/>
-      <w:r>
-        <w:rPr>
-          <w:rFonts w:ascii="Times New Roman" w:hAnsi="Times New Roman" w:cs="Times New Roman"/>
-        </w:rPr>
-        <w:t xml:space="preserve"> on the algorithm.  In the case of the greedy closest edge algorithm, it finds the nearest vertex to the route and lassos it.</w:t>
-      </w:r>
-    </w:p>
-    <w:p>
-      <w:pPr>
-        <w:pStyle w:val="Heading3"/>
-        <w:rPr>
-          <w:b w:val="0"/>
-          <w:bCs w:val="0"/>
-        </w:rPr>
-      </w:pPr>
-      <w:r>
-        <w:rPr>
-          <w:b w:val="0"/>
-          <w:bCs w:val="0"/>
-        </w:rPr>
-        <w:t>Step Backward</w:t>
-      </w:r>
-    </w:p>
-    <w:p>
-      <w:pPr>
-        <w:pStyle w:val="ListParagraph"/>
-        <w:rPr>
-          <w:rFonts w:ascii="Times New Roman" w:hAnsi="Times New Roman" w:cs="Times New Roman"/>
-        </w:rPr>
-      </w:pPr>
-      <w:r>
-        <w:rPr>
-          <w:rFonts w:ascii="Times New Roman" w:hAnsi="Times New Roman" w:cs="Times New Roman"/>
-        </w:rPr>
-        <w:t xml:space="preserve">The step backward button calls </w:t>
-      </w:r>
-      <w:proofErr w:type="spellStart"/>
-      <w:r>
-        <w:rPr>
-          <w:rFonts w:ascii="Times New Roman" w:hAnsi="Times New Roman" w:cs="Times New Roman"/>
-        </w:rPr>
-        <w:t>step_backward</w:t>
-      </w:r>
-      <w:proofErr w:type="spellEnd"/>
-      <w:r>
-        <w:rPr>
-          <w:rFonts w:ascii="Times New Roman" w:hAnsi="Times New Roman" w:cs="Times New Roman"/>
-        </w:rPr>
-        <w:t xml:space="preserve"> on the algorithm.  It reverses the previous step forward operation.</w:t>
-      </w:r>
-    </w:p>
-    <w:p>
-      <w:pPr>
-        <w:pStyle w:val="Heading3"/>
-        <w:rPr>
-          <w:b w:val="0"/>
-          <w:bCs w:val="0"/>
-        </w:rPr>
-      </w:pPr>
-      <w:r>
-        <w:rPr>
-          <w:b w:val="0"/>
-          <w:bCs w:val="0"/>
-        </w:rPr>
-        <w:t>Run Simulation</w:t>
-      </w:r>
-    </w:p>
-    <w:p>
-      <w:pPr>
-        <w:pStyle w:val="ListParagraph"/>
-        <w:rPr>
-          <w:rFonts w:ascii="Times New Roman" w:hAnsi="Times New Roman" w:cs="Times New Roman"/>
-        </w:rPr>
-      </w:pPr>
-      <w:r>
-        <w:rPr>
-          <w:rFonts w:ascii="Times New Roman" w:hAnsi="Times New Roman" w:cs="Times New Roman"/>
-        </w:rPr>
-        <w:t xml:space="preserve">The run simulation button iterates through the algorithm’s </w:t>
-      </w:r>
-      <w:proofErr w:type="spellStart"/>
-      <w:r>
-        <w:rPr>
-          <w:rFonts w:ascii="Times New Roman" w:hAnsi="Times New Roman" w:cs="Times New Roman"/>
-        </w:rPr>
-        <w:t>step_forward</w:t>
-      </w:r>
-      <w:proofErr w:type="spellEnd"/>
-      <w:r>
-        <w:rPr>
-          <w:rFonts w:ascii="Times New Roman" w:hAnsi="Times New Roman" w:cs="Times New Roman"/>
-        </w:rPr>
-        <w:t xml:space="preserve"> function until the algorithm raises a True done flag.  It shows each step in the simulation as it occurs.</w:t>
-      </w:r>
-    </w:p>
-    <w:p>
-      <w:pPr>
-        <w:pStyle w:val="Heading3"/>
-        <w:rPr>
-          <w:b w:val="0"/>
-          <w:bCs w:val="0"/>
-        </w:rPr>
-      </w:pPr>
-      <w:r>
-        <w:rPr>
-          <w:b w:val="0"/>
-          <w:bCs w:val="0"/>
-        </w:rPr>
-        <w:t>Finish Simulation</w:t>
-      </w:r>
-    </w:p>
-    <w:p>
-      <w:pPr>
-        <w:pStyle w:val="ListParagraph"/>
-        <w:rPr>
-          <w:rFonts w:ascii="Times New Roman" w:hAnsi="Times New Roman" w:cs="Times New Roman"/>
-        </w:rPr>
-      </w:pPr>
-      <w:r>
-        <w:rPr>
-          <w:rFonts w:ascii="Times New Roman" w:hAnsi="Times New Roman" w:cs="Times New Roman"/>
-        </w:rPr>
-        <w:t xml:space="preserve">The finish simulation button iterates through the algorithm’s </w:t>
-      </w:r>
-      <w:proofErr w:type="spellStart"/>
-      <w:r>
-        <w:rPr>
-          <w:rFonts w:ascii="Times New Roman" w:hAnsi="Times New Roman" w:cs="Times New Roman"/>
-        </w:rPr>
-        <w:t>step_forward</w:t>
-      </w:r>
-      <w:proofErr w:type="spellEnd"/>
-      <w:r>
-        <w:rPr>
-          <w:rFonts w:ascii="Times New Roman" w:hAnsi="Times New Roman" w:cs="Times New Roman"/>
-        </w:rPr>
-        <w:t xml:space="preserve"> function until the algorithm raises a True done flag.  It does not show each step in the simulation as it occurs, only the final product.</w:t>
-      </w:r>
-    </w:p>
-    <w:p>
-      <w:pPr>
-        <w:pStyle w:val="Heading3"/>
-        <w:rPr>
-          <w:b w:val="0"/>
-          <w:bCs w:val="0"/>
-        </w:rPr>
-      </w:pPr>
-      <w:r>
-        <w:rPr>
-          <w:b w:val="0"/>
-          <w:bCs w:val="0"/>
-        </w:rPr>
-        <w:t>Show All Edges / Show Current Route</w:t>
-      </w:r>
-    </w:p>
-    <w:p>
-      <w:pPr>
-        <w:pStyle w:val="ListParagraph"/>
-        <w:rPr>
-          <w:rFonts w:ascii="Times New Roman" w:hAnsi="Times New Roman" w:cs="Times New Roman"/>
-        </w:rPr>
-      </w:pPr>
-      <w:r>
-        <w:rPr>
-          <w:rFonts w:ascii="Times New Roman" w:hAnsi="Times New Roman" w:cs="Times New Roman"/>
-        </w:rPr>
-        <w:t>This button toggles between showing the graph with all edges connected to showing only the vertices and the route traveled.  The text on the button toggles to match its use case.</w:t>
-      </w:r>
-    </w:p>
-    <w:p>
-      <w:pPr>
-        <w:pStyle w:val="Heading1"/>
-        <w:rPr>
-          <w:b w:val="0"/>
-          <w:bCs w:val="0"/>
-        </w:rPr>
-      </w:pPr>
-      <w:r>
-        <w:t>Results</w:t>
-      </w:r>
-    </w:p>
-    <w:p>
-      <w:pPr>
-        <w:pStyle w:val="NoSpacing"/>
-        <w:rPr>
-          <w:rFonts w:ascii="Times New Roman" w:hAnsi="Times New Roman" w:cs="Times New Roman"/>
-          <w:sz w:val="24"/>
-          <w:szCs w:val="24"/>
-        </w:rPr>
-      </w:pPr>
-      <w:r>
-        <w:rPr>
-          <w:rFonts w:ascii="Times New Roman" w:hAnsi="Times New Roman" w:cs="Times New Roman"/>
-          <w:sz w:val="24"/>
-          <w:szCs w:val="24"/>
-        </w:rPr>
-        <w:t>The Greedy algorithm with a Closest Edge Insertion Heuristic was successfully implemented.  The algorithm produces a route that visits each city while minimizing the route distance.  The algorithm did not have any issues running with only 4 GB of RAM on datasets with up to 40 cities.  No mitigation techniques were needed to reduce program memory usage or improve runtime efficiency.</w:t>
-      </w:r>
-    </w:p>
-    <w:p>
-      <w:pPr>
-        <w:pStyle w:val="NoSpacing"/>
-        <w:rPr>
-          <w:rFonts w:ascii="Times New Roman" w:hAnsi="Times New Roman" w:cs="Times New Roman"/>
-          <w:b/>
-          <w:bCs/>
-          <w:sz w:val="28"/>
-          <w:szCs w:val="28"/>
-        </w:rPr>
-      </w:pPr>
-    </w:p>
-    <w:p>
-      <w:pPr>
-        <w:pStyle w:val="Heading2"/>
-      </w:pPr>
-      <w:r>
-        <w:t>Data</w:t>
-      </w:r>
-    </w:p>
-    <w:p>
-      <w:pPr>
-        <w:pStyle w:val="NoSpacing"/>
-        <w:rPr>
-          <w:rFonts w:ascii="Times New Roman" w:hAnsi="Times New Roman" w:cs="Times New Roman"/>
-          <w:sz w:val="24"/>
-          <w:szCs w:val="24"/>
-        </w:rPr>
-      </w:pPr>
-      <w:r>
-        <w:rPr>
-          <w:rFonts w:ascii="Times New Roman" w:hAnsi="Times New Roman" w:cs="Times New Roman"/>
-          <w:sz w:val="24"/>
-          <w:szCs w:val="24"/>
-        </w:rPr>
-        <w:t xml:space="preserve">The algorithm was tested using four different datasets each generated with </w:t>
-      </w:r>
-      <w:proofErr w:type="gramStart"/>
-      <w:r>
-        <w:rPr>
-          <w:rFonts w:ascii="Times New Roman" w:hAnsi="Times New Roman" w:cs="Times New Roman"/>
-          <w:sz w:val="24"/>
-          <w:szCs w:val="24"/>
-        </w:rPr>
-        <w:t>a number of</w:t>
-      </w:r>
-      <w:proofErr w:type="gramEnd"/>
-      <w:r>
-        <w:rPr>
-          <w:rFonts w:ascii="Times New Roman" w:hAnsi="Times New Roman" w:cs="Times New Roman"/>
-          <w:sz w:val="24"/>
-          <w:szCs w:val="24"/>
-        </w:rPr>
-        <w:t xml:space="preserve"> randomly located cities.  The files tested had </w:t>
-      </w:r>
-      <w:r>
-        <w:rPr>
-          <w:rFonts w:ascii="Times New Roman" w:hAnsi="Times New Roman" w:cs="Times New Roman"/>
-          <w:sz w:val="24"/>
-          <w:szCs w:val="24"/>
-        </w:rPr>
-        <w:t>11, 12, 30, and 40 cities.</w:t>
-      </w:r>
-      <w:r>
-        <w:rPr>
-          <w:rFonts w:ascii="Times New Roman" w:hAnsi="Times New Roman" w:cs="Times New Roman"/>
-          <w:sz w:val="24"/>
-          <w:szCs w:val="24"/>
-        </w:rPr>
-        <w:t xml:space="preserve">  Within the datafile, cities are enumerated, and x and y coordinates are provided.  The input data was formatted like the example </w:t>
-      </w:r>
-      <w:r>
-        <w:rPr>
-          <w:rFonts w:ascii="Times New Roman" w:hAnsi="Times New Roman" w:cs="Times New Roman"/>
-          <w:sz w:val="24"/>
-          <w:szCs w:val="24"/>
-        </w:rPr>
-        <w:t xml:space="preserve">shown in </w:t>
-      </w:r>
-      <w:r>
-        <w:rPr>
-          <w:rFonts w:ascii="Times New Roman" w:hAnsi="Times New Roman" w:cs="Times New Roman"/>
-          <w:b/>
-          <w:bCs/>
-          <w:sz w:val="24"/>
-          <w:szCs w:val="24"/>
-        </w:rPr>
-        <w:t xml:space="preserve">Figure </w:t>
-      </w:r>
-      <w:r>
-        <w:rPr>
-          <w:rFonts w:ascii="Times New Roman" w:hAnsi="Times New Roman" w:cs="Times New Roman"/>
-          <w:b/>
-          <w:bCs/>
-          <w:sz w:val="24"/>
-          <w:szCs w:val="24"/>
-        </w:rPr>
-        <w:t>2</w:t>
-      </w:r>
-      <w:r>
-        <w:rPr>
-          <w:rFonts w:ascii="Times New Roman" w:hAnsi="Times New Roman" w:cs="Times New Roman"/>
-          <w:sz w:val="24"/>
-          <w:szCs w:val="24"/>
-        </w:rPr>
-        <w:t xml:space="preserve"> below.</w:t>
+          <w:sz w:val="24"/>
+          <w:szCs w:val="24"/>
+        </w:rPr>
+        <w:t>Figure 1</w:t>
+      </w:r>
+      <w:r>
+        <w:rPr>
+          <w:rFonts w:ascii="Times New Roman" w:hAnsi="Times New Roman" w:cs="Times New Roman"/>
+          <w:sz w:val="24"/>
+          <w:szCs w:val="24"/>
+        </w:rPr>
+        <w:t>.</w:t>
       </w:r>
     </w:p>
     <w:p>
       <w:pPr>
         <w:pStyle w:val="NoSpacing"/>
         <w:keepNext/>
-        <w:ind w:left="360"/>
+        <w:ind w:left="780"/>
         <w:rPr>
           <w:rFonts w:ascii="Times New Roman" w:hAnsi="Times New Roman" w:cs="Times New Roman"/>
         </w:rPr>
@@ -840,12 +307,11 @@
           <w:rFonts w:ascii="Times New Roman" w:hAnsi="Times New Roman" w:cs="Times New Roman"/>
           <w:noProof/>
         </w:rPr>
-        <w:lastRenderedPageBreak/>
         <w:drawing>
-          <wp:inline distT="0" distB="0" distL="0" distR="0" wp14:anchorId="20D52EE3" wp14:editId="2D74877E">
-            <wp:extent cx="3181350" cy="2914650"/>
-            <wp:effectExtent l="0" t="0" r="0" b="0"/>
-            <wp:docPr id="24" name="Picture 24"/>
+          <wp:inline distT="0" distB="0" distL="0" distR="0" wp14:anchorId="0294D2B8" wp14:editId="22647BB7">
+            <wp:extent cx="4200525" cy="1409700"/>
+            <wp:effectExtent l="0" t="0" r="9525" b="0"/>
+            <wp:docPr id="23" name="Picture 23"/>
             <wp:cNvGraphicFramePr>
               <a:graphicFrameLocks xmlns:a="http://schemas.openxmlformats.org/drawingml/2006/main" noChangeAspect="1"/>
             </wp:cNvGraphicFramePr>
@@ -865,6 +331,811 @@
                   <pic:spPr>
                     <a:xfrm>
                       <a:off x="0" y="0"/>
+                      <a:ext cx="4200525" cy="1409700"/>
+                    </a:xfrm>
+                    <a:prstGeom prst="rect">
+                      <a:avLst/>
+                    </a:prstGeom>
+                  </pic:spPr>
+                </pic:pic>
+              </a:graphicData>
+            </a:graphic>
+          </wp:inline>
+        </w:drawing>
+      </w:r>
+    </w:p>
+    <w:p>
+      <w:pPr>
+        <w:pStyle w:val="Caption"/>
+        <w:ind w:left="360"/>
+        <w:rPr>
+          <w:rFonts w:ascii="Times New Roman" w:hAnsi="Times New Roman" w:cs="Times New Roman"/>
+        </w:rPr>
+      </w:pPr>
+      <w:r>
+        <w:rPr>
+          <w:rFonts w:ascii="Times New Roman" w:hAnsi="Times New Roman" w:cs="Times New Roman"/>
+        </w:rPr>
+        <w:t xml:space="preserve">Figure </w:t>
+      </w:r>
+      <w:r>
+        <w:rPr>
+          <w:rFonts w:ascii="Times New Roman" w:hAnsi="Times New Roman" w:cs="Times New Roman"/>
+        </w:rPr>
+        <w:fldChar w:fldCharType="begin"/>
+      </w:r>
+      <w:r>
+        <w:rPr>
+          <w:rFonts w:ascii="Times New Roman" w:hAnsi="Times New Roman" w:cs="Times New Roman"/>
+        </w:rPr>
+        <w:instrText xml:space="preserve"> SEQ Figure \* ARABIC </w:instrText>
+      </w:r>
+      <w:r>
+        <w:rPr>
+          <w:rFonts w:ascii="Times New Roman" w:hAnsi="Times New Roman" w:cs="Times New Roman"/>
+        </w:rPr>
+        <w:fldChar w:fldCharType="separate"/>
+      </w:r>
+      <w:r>
+        <w:rPr>
+          <w:rFonts w:ascii="Times New Roman" w:hAnsi="Times New Roman" w:cs="Times New Roman"/>
+          <w:noProof/>
+        </w:rPr>
+        <w:t>1</w:t>
+      </w:r>
+      <w:r>
+        <w:rPr>
+          <w:rFonts w:ascii="Times New Roman" w:hAnsi="Times New Roman" w:cs="Times New Roman"/>
+        </w:rPr>
+        <w:fldChar w:fldCharType="end"/>
+      </w:r>
+      <w:r>
+        <w:rPr>
+          <w:rFonts w:ascii="Times New Roman" w:hAnsi="Times New Roman" w:cs="Times New Roman"/>
+        </w:rPr>
+        <w:t xml:space="preserve"> : Vertex Lasso Example</w:t>
+      </w:r>
+    </w:p>
+    <w:p>
+      <w:pPr>
+        <w:pStyle w:val="Heading3"/>
+      </w:pPr>
+      <w:r>
+        <w:rPr>
+          <w:b w:val="0"/>
+          <w:bCs w:val="0"/>
+        </w:rPr>
+        <w:lastRenderedPageBreak/>
+        <w:t>Choose Next Vertex</w:t>
+      </w:r>
+    </w:p>
+    <w:p>
+      <w:pPr>
+        <w:ind w:left="720"/>
+        <w:rPr>
+          <w:rFonts w:ascii="Times New Roman" w:hAnsi="Times New Roman" w:cs="Times New Roman"/>
+        </w:rPr>
+      </w:pPr>
+      <w:r>
+        <w:rPr>
+          <w:rFonts w:ascii="Times New Roman" w:hAnsi="Times New Roman" w:cs="Times New Roman"/>
+        </w:rPr>
+        <w:t xml:space="preserve">The first starting vertex for the algorithm is chosen by the user.  For this paper’s purposes, starting vertices were chosen at random.  </w:t>
+      </w:r>
+      <w:r>
+        <w:rPr>
+          <w:rFonts w:ascii="Times New Roman" w:hAnsi="Times New Roman" w:cs="Times New Roman"/>
+        </w:rPr>
+        <w:t xml:space="preserve">To choose the next vertex to be entered, all unvisited vertices are iterated over.  For each unvisited vertex, the minimum distance to the set of visited vertices and edges is calculated.  This minimum distance is found by iterating over the edges and vertices within the route and calculating each.  After calculating the minimum distance to the route for each unvisited vertex, the closest unvisited vertex is chosen.  For use during the next algorithm, the closest item to the vertex is also returned rather that be a vertex within the route or an edge within the route.  For the exact implementation of the </w:t>
+      </w:r>
+      <w:proofErr w:type="spellStart"/>
+      <w:r>
+        <w:rPr>
+          <w:rFonts w:ascii="Times New Roman" w:hAnsi="Times New Roman" w:cs="Times New Roman"/>
+        </w:rPr>
+        <w:t>choose_next_vertex</w:t>
+      </w:r>
+      <w:proofErr w:type="spellEnd"/>
+      <w:r>
+        <w:rPr>
+          <w:rFonts w:ascii="Times New Roman" w:hAnsi="Times New Roman" w:cs="Times New Roman"/>
+        </w:rPr>
+        <w:t xml:space="preserve"> function, please refer to </w:t>
+      </w:r>
+      <w:r>
+        <w:rPr>
+          <w:rFonts w:ascii="Times New Roman" w:hAnsi="Times New Roman" w:cs="Times New Roman"/>
+          <w:b/>
+          <w:bCs/>
+        </w:rPr>
+        <w:t xml:space="preserve">Figure </w:t>
+      </w:r>
+      <w:r>
+        <w:rPr>
+          <w:rFonts w:ascii="Times New Roman" w:hAnsi="Times New Roman" w:cs="Times New Roman"/>
+          <w:b/>
+          <w:bCs/>
+        </w:rPr>
+        <w:t>5</w:t>
+      </w:r>
+      <w:r>
+        <w:rPr>
+          <w:rFonts w:ascii="Times New Roman" w:hAnsi="Times New Roman" w:cs="Times New Roman"/>
+        </w:rPr>
+        <w:t xml:space="preserve"> in the </w:t>
+      </w:r>
+      <w:r>
+        <w:rPr>
+          <w:rFonts w:ascii="Times New Roman" w:hAnsi="Times New Roman" w:cs="Times New Roman"/>
+          <w:sz w:val="24"/>
+          <w:szCs w:val="24"/>
+        </w:rPr>
+        <w:t>Appendix</w:t>
+      </w:r>
+      <w:r>
+        <w:rPr>
+          <w:rFonts w:ascii="Times New Roman" w:hAnsi="Times New Roman" w:cs="Times New Roman"/>
+          <w:sz w:val="24"/>
+          <w:szCs w:val="24"/>
+        </w:rPr>
+        <w:t xml:space="preserve"> of this paper</w:t>
+      </w:r>
+      <w:r>
+        <w:rPr>
+          <w:rFonts w:ascii="Times New Roman" w:hAnsi="Times New Roman" w:cs="Times New Roman"/>
+        </w:rPr>
+        <w:t>.</w:t>
+      </w:r>
+    </w:p>
+    <w:p>
+      <w:pPr>
+        <w:pStyle w:val="Heading3"/>
+      </w:pPr>
+      <w:r>
+        <w:rPr>
+          <w:b w:val="0"/>
+          <w:bCs w:val="0"/>
+        </w:rPr>
+        <w:t>Lasso Vertex</w:t>
+      </w:r>
+    </w:p>
+    <w:p>
+      <w:pPr>
+        <w:pStyle w:val="NoSpacing"/>
+        <w:ind w:left="720"/>
+        <w:rPr>
+          <w:rFonts w:ascii="Times New Roman" w:hAnsi="Times New Roman" w:cs="Times New Roman"/>
+          <w:sz w:val="24"/>
+          <w:szCs w:val="24"/>
+        </w:rPr>
+      </w:pPr>
+      <w:r>
+        <w:rPr>
+          <w:rFonts w:ascii="Times New Roman" w:hAnsi="Times New Roman" w:cs="Times New Roman"/>
+          <w:sz w:val="24"/>
+          <w:szCs w:val="24"/>
+        </w:rPr>
+        <w:t xml:space="preserve">The Lasso function implements the addition and deletion of edges to optimally rope </w:t>
+      </w:r>
+      <w:r>
+        <w:rPr>
+          <w:rFonts w:ascii="Times New Roman" w:hAnsi="Times New Roman" w:cs="Times New Roman"/>
+          <w:sz w:val="24"/>
+          <w:szCs w:val="24"/>
+        </w:rPr>
+        <w:t>an</w:t>
+      </w:r>
+      <w:r>
+        <w:rPr>
+          <w:rFonts w:ascii="Times New Roman" w:hAnsi="Times New Roman" w:cs="Times New Roman"/>
+          <w:sz w:val="24"/>
+          <w:szCs w:val="24"/>
+        </w:rPr>
+        <w:t xml:space="preserve"> additional vertex as shown in </w:t>
+      </w:r>
+      <w:r>
+        <w:rPr>
+          <w:rFonts w:ascii="Times New Roman" w:hAnsi="Times New Roman" w:cs="Times New Roman"/>
+          <w:b/>
+          <w:bCs/>
+          <w:sz w:val="24"/>
+          <w:szCs w:val="24"/>
+        </w:rPr>
+        <w:t>Figure 1</w:t>
+      </w:r>
+      <w:r>
+        <w:rPr>
+          <w:rFonts w:ascii="Times New Roman" w:hAnsi="Times New Roman" w:cs="Times New Roman"/>
+          <w:sz w:val="24"/>
+          <w:szCs w:val="24"/>
+        </w:rPr>
+        <w:t xml:space="preserve"> above.  The lasso function takes two parameters: a vertex and the closest item to the vertex.  This closest item is assumed to be within the route and of type Edge or Vertex.  If the closest item is of type Vertex, the route uses a simple </w:t>
+      </w:r>
+      <w:proofErr w:type="spellStart"/>
+      <w:proofErr w:type="gramStart"/>
+      <w:r>
+        <w:rPr>
+          <w:rFonts w:ascii="Times New Roman" w:hAnsi="Times New Roman" w:cs="Times New Roman"/>
+          <w:sz w:val="24"/>
+          <w:szCs w:val="24"/>
+        </w:rPr>
+        <w:t>goto</w:t>
+      </w:r>
+      <w:proofErr w:type="spellEnd"/>
+      <w:r>
+        <w:rPr>
+          <w:rFonts w:ascii="Times New Roman" w:hAnsi="Times New Roman" w:cs="Times New Roman"/>
+          <w:sz w:val="24"/>
+          <w:szCs w:val="24"/>
+        </w:rPr>
+        <w:t>(</w:t>
+      </w:r>
+      <w:proofErr w:type="gramEnd"/>
+      <w:r>
+        <w:rPr>
+          <w:rFonts w:ascii="Times New Roman" w:hAnsi="Times New Roman" w:cs="Times New Roman"/>
+          <w:sz w:val="24"/>
+          <w:szCs w:val="24"/>
+        </w:rPr>
+        <w:t>) function to ‘lasso’ the new vertex</w:t>
+      </w:r>
+      <w:r>
+        <w:rPr>
+          <w:rFonts w:ascii="Times New Roman" w:hAnsi="Times New Roman" w:cs="Times New Roman"/>
+          <w:sz w:val="24"/>
+          <w:szCs w:val="24"/>
+        </w:rPr>
+        <w:t xml:space="preserve"> onto the end of the route</w:t>
+      </w:r>
+      <w:r>
+        <w:rPr>
+          <w:rFonts w:ascii="Times New Roman" w:hAnsi="Times New Roman" w:cs="Times New Roman"/>
+          <w:sz w:val="24"/>
+          <w:szCs w:val="24"/>
+        </w:rPr>
+        <w:t xml:space="preserve">.  On the other hand, if the closest item is of type Edge, </w:t>
+      </w:r>
+      <w:r>
+        <w:rPr>
+          <w:rFonts w:ascii="Times New Roman" w:hAnsi="Times New Roman" w:cs="Times New Roman"/>
+          <w:sz w:val="24"/>
+          <w:szCs w:val="24"/>
+        </w:rPr>
+        <w:t xml:space="preserve">each insertion possibility with respect to the edge is calculated and the minimum distance path is chosen.  These paths include the vertex being inserted before the edge, in the middle of the edge, and after the edge within the graph.  After the minimum path is determined, Edge objects are created to represent the new path, previous unneeded edges are </w:t>
+      </w:r>
+      <w:r>
+        <w:rPr>
+          <w:rFonts w:ascii="Times New Roman" w:hAnsi="Times New Roman" w:cs="Times New Roman"/>
+          <w:sz w:val="24"/>
+          <w:szCs w:val="24"/>
+        </w:rPr>
+        <w:t>deleted,</w:t>
+      </w:r>
+      <w:r>
+        <w:rPr>
+          <w:rFonts w:ascii="Times New Roman" w:hAnsi="Times New Roman" w:cs="Times New Roman"/>
+          <w:sz w:val="24"/>
+          <w:szCs w:val="24"/>
+        </w:rPr>
+        <w:t xml:space="preserve"> and the new Edge objects are inserted.  For the exact implementation of the lasso function, please refer to </w:t>
+      </w:r>
+      <w:r>
+        <w:rPr>
+          <w:rFonts w:ascii="Times New Roman" w:hAnsi="Times New Roman" w:cs="Times New Roman"/>
+          <w:b/>
+          <w:bCs/>
+          <w:sz w:val="24"/>
+          <w:szCs w:val="24"/>
+        </w:rPr>
+        <w:t xml:space="preserve">Figure </w:t>
+      </w:r>
+      <w:r>
+        <w:rPr>
+          <w:rFonts w:ascii="Times New Roman" w:hAnsi="Times New Roman" w:cs="Times New Roman"/>
+          <w:b/>
+          <w:bCs/>
+          <w:sz w:val="24"/>
+          <w:szCs w:val="24"/>
+        </w:rPr>
+        <w:t>6</w:t>
+      </w:r>
+      <w:r>
+        <w:rPr>
+          <w:rFonts w:ascii="Times New Roman" w:hAnsi="Times New Roman" w:cs="Times New Roman"/>
+          <w:sz w:val="24"/>
+          <w:szCs w:val="24"/>
+        </w:rPr>
+        <w:t xml:space="preserve"> in the Appendix of this paper.</w:t>
+      </w:r>
+    </w:p>
+    <w:p>
+      <w:pPr>
+        <w:pStyle w:val="Heading2"/>
+        <w:rPr>
+          <w:b w:val="0"/>
+          <w:bCs w:val="0"/>
+        </w:rPr>
+      </w:pPr>
+      <w:r>
+        <w:rPr>
+          <w:b w:val="0"/>
+          <w:bCs w:val="0"/>
+        </w:rPr>
+        <w:t>Graphical User Interface</w:t>
+      </w:r>
+    </w:p>
+    <w:p>
+      <w:pPr>
+        <w:rPr>
+          <w:rFonts w:ascii="Times New Roman" w:hAnsi="Times New Roman" w:cs="Times New Roman"/>
+        </w:rPr>
+      </w:pPr>
+      <w:r>
+        <w:rPr>
+          <w:rFonts w:ascii="Times New Roman" w:hAnsi="Times New Roman" w:cs="Times New Roman"/>
+        </w:rPr>
+        <w:t xml:space="preserve">To aid in the development of the algorithm, a GUI was developed to track the updates to the program’s state.  The GUI has 5 command buttons and a graph display.  The command buttons include: “Step Forward”, “Step Backward”, “Run Simulation”, “Finish Simulation”, and “Show All Edges” </w:t>
+      </w:r>
+      <w:proofErr w:type="gramStart"/>
+      <w:r>
+        <w:rPr>
+          <w:rFonts w:ascii="Times New Roman" w:hAnsi="Times New Roman" w:cs="Times New Roman"/>
+        </w:rPr>
+        <w:t>or ”Show</w:t>
+      </w:r>
+      <w:proofErr w:type="gramEnd"/>
+      <w:r>
+        <w:rPr>
+          <w:rFonts w:ascii="Times New Roman" w:hAnsi="Times New Roman" w:cs="Times New Roman"/>
+        </w:rPr>
+        <w:t xml:space="preserve"> Current Route”.  </w:t>
+      </w:r>
+      <w:r>
+        <w:rPr>
+          <w:rFonts w:ascii="Times New Roman" w:hAnsi="Times New Roman" w:cs="Times New Roman"/>
+        </w:rPr>
+        <w:t xml:space="preserve">For reference to the GUI during different states of the algorithm’s execution, please refer to </w:t>
+      </w:r>
+      <w:r>
+        <w:rPr>
+          <w:rFonts w:ascii="Times New Roman" w:hAnsi="Times New Roman" w:cs="Times New Roman"/>
+          <w:b/>
+          <w:bCs/>
+        </w:rPr>
+        <w:t xml:space="preserve">Figures </w:t>
+      </w:r>
+      <w:r>
+        <w:rPr>
+          <w:rFonts w:ascii="Times New Roman" w:hAnsi="Times New Roman" w:cs="Times New Roman"/>
+          <w:b/>
+          <w:bCs/>
+        </w:rPr>
+        <w:t>11</w:t>
+      </w:r>
+      <w:r>
+        <w:rPr>
+          <w:rFonts w:ascii="Times New Roman" w:hAnsi="Times New Roman" w:cs="Times New Roman"/>
+          <w:b/>
+          <w:bCs/>
+        </w:rPr>
+        <w:t>-</w:t>
+      </w:r>
+      <w:r>
+        <w:rPr>
+          <w:rFonts w:ascii="Times New Roman" w:hAnsi="Times New Roman" w:cs="Times New Roman"/>
+          <w:b/>
+          <w:bCs/>
+        </w:rPr>
+        <w:t>17</w:t>
+      </w:r>
+      <w:r>
+        <w:rPr>
+          <w:rFonts w:ascii="Times New Roman" w:hAnsi="Times New Roman" w:cs="Times New Roman"/>
+        </w:rPr>
+        <w:t xml:space="preserve"> in the Appendix of this paper.</w:t>
+      </w:r>
+    </w:p>
+    <w:p>
+      <w:pPr>
+        <w:pStyle w:val="Heading3"/>
+        <w:rPr>
+          <w:b w:val="0"/>
+          <w:bCs w:val="0"/>
+        </w:rPr>
+      </w:pPr>
+      <w:r>
+        <w:rPr>
+          <w:b w:val="0"/>
+          <w:bCs w:val="0"/>
+        </w:rPr>
+        <w:t>Step Forward</w:t>
+      </w:r>
+    </w:p>
+    <w:p>
+      <w:pPr>
+        <w:pStyle w:val="ListParagraph"/>
+        <w:rPr>
+          <w:rFonts w:ascii="Times New Roman" w:hAnsi="Times New Roman" w:cs="Times New Roman"/>
+        </w:rPr>
+      </w:pPr>
+      <w:r>
+        <w:rPr>
+          <w:rFonts w:ascii="Times New Roman" w:hAnsi="Times New Roman" w:cs="Times New Roman"/>
+        </w:rPr>
+        <w:t xml:space="preserve">The step forward button calls </w:t>
+      </w:r>
+      <w:proofErr w:type="spellStart"/>
+      <w:r>
+        <w:rPr>
+          <w:rFonts w:ascii="Times New Roman" w:hAnsi="Times New Roman" w:cs="Times New Roman"/>
+        </w:rPr>
+        <w:t>step_forward</w:t>
+      </w:r>
+      <w:proofErr w:type="spellEnd"/>
+      <w:r>
+        <w:rPr>
+          <w:rFonts w:ascii="Times New Roman" w:hAnsi="Times New Roman" w:cs="Times New Roman"/>
+        </w:rPr>
+        <w:t xml:space="preserve"> on the algorithm.  In the case of the greedy closest edge algorithm, it finds the nearest vertex to the route and lassos it.</w:t>
+      </w:r>
+    </w:p>
+    <w:p>
+      <w:pPr>
+        <w:pStyle w:val="Heading3"/>
+        <w:rPr>
+          <w:b w:val="0"/>
+          <w:bCs w:val="0"/>
+        </w:rPr>
+      </w:pPr>
+      <w:r>
+        <w:rPr>
+          <w:b w:val="0"/>
+          <w:bCs w:val="0"/>
+        </w:rPr>
+        <w:t>Step Backward</w:t>
+      </w:r>
+    </w:p>
+    <w:p>
+      <w:pPr>
+        <w:pStyle w:val="ListParagraph"/>
+        <w:rPr>
+          <w:rFonts w:ascii="Times New Roman" w:hAnsi="Times New Roman" w:cs="Times New Roman"/>
+        </w:rPr>
+      </w:pPr>
+      <w:r>
+        <w:rPr>
+          <w:rFonts w:ascii="Times New Roman" w:hAnsi="Times New Roman" w:cs="Times New Roman"/>
+        </w:rPr>
+        <w:t xml:space="preserve">The step backward button calls </w:t>
+      </w:r>
+      <w:proofErr w:type="spellStart"/>
+      <w:r>
+        <w:rPr>
+          <w:rFonts w:ascii="Times New Roman" w:hAnsi="Times New Roman" w:cs="Times New Roman"/>
+        </w:rPr>
+        <w:t>step_backward</w:t>
+      </w:r>
+      <w:proofErr w:type="spellEnd"/>
+      <w:r>
+        <w:rPr>
+          <w:rFonts w:ascii="Times New Roman" w:hAnsi="Times New Roman" w:cs="Times New Roman"/>
+        </w:rPr>
+        <w:t xml:space="preserve"> on the algorithm.  It reverses the previous step forward operation.</w:t>
+      </w:r>
+    </w:p>
+    <w:p>
+      <w:pPr>
+        <w:pStyle w:val="Heading3"/>
+        <w:rPr>
+          <w:b w:val="0"/>
+          <w:bCs w:val="0"/>
+        </w:rPr>
+      </w:pPr>
+      <w:r>
+        <w:rPr>
+          <w:b w:val="0"/>
+          <w:bCs w:val="0"/>
+        </w:rPr>
+        <w:t>Run Simulation</w:t>
+      </w:r>
+    </w:p>
+    <w:p>
+      <w:pPr>
+        <w:pStyle w:val="ListParagraph"/>
+        <w:rPr>
+          <w:rFonts w:ascii="Times New Roman" w:hAnsi="Times New Roman" w:cs="Times New Roman"/>
+        </w:rPr>
+      </w:pPr>
+      <w:r>
+        <w:rPr>
+          <w:rFonts w:ascii="Times New Roman" w:hAnsi="Times New Roman" w:cs="Times New Roman"/>
+        </w:rPr>
+        <w:t xml:space="preserve">The run simulation button iterates through the algorithm’s </w:t>
+      </w:r>
+      <w:proofErr w:type="spellStart"/>
+      <w:r>
+        <w:rPr>
+          <w:rFonts w:ascii="Times New Roman" w:hAnsi="Times New Roman" w:cs="Times New Roman"/>
+        </w:rPr>
+        <w:t>step_forward</w:t>
+      </w:r>
+      <w:proofErr w:type="spellEnd"/>
+      <w:r>
+        <w:rPr>
+          <w:rFonts w:ascii="Times New Roman" w:hAnsi="Times New Roman" w:cs="Times New Roman"/>
+        </w:rPr>
+        <w:t xml:space="preserve"> function until the algorithm raises a True done flag.  It shows each step in the simulation as it occurs.</w:t>
+      </w:r>
+    </w:p>
+    <w:p>
+      <w:pPr>
+        <w:pStyle w:val="ListParagraph"/>
+        <w:ind w:left="1440"/>
+        <w:rPr>
+          <w:rFonts w:ascii="Times New Roman" w:hAnsi="Times New Roman" w:cs="Times New Roman"/>
+        </w:rPr>
+      </w:pPr>
+    </w:p>
+    <w:p>
+      <w:pPr>
+        <w:pStyle w:val="ListParagraph"/>
+        <w:ind w:left="1440"/>
+        <w:rPr>
+          <w:rFonts w:ascii="Times New Roman" w:hAnsi="Times New Roman" w:cs="Times New Roman"/>
+        </w:rPr>
+      </w:pPr>
+    </w:p>
+    <w:p>
+      <w:pPr>
+        <w:pStyle w:val="Heading3"/>
+        <w:rPr>
+          <w:b w:val="0"/>
+          <w:bCs w:val="0"/>
+        </w:rPr>
+      </w:pPr>
+      <w:r>
+        <w:rPr>
+          <w:b w:val="0"/>
+          <w:bCs w:val="0"/>
+        </w:rPr>
+        <w:lastRenderedPageBreak/>
+        <w:t>Finish Simulation</w:t>
+      </w:r>
+    </w:p>
+    <w:p>
+      <w:pPr>
+        <w:pStyle w:val="ListParagraph"/>
+        <w:rPr>
+          <w:rFonts w:ascii="Times New Roman" w:hAnsi="Times New Roman" w:cs="Times New Roman"/>
+        </w:rPr>
+      </w:pPr>
+      <w:r>
+        <w:rPr>
+          <w:rFonts w:ascii="Times New Roman" w:hAnsi="Times New Roman" w:cs="Times New Roman"/>
+        </w:rPr>
+        <w:t xml:space="preserve">The finish simulation button iterates through the algorithm’s </w:t>
+      </w:r>
+      <w:proofErr w:type="spellStart"/>
+      <w:r>
+        <w:rPr>
+          <w:rFonts w:ascii="Times New Roman" w:hAnsi="Times New Roman" w:cs="Times New Roman"/>
+        </w:rPr>
+        <w:t>step_forward</w:t>
+      </w:r>
+      <w:proofErr w:type="spellEnd"/>
+      <w:r>
+        <w:rPr>
+          <w:rFonts w:ascii="Times New Roman" w:hAnsi="Times New Roman" w:cs="Times New Roman"/>
+        </w:rPr>
+        <w:t xml:space="preserve"> function until the algorithm raises a True done flag.  It does not show each step in the simulation as it occurs, only the final product.</w:t>
+      </w:r>
+    </w:p>
+    <w:p>
+      <w:pPr>
+        <w:pStyle w:val="Heading3"/>
+        <w:rPr>
+          <w:b w:val="0"/>
+          <w:bCs w:val="0"/>
+        </w:rPr>
+      </w:pPr>
+      <w:r>
+        <w:rPr>
+          <w:b w:val="0"/>
+          <w:bCs w:val="0"/>
+        </w:rPr>
+        <w:t>Show All Edges / Show Current Route</w:t>
+      </w:r>
+    </w:p>
+    <w:p>
+      <w:pPr>
+        <w:pStyle w:val="ListParagraph"/>
+        <w:rPr>
+          <w:rFonts w:ascii="Times New Roman" w:hAnsi="Times New Roman" w:cs="Times New Roman"/>
+        </w:rPr>
+      </w:pPr>
+      <w:r>
+        <w:rPr>
+          <w:rFonts w:ascii="Times New Roman" w:hAnsi="Times New Roman" w:cs="Times New Roman"/>
+        </w:rPr>
+        <w:t>This button toggles between showing the graph with all edges connected to showing only the vertices and the route traveled.  The text on the button toggles to match its use case.</w:t>
+      </w:r>
+    </w:p>
+    <w:p>
+      <w:pPr>
+        <w:pStyle w:val="Heading1"/>
+        <w:rPr>
+          <w:b w:val="0"/>
+          <w:bCs w:val="0"/>
+        </w:rPr>
+      </w:pPr>
+      <w:r>
+        <w:t>Results</w:t>
+      </w:r>
+    </w:p>
+    <w:p>
+      <w:pPr>
+        <w:pStyle w:val="NoSpacing"/>
+        <w:rPr>
+          <w:rFonts w:ascii="Times New Roman" w:hAnsi="Times New Roman" w:cs="Times New Roman"/>
+          <w:sz w:val="24"/>
+          <w:szCs w:val="24"/>
+        </w:rPr>
+      </w:pPr>
+      <w:r>
+        <w:rPr>
+          <w:rFonts w:ascii="Times New Roman" w:hAnsi="Times New Roman" w:cs="Times New Roman"/>
+          <w:sz w:val="24"/>
+          <w:szCs w:val="24"/>
+        </w:rPr>
+        <w:t>The Greedy algorithm with a Closest Edge Insertion Heuristic was successfully implemented.  The algorithm produces a route that visits each city while minimizing the route distance.  The algorithm did not have any issues running with only 4 GB of RAM on datasets with up to 40 cities.  No mitigation techniques were needed to reduce program memory usage or improve runtime efficiency.</w:t>
+      </w:r>
+    </w:p>
+    <w:p>
+      <w:pPr>
+        <w:pStyle w:val="NoSpacing"/>
+        <w:rPr>
+          <w:rFonts w:ascii="Times New Roman" w:hAnsi="Times New Roman" w:cs="Times New Roman"/>
+          <w:b/>
+          <w:bCs/>
+          <w:sz w:val="28"/>
+          <w:szCs w:val="28"/>
+        </w:rPr>
+      </w:pPr>
+    </w:p>
+    <w:p>
+      <w:pPr>
+        <w:pStyle w:val="Heading2"/>
+      </w:pPr>
+      <w:r>
+        <w:t>Data</w:t>
+      </w:r>
+    </w:p>
+    <w:p>
+      <w:pPr>
+        <w:pStyle w:val="NoSpacing"/>
+        <w:rPr>
+          <w:rFonts w:ascii="Times New Roman" w:hAnsi="Times New Roman" w:cs="Times New Roman"/>
+          <w:sz w:val="24"/>
+          <w:szCs w:val="24"/>
+        </w:rPr>
+      </w:pPr>
+      <w:r>
+        <w:rPr>
+          <w:rFonts w:ascii="Times New Roman" w:hAnsi="Times New Roman" w:cs="Times New Roman"/>
+          <w:sz w:val="24"/>
+          <w:szCs w:val="24"/>
+        </w:rPr>
+        <w:t xml:space="preserve">The algorithm was tested using four different datasets each generated with </w:t>
+      </w:r>
+      <w:proofErr w:type="gramStart"/>
+      <w:r>
+        <w:rPr>
+          <w:rFonts w:ascii="Times New Roman" w:hAnsi="Times New Roman" w:cs="Times New Roman"/>
+          <w:sz w:val="24"/>
+          <w:szCs w:val="24"/>
+        </w:rPr>
+        <w:t>a number of</w:t>
+      </w:r>
+      <w:proofErr w:type="gramEnd"/>
+      <w:r>
+        <w:rPr>
+          <w:rFonts w:ascii="Times New Roman" w:hAnsi="Times New Roman" w:cs="Times New Roman"/>
+          <w:sz w:val="24"/>
+          <w:szCs w:val="24"/>
+        </w:rPr>
+        <w:t xml:space="preserve"> randomly located cities.  The files tested had </w:t>
+      </w:r>
+      <w:r>
+        <w:rPr>
+          <w:rFonts w:ascii="Times New Roman" w:hAnsi="Times New Roman" w:cs="Times New Roman"/>
+          <w:sz w:val="24"/>
+          <w:szCs w:val="24"/>
+        </w:rPr>
+        <w:t>11, 12, 30, and 40 cities.</w:t>
+      </w:r>
+      <w:r>
+        <w:rPr>
+          <w:rFonts w:ascii="Times New Roman" w:hAnsi="Times New Roman" w:cs="Times New Roman"/>
+          <w:sz w:val="24"/>
+          <w:szCs w:val="24"/>
+        </w:rPr>
+        <w:t xml:space="preserve">  Within the datafile, cities are enumerated, and x and y coordinates are provided.  The input data was formatted like the example </w:t>
+      </w:r>
+      <w:r>
+        <w:rPr>
+          <w:rFonts w:ascii="Times New Roman" w:hAnsi="Times New Roman" w:cs="Times New Roman"/>
+          <w:sz w:val="24"/>
+          <w:szCs w:val="24"/>
+        </w:rPr>
+        <w:t xml:space="preserve">shown in </w:t>
+      </w:r>
+      <w:r>
+        <w:rPr>
+          <w:rFonts w:ascii="Times New Roman" w:hAnsi="Times New Roman" w:cs="Times New Roman"/>
+          <w:b/>
+          <w:bCs/>
+          <w:sz w:val="24"/>
+          <w:szCs w:val="24"/>
+        </w:rPr>
+        <w:t xml:space="preserve">Figure </w:t>
+      </w:r>
+      <w:r>
+        <w:rPr>
+          <w:rFonts w:ascii="Times New Roman" w:hAnsi="Times New Roman" w:cs="Times New Roman"/>
+          <w:b/>
+          <w:bCs/>
+          <w:sz w:val="24"/>
+          <w:szCs w:val="24"/>
+        </w:rPr>
+        <w:t>2</w:t>
+      </w:r>
+      <w:r>
+        <w:rPr>
+          <w:rFonts w:ascii="Times New Roman" w:hAnsi="Times New Roman" w:cs="Times New Roman"/>
+          <w:sz w:val="24"/>
+          <w:szCs w:val="24"/>
+        </w:rPr>
+        <w:t xml:space="preserve"> below.</w:t>
+      </w:r>
+    </w:p>
+    <w:p>
+      <w:pPr>
+        <w:pStyle w:val="NoSpacing"/>
+        <w:keepNext/>
+        <w:ind w:left="360"/>
+        <w:rPr>
+          <w:rFonts w:ascii="Times New Roman" w:hAnsi="Times New Roman" w:cs="Times New Roman"/>
+        </w:rPr>
+      </w:pPr>
+      <w:r>
+        <w:rPr>
+          <w:rFonts w:ascii="Times New Roman" w:hAnsi="Times New Roman" w:cs="Times New Roman"/>
+          <w:noProof/>
+        </w:rPr>
+        <w:drawing>
+          <wp:inline distT="0" distB="0" distL="0" distR="0" wp14:anchorId="20D52EE3" wp14:editId="2D74877E">
+            <wp:extent cx="3181350" cy="2914650"/>
+            <wp:effectExtent l="0" t="0" r="0" b="0"/>
+            <wp:docPr id="24" name="Picture 24"/>
+            <wp:cNvGraphicFramePr>
+              <a:graphicFrameLocks xmlns:a="http://schemas.openxmlformats.org/drawingml/2006/main" noChangeAspect="1"/>
+            </wp:cNvGraphicFramePr>
+            <a:graphic xmlns:a="http://schemas.openxmlformats.org/drawingml/2006/main">
+              <a:graphicData uri="http://schemas.openxmlformats.org/drawingml/2006/picture">
+                <pic:pic xmlns:pic="http://schemas.openxmlformats.org/drawingml/2006/picture">
+                  <pic:nvPicPr>
+                    <pic:cNvPr id="1" name=""/>
+                    <pic:cNvPicPr/>
+                  </pic:nvPicPr>
+                  <pic:blipFill>
+                    <a:blip r:embed="rId10"/>
+                    <a:stretch>
+                      <a:fillRect/>
+                    </a:stretch>
+                  </pic:blipFill>
+                  <pic:spPr>
+                    <a:xfrm>
+                      <a:off x="0" y="0"/>
                       <a:ext cx="3181350" cy="2914650"/>
                     </a:xfrm>
                     <a:prstGeom prst="rect">
@@ -1007,6 +1278,8 @@
         </w:rPr>
         <w:t>.</w:t>
       </w:r>
+      <w:bookmarkStart w:id="0" w:name="_GoBack"/>
+      <w:bookmarkEnd w:id="0"/>
     </w:p>
     <w:tbl>
       <w:tblPr>
@@ -1049,6 +1322,7 @@
                 <w:sz w:val="20"/>
                 <w:szCs w:val="20"/>
               </w:rPr>
+              <w:lastRenderedPageBreak/>
               <w:t>F</w:t>
             </w:r>
             <w:r>
@@ -1678,7 +1952,7 @@
                 <w:sz w:val="20"/>
                 <w:szCs w:val="20"/>
               </w:rPr>
-              <w:t xml:space="preserve">1, 6, 10, 11, 8, 9, 7, </w:t>
+              <w:t>1</w:t>
             </w:r>
             <w:r>
               <w:rPr>
@@ -1687,8 +1961,196 @@
                 <w:sz w:val="20"/>
                 <w:szCs w:val="20"/>
               </w:rPr>
-              <w:lastRenderedPageBreak/>
-              <w:t>5, 3, 4, 2, 1</w:t>
+              <w:t xml:space="preserve">, </w:t>
+            </w:r>
+            <w:r>
+              <w:rPr>
+                <w:rFonts w:ascii="Times New Roman" w:eastAsia="Times New Roman" w:hAnsi="Times New Roman" w:cs="Times New Roman"/>
+                <w:color w:val="000000"/>
+                <w:sz w:val="20"/>
+                <w:szCs w:val="20"/>
+              </w:rPr>
+              <w:t>6</w:t>
+            </w:r>
+            <w:r>
+              <w:rPr>
+                <w:rFonts w:ascii="Times New Roman" w:eastAsia="Times New Roman" w:hAnsi="Times New Roman" w:cs="Times New Roman"/>
+                <w:color w:val="000000"/>
+                <w:sz w:val="20"/>
+                <w:szCs w:val="20"/>
+              </w:rPr>
+              <w:t xml:space="preserve">, </w:t>
+            </w:r>
+            <w:r>
+              <w:rPr>
+                <w:rFonts w:ascii="Times New Roman" w:eastAsia="Times New Roman" w:hAnsi="Times New Roman" w:cs="Times New Roman"/>
+                <w:color w:val="000000"/>
+                <w:sz w:val="20"/>
+                <w:szCs w:val="20"/>
+              </w:rPr>
+              <w:t>10</w:t>
+            </w:r>
+            <w:r>
+              <w:rPr>
+                <w:rFonts w:ascii="Times New Roman" w:eastAsia="Times New Roman" w:hAnsi="Times New Roman" w:cs="Times New Roman"/>
+                <w:color w:val="000000"/>
+                <w:sz w:val="20"/>
+                <w:szCs w:val="20"/>
+              </w:rPr>
+              <w:t>, 1</w:t>
+            </w:r>
+            <w:r>
+              <w:rPr>
+                <w:rFonts w:ascii="Times New Roman" w:eastAsia="Times New Roman" w:hAnsi="Times New Roman" w:cs="Times New Roman"/>
+                <w:color w:val="000000"/>
+                <w:sz w:val="20"/>
+                <w:szCs w:val="20"/>
+              </w:rPr>
+              <w:t>1</w:t>
+            </w:r>
+            <w:r>
+              <w:rPr>
+                <w:rFonts w:ascii="Times New Roman" w:eastAsia="Times New Roman" w:hAnsi="Times New Roman" w:cs="Times New Roman"/>
+                <w:color w:val="000000"/>
+                <w:sz w:val="20"/>
+                <w:szCs w:val="20"/>
+              </w:rPr>
+              <w:t xml:space="preserve">, </w:t>
+            </w:r>
+            <w:r>
+              <w:rPr>
+                <w:rFonts w:ascii="Times New Roman" w:eastAsia="Times New Roman" w:hAnsi="Times New Roman" w:cs="Times New Roman"/>
+                <w:color w:val="000000"/>
+                <w:sz w:val="20"/>
+                <w:szCs w:val="20"/>
+              </w:rPr>
+              <w:t>8</w:t>
+            </w:r>
+            <w:r>
+              <w:rPr>
+                <w:rFonts w:ascii="Times New Roman" w:eastAsia="Times New Roman" w:hAnsi="Times New Roman" w:cs="Times New Roman"/>
+                <w:color w:val="000000"/>
+                <w:sz w:val="20"/>
+                <w:szCs w:val="20"/>
+              </w:rPr>
+              <w:t xml:space="preserve">, </w:t>
+            </w:r>
+            <w:r>
+              <w:rPr>
+                <w:rFonts w:ascii="Times New Roman" w:eastAsia="Times New Roman" w:hAnsi="Times New Roman" w:cs="Times New Roman"/>
+                <w:color w:val="000000"/>
+                <w:sz w:val="20"/>
+                <w:szCs w:val="20"/>
+              </w:rPr>
+              <w:t>9</w:t>
+            </w:r>
+            <w:r>
+              <w:rPr>
+                <w:rFonts w:ascii="Times New Roman" w:eastAsia="Times New Roman" w:hAnsi="Times New Roman" w:cs="Times New Roman"/>
+                <w:color w:val="000000"/>
+                <w:sz w:val="20"/>
+                <w:szCs w:val="20"/>
+              </w:rPr>
+              <w:t xml:space="preserve">, </w:t>
+            </w:r>
+            <w:r>
+              <w:rPr>
+                <w:rFonts w:ascii="Times New Roman" w:eastAsia="Times New Roman" w:hAnsi="Times New Roman" w:cs="Times New Roman"/>
+                <w:color w:val="000000"/>
+                <w:sz w:val="20"/>
+                <w:szCs w:val="20"/>
+              </w:rPr>
+              <w:t>7</w:t>
+            </w:r>
+            <w:r>
+              <w:rPr>
+                <w:rFonts w:ascii="Times New Roman" w:eastAsia="Times New Roman" w:hAnsi="Times New Roman" w:cs="Times New Roman"/>
+                <w:color w:val="000000"/>
+                <w:sz w:val="20"/>
+                <w:szCs w:val="20"/>
+              </w:rPr>
+              <w:t xml:space="preserve">, </w:t>
+            </w:r>
+            <w:r>
+              <w:rPr>
+                <w:rFonts w:ascii="Times New Roman" w:eastAsia="Times New Roman" w:hAnsi="Times New Roman" w:cs="Times New Roman"/>
+                <w:color w:val="000000"/>
+                <w:sz w:val="20"/>
+                <w:szCs w:val="20"/>
+              </w:rPr>
+              <w:t>5</w:t>
+            </w:r>
+            <w:r>
+              <w:rPr>
+                <w:rFonts w:ascii="Times New Roman" w:eastAsia="Times New Roman" w:hAnsi="Times New Roman" w:cs="Times New Roman"/>
+                <w:color w:val="000000"/>
+                <w:sz w:val="20"/>
+                <w:szCs w:val="20"/>
+              </w:rPr>
+              <w:t xml:space="preserve">, </w:t>
+            </w:r>
+            <w:r>
+              <w:rPr>
+                <w:rFonts w:ascii="Times New Roman" w:eastAsia="Times New Roman" w:hAnsi="Times New Roman" w:cs="Times New Roman"/>
+                <w:color w:val="000000"/>
+                <w:sz w:val="20"/>
+                <w:szCs w:val="20"/>
+              </w:rPr>
+              <w:t>3</w:t>
+            </w:r>
+            <w:r>
+              <w:rPr>
+                <w:rFonts w:ascii="Times New Roman" w:eastAsia="Times New Roman" w:hAnsi="Times New Roman" w:cs="Times New Roman"/>
+                <w:color w:val="000000"/>
+                <w:sz w:val="20"/>
+                <w:szCs w:val="20"/>
+              </w:rPr>
+              <w:t xml:space="preserve">, </w:t>
+            </w:r>
+            <w:r>
+              <w:rPr>
+                <w:rFonts w:ascii="Times New Roman" w:eastAsia="Times New Roman" w:hAnsi="Times New Roman" w:cs="Times New Roman"/>
+                <w:color w:val="000000"/>
+                <w:sz w:val="20"/>
+                <w:szCs w:val="20"/>
+              </w:rPr>
+              <w:t>4</w:t>
+            </w:r>
+            <w:r>
+              <w:rPr>
+                <w:rFonts w:ascii="Times New Roman" w:eastAsia="Times New Roman" w:hAnsi="Times New Roman" w:cs="Times New Roman"/>
+                <w:color w:val="000000"/>
+                <w:sz w:val="20"/>
+                <w:szCs w:val="20"/>
+              </w:rPr>
+              <w:t xml:space="preserve">, </w:t>
+            </w:r>
+            <w:r>
+              <w:rPr>
+                <w:rFonts w:ascii="Times New Roman" w:eastAsia="Times New Roman" w:hAnsi="Times New Roman" w:cs="Times New Roman"/>
+                <w:color w:val="000000"/>
+                <w:sz w:val="20"/>
+                <w:szCs w:val="20"/>
+              </w:rPr>
+              <w:t>2</w:t>
+            </w:r>
+            <w:r>
+              <w:rPr>
+                <w:rFonts w:ascii="Times New Roman" w:eastAsia="Times New Roman" w:hAnsi="Times New Roman" w:cs="Times New Roman"/>
+                <w:color w:val="000000"/>
+                <w:sz w:val="20"/>
+                <w:szCs w:val="20"/>
+              </w:rPr>
+              <w:t xml:space="preserve">, </w:t>
+            </w:r>
+            <w:r>
+              <w:rPr>
+                <w:rFonts w:ascii="Times New Roman" w:eastAsia="Times New Roman" w:hAnsi="Times New Roman" w:cs="Times New Roman"/>
+                <w:color w:val="000000"/>
+                <w:sz w:val="20"/>
+                <w:szCs w:val="20"/>
+              </w:rPr>
+              <w:t>1</w:t>
             </w:r>
           </w:p>
         </w:tc>
@@ -1715,7 +2177,6 @@
                 <w:sz w:val="20"/>
                 <w:szCs w:val="20"/>
               </w:rPr>
-              <w:lastRenderedPageBreak/>
               <w:t>…</w:t>
             </w:r>
           </w:p>
@@ -1845,7 +2306,223 @@
                 <w:sz w:val="20"/>
                 <w:szCs w:val="20"/>
               </w:rPr>
-              <w:t>1, 8, 2, 3, 12, 4, 9, 5, 10, 6, 7, 11, 1</w:t>
+              <w:t>1</w:t>
+            </w:r>
+            <w:r>
+              <w:rPr>
+                <w:rFonts w:ascii="Times New Roman" w:eastAsia="Times New Roman" w:hAnsi="Times New Roman" w:cs="Times New Roman"/>
+                <w:color w:val="000000"/>
+                <w:sz w:val="20"/>
+                <w:szCs w:val="20"/>
+              </w:rPr>
+              <w:t xml:space="preserve">, </w:t>
+            </w:r>
+            <w:r>
+              <w:rPr>
+                <w:rFonts w:ascii="Times New Roman" w:eastAsia="Times New Roman" w:hAnsi="Times New Roman" w:cs="Times New Roman"/>
+                <w:color w:val="000000"/>
+                <w:sz w:val="20"/>
+                <w:szCs w:val="20"/>
+              </w:rPr>
+              <w:t>8</w:t>
+            </w:r>
+            <w:r>
+              <w:rPr>
+                <w:rFonts w:ascii="Times New Roman" w:eastAsia="Times New Roman" w:hAnsi="Times New Roman" w:cs="Times New Roman"/>
+                <w:color w:val="000000"/>
+                <w:sz w:val="20"/>
+                <w:szCs w:val="20"/>
+              </w:rPr>
+              <w:t xml:space="preserve">, </w:t>
+            </w:r>
+            <w:r>
+              <w:rPr>
+                <w:rFonts w:ascii="Times New Roman" w:eastAsia="Times New Roman" w:hAnsi="Times New Roman" w:cs="Times New Roman"/>
+                <w:color w:val="000000"/>
+                <w:sz w:val="20"/>
+                <w:szCs w:val="20"/>
+              </w:rPr>
+              <w:t>2</w:t>
+            </w:r>
+            <w:r>
+              <w:rPr>
+                <w:rFonts w:ascii="Times New Roman" w:eastAsia="Times New Roman" w:hAnsi="Times New Roman" w:cs="Times New Roman"/>
+                <w:color w:val="000000"/>
+                <w:sz w:val="20"/>
+                <w:szCs w:val="20"/>
+              </w:rPr>
+              <w:t xml:space="preserve">, </w:t>
+            </w:r>
+            <w:r>
+              <w:rPr>
+                <w:rFonts w:ascii="Times New Roman" w:eastAsia="Times New Roman" w:hAnsi="Times New Roman" w:cs="Times New Roman"/>
+                <w:color w:val="000000"/>
+                <w:sz w:val="20"/>
+                <w:szCs w:val="20"/>
+              </w:rPr>
+              <w:t>3</w:t>
+            </w:r>
+            <w:r>
+              <w:rPr>
+                <w:rFonts w:ascii="Times New Roman" w:eastAsia="Times New Roman" w:hAnsi="Times New Roman" w:cs="Times New Roman"/>
+                <w:color w:val="000000"/>
+                <w:sz w:val="20"/>
+                <w:szCs w:val="20"/>
+              </w:rPr>
+              <w:t>, 1</w:t>
+            </w:r>
+            <w:r>
+              <w:rPr>
+                <w:rFonts w:ascii="Times New Roman" w:eastAsia="Times New Roman" w:hAnsi="Times New Roman" w:cs="Times New Roman"/>
+                <w:color w:val="000000"/>
+                <w:sz w:val="20"/>
+                <w:szCs w:val="20"/>
+              </w:rPr>
+              <w:t>2</w:t>
+            </w:r>
+            <w:r>
+              <w:rPr>
+                <w:rFonts w:ascii="Times New Roman" w:eastAsia="Times New Roman" w:hAnsi="Times New Roman" w:cs="Times New Roman"/>
+                <w:color w:val="000000"/>
+                <w:sz w:val="20"/>
+                <w:szCs w:val="20"/>
+              </w:rPr>
+              <w:t xml:space="preserve">, </w:t>
+            </w:r>
+            <w:r>
+              <w:rPr>
+                <w:rFonts w:ascii="Times New Roman" w:eastAsia="Times New Roman" w:hAnsi="Times New Roman" w:cs="Times New Roman"/>
+                <w:color w:val="000000"/>
+                <w:sz w:val="20"/>
+                <w:szCs w:val="20"/>
+              </w:rPr>
+              <w:t>4</w:t>
+            </w:r>
+            <w:r>
+              <w:rPr>
+                <w:rFonts w:ascii="Times New Roman" w:eastAsia="Times New Roman" w:hAnsi="Times New Roman" w:cs="Times New Roman"/>
+                <w:color w:val="000000"/>
+                <w:sz w:val="20"/>
+                <w:szCs w:val="20"/>
+              </w:rPr>
+              <w:t xml:space="preserve">, </w:t>
+            </w:r>
+            <w:r>
+              <w:rPr>
+                <w:rFonts w:ascii="Times New Roman" w:eastAsia="Times New Roman" w:hAnsi="Times New Roman" w:cs="Times New Roman"/>
+                <w:color w:val="000000"/>
+                <w:sz w:val="20"/>
+                <w:szCs w:val="20"/>
+              </w:rPr>
+              <w:t>9</w:t>
+            </w:r>
+            <w:r>
+              <w:rPr>
+                <w:rFonts w:ascii="Times New Roman" w:eastAsia="Times New Roman" w:hAnsi="Times New Roman" w:cs="Times New Roman"/>
+                <w:color w:val="000000"/>
+                <w:sz w:val="20"/>
+                <w:szCs w:val="20"/>
+              </w:rPr>
+              <w:t xml:space="preserve">, </w:t>
+            </w:r>
+            <w:r>
+              <w:rPr>
+                <w:rFonts w:ascii="Times New Roman" w:eastAsia="Times New Roman" w:hAnsi="Times New Roman" w:cs="Times New Roman"/>
+                <w:color w:val="000000"/>
+                <w:sz w:val="20"/>
+                <w:szCs w:val="20"/>
+              </w:rPr>
+              <w:t>5</w:t>
+            </w:r>
+            <w:r>
+              <w:rPr>
+                <w:rFonts w:ascii="Times New Roman" w:eastAsia="Times New Roman" w:hAnsi="Times New Roman" w:cs="Times New Roman"/>
+                <w:color w:val="000000"/>
+                <w:sz w:val="20"/>
+                <w:szCs w:val="20"/>
+              </w:rPr>
+              <w:t xml:space="preserve">, </w:t>
+            </w:r>
+            <w:r>
+              <w:rPr>
+                <w:rFonts w:ascii="Times New Roman" w:eastAsia="Times New Roman" w:hAnsi="Times New Roman" w:cs="Times New Roman"/>
+                <w:color w:val="000000"/>
+                <w:sz w:val="20"/>
+                <w:szCs w:val="20"/>
+              </w:rPr>
+              <w:t>10</w:t>
+            </w:r>
+            <w:r>
+              <w:rPr>
+                <w:rFonts w:ascii="Times New Roman" w:eastAsia="Times New Roman" w:hAnsi="Times New Roman" w:cs="Times New Roman"/>
+                <w:color w:val="000000"/>
+                <w:sz w:val="20"/>
+                <w:szCs w:val="20"/>
+              </w:rPr>
+              <w:t xml:space="preserve">, </w:t>
+            </w:r>
+            <w:r>
+              <w:rPr>
+                <w:rFonts w:ascii="Times New Roman" w:eastAsia="Times New Roman" w:hAnsi="Times New Roman" w:cs="Times New Roman"/>
+                <w:color w:val="000000"/>
+                <w:sz w:val="20"/>
+                <w:szCs w:val="20"/>
+              </w:rPr>
+              <w:t>6</w:t>
+            </w:r>
+            <w:r>
+              <w:rPr>
+                <w:rFonts w:ascii="Times New Roman" w:eastAsia="Times New Roman" w:hAnsi="Times New Roman" w:cs="Times New Roman"/>
+                <w:color w:val="000000"/>
+                <w:sz w:val="20"/>
+                <w:szCs w:val="20"/>
+              </w:rPr>
+              <w:t xml:space="preserve">, </w:t>
+            </w:r>
+            <w:r>
+              <w:rPr>
+                <w:rFonts w:ascii="Times New Roman" w:eastAsia="Times New Roman" w:hAnsi="Times New Roman" w:cs="Times New Roman"/>
+                <w:color w:val="000000"/>
+                <w:sz w:val="20"/>
+                <w:szCs w:val="20"/>
+              </w:rPr>
+              <w:t>7</w:t>
+            </w:r>
+            <w:r>
+              <w:rPr>
+                <w:rFonts w:ascii="Times New Roman" w:eastAsia="Times New Roman" w:hAnsi="Times New Roman" w:cs="Times New Roman"/>
+                <w:color w:val="000000"/>
+                <w:sz w:val="20"/>
+                <w:szCs w:val="20"/>
+              </w:rPr>
+              <w:t>, 1</w:t>
+            </w:r>
+            <w:r>
+              <w:rPr>
+                <w:rFonts w:ascii="Times New Roman" w:eastAsia="Times New Roman" w:hAnsi="Times New Roman" w:cs="Times New Roman"/>
+                <w:color w:val="000000"/>
+                <w:sz w:val="20"/>
+                <w:szCs w:val="20"/>
+              </w:rPr>
+              <w:t>1</w:t>
+            </w:r>
+            <w:r>
+              <w:rPr>
+                <w:rFonts w:ascii="Times New Roman" w:eastAsia="Times New Roman" w:hAnsi="Times New Roman" w:cs="Times New Roman"/>
+                <w:color w:val="000000"/>
+                <w:sz w:val="20"/>
+                <w:szCs w:val="20"/>
+              </w:rPr>
+              <w:t xml:space="preserve">, </w:t>
+            </w:r>
+            <w:r>
+              <w:rPr>
+                <w:rFonts w:ascii="Times New Roman" w:eastAsia="Times New Roman" w:hAnsi="Times New Roman" w:cs="Times New Roman"/>
+                <w:color w:val="000000"/>
+                <w:sz w:val="20"/>
+                <w:szCs w:val="20"/>
+              </w:rPr>
+              <w:t>1</w:t>
             </w:r>
           </w:p>
         </w:tc>
@@ -1982,6 +2659,7 @@
           <w:rFonts w:ascii="Times New Roman" w:hAnsi="Times New Roman" w:cs="Times New Roman"/>
           <w:noProof/>
         </w:rPr>
+        <w:lastRenderedPageBreak/>
         <w:drawing>
           <wp:inline distT="0" distB="0" distL="0" distR="0" wp14:anchorId="4988D079" wp14:editId="0460A8B0">
             <wp:extent cx="4572000" cy="2743200"/>
@@ -1996,7 +2674,7 @@
             <wp:cNvGraphicFramePr/>
             <a:graphic xmlns:a="http://schemas.openxmlformats.org/drawingml/2006/main">
               <a:graphicData uri="http://schemas.openxmlformats.org/drawingml/2006/chart">
-                <c:chart xmlns:c="http://schemas.openxmlformats.org/drawingml/2006/chart" xmlns:r="http://schemas.openxmlformats.org/officeDocument/2006/relationships" r:id="rId10"/>
+                <c:chart xmlns:c="http://schemas.openxmlformats.org/drawingml/2006/chart" xmlns:r="http://schemas.openxmlformats.org/officeDocument/2006/relationships" r:id="rId11"/>
               </a:graphicData>
             </a:graphic>
           </wp:inline>
@@ -2085,7 +2763,23 @@
           <w:sz w:val="24"/>
           <w:szCs w:val="24"/>
         </w:rPr>
-        <w:t xml:space="preserve">A graph of the number of cities within a file versus the algorithm runtime was presented in </w:t>
+        <w:t xml:space="preserve">A graph of the number of cities within a file versus the algorithm runtime </w:t>
+      </w:r>
+      <w:r>
+        <w:rPr>
+          <w:rFonts w:ascii="Times New Roman" w:hAnsi="Times New Roman" w:cs="Times New Roman"/>
+          <w:sz w:val="24"/>
+          <w:szCs w:val="24"/>
+        </w:rPr>
+        <w:t>was presented</w:t>
+      </w:r>
+      <w:r>
+        <w:rPr>
+          <w:rFonts w:ascii="Times New Roman" w:hAnsi="Times New Roman" w:cs="Times New Roman"/>
+          <w:sz w:val="24"/>
+          <w:szCs w:val="24"/>
+        </w:rPr>
+        <w:t xml:space="preserve"> in </w:t>
       </w:r>
       <w:r>
         <w:rPr>
@@ -2149,7 +2843,7 @@
         </w:rPr>
         <w:t xml:space="preserve">Several equations exist for computing the distance between a line, given two points, and a third point outside of the line.  A problem found when implementing this algorithm is that many of those equations assume the line extends infinitely past the segment bound by the two points including the equation described </w:t>
       </w:r>
-      <w:hyperlink r:id="rId11" w:history="1">
+      <w:hyperlink r:id="rId12" w:history="1">
         <w:r>
           <w:rPr>
             <w:rStyle w:val="Hyperlink"/>
@@ -2189,7 +2883,6 @@
         </w:rPr>
       </w:pPr>
       <w:r>
-        <w:lastRenderedPageBreak/>
         <w:t>References</w:t>
       </w:r>
     </w:p>
@@ -2210,7 +2903,7 @@
         </w:rPr>
         <w:t xml:space="preserve">Wikipedia, Traveling Salesman Problem - </w:t>
       </w:r>
-      <w:hyperlink r:id="rId12" w:anchor="History">
+      <w:hyperlink r:id="rId13" w:anchor="History">
         <w:r>
           <w:rPr>
             <w:rStyle w:val="Hyperlink"/>
@@ -2239,7 +2932,7 @@
         </w:rPr>
         <w:t xml:space="preserve">NumPy Documentation - </w:t>
       </w:r>
-      <w:hyperlink r:id="rId13">
+      <w:hyperlink r:id="rId14">
         <w:r>
           <w:rPr>
             <w:rStyle w:val="Hyperlink"/>
@@ -2268,7 +2961,7 @@
         </w:rPr>
         <w:t xml:space="preserve">Pandas Documentation - </w:t>
       </w:r>
-      <w:hyperlink r:id="rId14">
+      <w:hyperlink r:id="rId15">
         <w:r>
           <w:rPr>
             <w:rStyle w:val="Hyperlink"/>
@@ -2284,12 +2977,9 @@
       <w:pPr>
         <w:pStyle w:val="NoSpacing"/>
         <w:rPr>
-          <w:rStyle w:val="Hyperlink"/>
           <w:rFonts w:ascii="Times New Roman" w:eastAsia="Times New Roman" w:hAnsi="Times New Roman" w:cs="Times New Roman"/>
-          <w:color w:val="auto"/>
-          <w:sz w:val="24"/>
-          <w:szCs w:val="24"/>
-          <w:u w:val="none"/>
+          <w:sz w:val="24"/>
+          <w:szCs w:val="24"/>
         </w:rPr>
       </w:pPr>
       <w:r>
@@ -2300,7 +2990,7 @@
         </w:rPr>
         <w:t xml:space="preserve">Matplotlib Documentation - </w:t>
       </w:r>
-      <w:hyperlink r:id="rId15">
+      <w:hyperlink r:id="rId16">
         <w:r>
           <w:rPr>
             <w:rStyle w:val="Hyperlink"/>
@@ -2311,8 +3001,44 @@
           <w:t>https://matplotlib.org/3.1.1/contents.html</w:t>
         </w:r>
       </w:hyperlink>
-      <w:bookmarkStart w:id="0" w:name="_GoBack"/>
-      <w:bookmarkEnd w:id="0"/>
+    </w:p>
+    <w:p>
+      <w:pPr>
+        <w:pStyle w:val="NoSpacing"/>
+        <w:rPr>
+          <w:rStyle w:val="Hyperlink"/>
+          <w:rFonts w:ascii="Times New Roman" w:eastAsia="Times New Roman" w:hAnsi="Times New Roman" w:cs="Times New Roman"/>
+          <w:sz w:val="24"/>
+          <w:szCs w:val="24"/>
+        </w:rPr>
+      </w:pPr>
+      <w:r>
+        <w:rPr>
+          <w:rFonts w:ascii="Times New Roman" w:eastAsia="Times New Roman" w:hAnsi="Times New Roman" w:cs="Times New Roman"/>
+          <w:sz w:val="24"/>
+          <w:szCs w:val="24"/>
+        </w:rPr>
+        <w:t xml:space="preserve">Minimum Distance Between a Point and a Line - </w:t>
+      </w:r>
+      <w:hyperlink r:id="rId17" w:history="1">
+        <w:r>
+          <w:rPr>
+            <w:rStyle w:val="Hyperlink"/>
+            <w:rFonts w:ascii="Times New Roman" w:hAnsi="Times New Roman" w:cs="Times New Roman"/>
+          </w:rPr>
+          <w:t>http://paulbourke.net/geometry/pointlineplane/</w:t>
+        </w:r>
+      </w:hyperlink>
+    </w:p>
+    <w:p>
+      <w:pPr>
+        <w:rPr>
+          <w:rStyle w:val="Hyperlink"/>
+          <w:rFonts w:ascii="Times New Roman" w:eastAsia="Times New Roman" w:hAnsi="Times New Roman" w:cs="Times New Roman"/>
+          <w:sz w:val="24"/>
+          <w:szCs w:val="24"/>
+        </w:rPr>
+      </w:pPr>
       <w:r>
         <w:rPr>
           <w:rStyle w:val="Hyperlink"/>
@@ -2365,7 +3091,7 @@
                     <pic:cNvPicPr/>
                   </pic:nvPicPr>
                   <pic:blipFill>
-                    <a:blip r:embed="rId16"/>
+                    <a:blip r:embed="rId18"/>
                     <a:stretch>
                       <a:fillRect/>
                     </a:stretch>
@@ -2503,7 +3229,7 @@
                     <pic:cNvPicPr/>
                   </pic:nvPicPr>
                   <pic:blipFill>
-                    <a:blip r:embed="rId17"/>
+                    <a:blip r:embed="rId19"/>
                     <a:stretch>
                       <a:fillRect/>
                     </a:stretch>
@@ -2654,7 +3380,7 @@
                     <pic:cNvPicPr/>
                   </pic:nvPicPr>
                   <pic:blipFill rotWithShape="1">
-                    <a:blip r:embed="rId18">
+                    <a:blip r:embed="rId20">
                       <a:extLst>
                         <a:ext uri="{28A0092B-C50C-407E-A947-70E740481C1C}">
                           <a14:useLocalDpi xmlns:a14="http://schemas.microsoft.com/office/drawing/2010/main" val="0"/>
@@ -2730,7 +3456,7 @@
                     <pic:cNvPicPr/>
                   </pic:nvPicPr>
                   <pic:blipFill rotWithShape="1">
-                    <a:blip r:embed="rId19">
+                    <a:blip r:embed="rId21">
                       <a:extLst>
                         <a:ext uri="{28A0092B-C50C-407E-A947-70E740481C1C}">
                           <a14:useLocalDpi xmlns:a14="http://schemas.microsoft.com/office/drawing/2010/main" val="0"/>
@@ -2830,29 +3556,32 @@
                             <w:r>
                               <w:t xml:space="preserve">Figure </w:t>
                             </w:r>
+                            <w:fldSimple w:instr=" SEQ Figure \* ARABIC ">
+                              <w:r>
+                                <w:rPr>
+                                  <w:noProof/>
+                                </w:rPr>
+                                <w:t>6</w:t>
+                              </w:r>
+                            </w:fldSimple>
                             <w:r>
-                              <w:fldChar w:fldCharType="begin"/>
+                              <w:t xml:space="preserve"> : </w:t>
                             </w:r>
+                            <w:proofErr w:type="spellStart"/>
                             <w:r>
-                              <w:instrText xml:space="preserve"> SEQ Figure \* ARABIC </w:instrText>
+                              <w:t>Route.lasso</w:t>
                             </w:r>
+                            <w:proofErr w:type="spellEnd"/>
                             <w:r>
-                              <w:fldChar w:fldCharType="separate"/>
+                              <w:t xml:space="preserve">(vertex, </w:t>
                             </w:r>
+                            <w:proofErr w:type="spellStart"/>
                             <w:r>
-                              <w:rPr>
-                                <w:noProof/>
-                              </w:rPr>
-                              <w:t>6</w:t>
+                              <w:t>closest_item_to_vertex</w:t>
                             </w:r>
+                            <w:proofErr w:type="spellEnd"/>
                             <w:r>
-                              <w:rPr>
-                                <w:noProof/>
-                              </w:rPr>
-                              <w:fldChar w:fldCharType="end"/>
-                            </w:r>
-                            <w:r>
-                              <w:t xml:space="preserve"> : Route.lasso(vertex, closest_item_to_vertex)</w:t>
+                              <w:t>)</w:t>
                             </w:r>
                           </w:p>
                         </w:txbxContent>
@@ -2892,29 +3621,32 @@
                       <w:r>
                         <w:t xml:space="preserve">Figure </w:t>
                       </w:r>
+                      <w:fldSimple w:instr=" SEQ Figure \* ARABIC ">
+                        <w:r>
+                          <w:rPr>
+                            <w:noProof/>
+                          </w:rPr>
+                          <w:t>6</w:t>
+                        </w:r>
+                      </w:fldSimple>
                       <w:r>
-                        <w:fldChar w:fldCharType="begin"/>
+                        <w:t xml:space="preserve"> : </w:t>
                       </w:r>
+                      <w:proofErr w:type="spellStart"/>
                       <w:r>
-                        <w:instrText xml:space="preserve"> SEQ Figure \* ARABIC </w:instrText>
+                        <w:t>Route.lasso</w:t>
                       </w:r>
+                      <w:proofErr w:type="spellEnd"/>
                       <w:r>
-                        <w:fldChar w:fldCharType="separate"/>
+                        <w:t xml:space="preserve">(vertex, </w:t>
                       </w:r>
+                      <w:proofErr w:type="spellStart"/>
                       <w:r>
-                        <w:rPr>
-                          <w:noProof/>
-                        </w:rPr>
-                        <w:t>6</w:t>
+                        <w:t>closest_item_to_vertex</w:t>
                       </w:r>
+                      <w:proofErr w:type="spellEnd"/>
                       <w:r>
-                        <w:rPr>
-                          <w:noProof/>
-                        </w:rPr>
-                        <w:fldChar w:fldCharType="end"/>
-                      </w:r>
-                      <w:r>
-                        <w:t xml:space="preserve"> : Route.lasso(vertex, closest_item_to_vertex)</w:t>
+                        <w:t>)</w:t>
                       </w:r>
                     </w:p>
                   </w:txbxContent>
@@ -2962,7 +3694,7 @@
                     <pic:cNvPicPr/>
                   </pic:nvPicPr>
                   <pic:blipFill>
-                    <a:blip r:embed="rId20">
+                    <a:blip r:embed="rId22">
                       <a:extLst>
                         <a:ext uri="{28A0092B-C50C-407E-A947-70E740481C1C}">
                           <a14:useLocalDpi xmlns:a14="http://schemas.microsoft.com/office/drawing/2010/main" val="0"/>
@@ -3026,225 +3758,6 @@
                     <pic:cNvPicPr/>
                   </pic:nvPicPr>
                   <pic:blipFill>
-                    <a:blip r:embed="rId21">
-                      <a:extLst>
-                        <a:ext uri="{28A0092B-C50C-407E-A947-70E740481C1C}">
-                          <a14:useLocalDpi xmlns:a14="http://schemas.microsoft.com/office/drawing/2010/main" val="0"/>
-                        </a:ext>
-                      </a:extLst>
-                    </a:blip>
-                    <a:stretch>
-                      <a:fillRect/>
-                    </a:stretch>
-                  </pic:blipFill>
-                  <pic:spPr>
-                    <a:xfrm>
-                      <a:off x="0" y="0"/>
-                      <a:ext cx="5943600" cy="2932430"/>
-                    </a:xfrm>
-                    <a:prstGeom prst="rect">
-                      <a:avLst/>
-                    </a:prstGeom>
-                  </pic:spPr>
-                </pic:pic>
-              </a:graphicData>
-            </a:graphic>
-          </wp:inline>
-        </w:drawing>
-      </w:r>
-    </w:p>
-    <w:p>
-      <w:pPr>
-        <w:pStyle w:val="Caption"/>
-        <w:rPr>
-          <w:rFonts w:ascii="Times New Roman" w:hAnsi="Times New Roman" w:cs="Times New Roman"/>
-        </w:rPr>
-      </w:pPr>
-      <w:r>
-        <w:rPr>
-          <w:rFonts w:ascii="Times New Roman" w:hAnsi="Times New Roman" w:cs="Times New Roman"/>
-        </w:rPr>
-        <w:t xml:space="preserve">Figure </w:t>
-      </w:r>
-      <w:r>
-        <w:rPr>
-          <w:rFonts w:ascii="Times New Roman" w:hAnsi="Times New Roman" w:cs="Times New Roman"/>
-        </w:rPr>
-        <w:fldChar w:fldCharType="begin"/>
-      </w:r>
-      <w:r>
-        <w:rPr>
-          <w:rFonts w:ascii="Times New Roman" w:hAnsi="Times New Roman" w:cs="Times New Roman"/>
-        </w:rPr>
-        <w:instrText xml:space="preserve"> SEQ Figure \* ARABIC </w:instrText>
-      </w:r>
-      <w:r>
-        <w:rPr>
-          <w:rFonts w:ascii="Times New Roman" w:hAnsi="Times New Roman" w:cs="Times New Roman"/>
-        </w:rPr>
-        <w:fldChar w:fldCharType="separate"/>
-      </w:r>
-      <w:r>
-        <w:rPr>
-          <w:rFonts w:ascii="Times New Roman" w:hAnsi="Times New Roman" w:cs="Times New Roman"/>
-          <w:noProof/>
-        </w:rPr>
-        <w:t>7</w:t>
-      </w:r>
-      <w:r>
-        <w:rPr>
-          <w:rFonts w:ascii="Times New Roman" w:hAnsi="Times New Roman" w:cs="Times New Roman"/>
-        </w:rPr>
-        <w:fldChar w:fldCharType="end"/>
-      </w:r>
-      <w:r>
-        <w:rPr>
-          <w:rFonts w:ascii="Times New Roman" w:hAnsi="Times New Roman" w:cs="Times New Roman"/>
-        </w:rPr>
-        <w:t xml:space="preserve"> : Random30.tsp Input</w:t>
-      </w:r>
-    </w:p>
-    <w:p>
-      <w:pPr>
-        <w:keepNext/>
-        <w:rPr>
-          <w:rFonts w:ascii="Times New Roman" w:hAnsi="Times New Roman" w:cs="Times New Roman"/>
-        </w:rPr>
-      </w:pPr>
-      <w:r>
-        <w:rPr>
-          <w:rFonts w:ascii="Times New Roman" w:hAnsi="Times New Roman" w:cs="Times New Roman"/>
-          <w:noProof/>
-          <w:sz w:val="24"/>
-          <w:szCs w:val="24"/>
-        </w:rPr>
-        <w:drawing>
-          <wp:inline distT="0" distB="0" distL="0" distR="0" wp14:anchorId="6DD60759" wp14:editId="74E47E97">
-            <wp:extent cx="5943600" cy="2932430"/>
-            <wp:effectExtent l="0" t="0" r="0" b="1270"/>
-            <wp:docPr id="13" name="Picture 13" descr="A close up of a map&#10;&#10;Description automatically generated"/>
-            <wp:cNvGraphicFramePr>
-              <a:graphicFrameLocks xmlns:a="http://schemas.openxmlformats.org/drawingml/2006/main" noChangeAspect="1"/>
-            </wp:cNvGraphicFramePr>
-            <a:graphic xmlns:a="http://schemas.openxmlformats.org/drawingml/2006/main">
-              <a:graphicData uri="http://schemas.openxmlformats.org/drawingml/2006/picture">
-                <pic:pic xmlns:pic="http://schemas.openxmlformats.org/drawingml/2006/picture">
-                  <pic:nvPicPr>
-                    <pic:cNvPr id="13" name="Random40_Input.png"/>
-                    <pic:cNvPicPr/>
-                  </pic:nvPicPr>
-                  <pic:blipFill>
-                    <a:blip r:embed="rId22">
-                      <a:extLst>
-                        <a:ext uri="{28A0092B-C50C-407E-A947-70E740481C1C}">
-                          <a14:useLocalDpi xmlns:a14="http://schemas.microsoft.com/office/drawing/2010/main" val="0"/>
-                        </a:ext>
-                      </a:extLst>
-                    </a:blip>
-                    <a:stretch>
-                      <a:fillRect/>
-                    </a:stretch>
-                  </pic:blipFill>
-                  <pic:spPr>
-                    <a:xfrm>
-                      <a:off x="0" y="0"/>
-                      <a:ext cx="5943600" cy="2932430"/>
-                    </a:xfrm>
-                    <a:prstGeom prst="rect">
-                      <a:avLst/>
-                    </a:prstGeom>
-                  </pic:spPr>
-                </pic:pic>
-              </a:graphicData>
-            </a:graphic>
-          </wp:inline>
-        </w:drawing>
-      </w:r>
-    </w:p>
-    <w:p>
-      <w:pPr>
-        <w:pStyle w:val="Caption"/>
-        <w:rPr>
-          <w:rFonts w:ascii="Times New Roman" w:hAnsi="Times New Roman" w:cs="Times New Roman"/>
-          <w:sz w:val="24"/>
-          <w:szCs w:val="24"/>
-        </w:rPr>
-      </w:pPr>
-      <w:r>
-        <w:rPr>
-          <w:rFonts w:ascii="Times New Roman" w:hAnsi="Times New Roman" w:cs="Times New Roman"/>
-        </w:rPr>
-        <w:t xml:space="preserve">Figure </w:t>
-      </w:r>
-      <w:r>
-        <w:rPr>
-          <w:rFonts w:ascii="Times New Roman" w:hAnsi="Times New Roman" w:cs="Times New Roman"/>
-        </w:rPr>
-        <w:fldChar w:fldCharType="begin"/>
-      </w:r>
-      <w:r>
-        <w:rPr>
-          <w:rFonts w:ascii="Times New Roman" w:hAnsi="Times New Roman" w:cs="Times New Roman"/>
-        </w:rPr>
-        <w:instrText xml:space="preserve"> SEQ Figure \* ARABIC </w:instrText>
-      </w:r>
-      <w:r>
-        <w:rPr>
-          <w:rFonts w:ascii="Times New Roman" w:hAnsi="Times New Roman" w:cs="Times New Roman"/>
-        </w:rPr>
-        <w:fldChar w:fldCharType="separate"/>
-      </w:r>
-      <w:r>
-        <w:rPr>
-          <w:rFonts w:ascii="Times New Roman" w:hAnsi="Times New Roman" w:cs="Times New Roman"/>
-          <w:noProof/>
-        </w:rPr>
-        <w:t>8</w:t>
-      </w:r>
-      <w:r>
-        <w:rPr>
-          <w:rFonts w:ascii="Times New Roman" w:hAnsi="Times New Roman" w:cs="Times New Roman"/>
-        </w:rPr>
-        <w:fldChar w:fldCharType="end"/>
-      </w:r>
-      <w:r>
-        <w:rPr>
-          <w:rFonts w:ascii="Times New Roman" w:hAnsi="Times New Roman" w:cs="Times New Roman"/>
-        </w:rPr>
-        <w:t xml:space="preserve"> : Random40.tsp Input</w:t>
-      </w:r>
-    </w:p>
-    <w:p>
-      <w:pPr>
-        <w:keepNext/>
-        <w:rPr>
-          <w:rFonts w:ascii="Times New Roman" w:hAnsi="Times New Roman" w:cs="Times New Roman"/>
-        </w:rPr>
-      </w:pPr>
-      <w:r>
-        <w:rPr>
-          <w:rFonts w:ascii="Times New Roman" w:hAnsi="Times New Roman" w:cs="Times New Roman"/>
-          <w:noProof/>
-          <w:sz w:val="24"/>
-          <w:szCs w:val="24"/>
-        </w:rPr>
-        <w:lastRenderedPageBreak/>
-        <w:drawing>
-          <wp:inline distT="0" distB="0" distL="0" distR="0" wp14:anchorId="37714D5D" wp14:editId="55DD35D4">
-            <wp:extent cx="5943600" cy="2932430"/>
-            <wp:effectExtent l="0" t="0" r="0" b="1270"/>
-            <wp:docPr id="14" name="Picture 14" descr="A close up of a map&#10;&#10;Description automatically generated"/>
-            <wp:cNvGraphicFramePr>
-              <a:graphicFrameLocks xmlns:a="http://schemas.openxmlformats.org/drawingml/2006/main" noChangeAspect="1"/>
-            </wp:cNvGraphicFramePr>
-            <a:graphic xmlns:a="http://schemas.openxmlformats.org/drawingml/2006/main">
-              <a:graphicData uri="http://schemas.openxmlformats.org/drawingml/2006/picture">
-                <pic:pic xmlns:pic="http://schemas.openxmlformats.org/drawingml/2006/picture">
-                  <pic:nvPicPr>
-                    <pic:cNvPr id="14" name="Random30_Output.png"/>
-                    <pic:cNvPicPr/>
-                  </pic:nvPicPr>
-                  <pic:blipFill>
                     <a:blip r:embed="rId23">
                       <a:extLst>
                         <a:ext uri="{28A0092B-C50C-407E-A947-70E740481C1C}">
@@ -3308,7 +3821,7 @@
           <w:rFonts w:ascii="Times New Roman" w:hAnsi="Times New Roman" w:cs="Times New Roman"/>
           <w:noProof/>
         </w:rPr>
-        <w:t>9</w:t>
+        <w:t>7</w:t>
       </w:r>
       <w:r>
         <w:rPr>
@@ -3320,7 +3833,7 @@
         <w:rPr>
           <w:rFonts w:ascii="Times New Roman" w:hAnsi="Times New Roman" w:cs="Times New Roman"/>
         </w:rPr>
-        <w:t xml:space="preserve"> : Random30.tsp Output</w:t>
+        <w:t xml:space="preserve"> : Random30.tsp Input</w:t>
       </w:r>
     </w:p>
     <w:p>
@@ -3338,10 +3851,10 @@
           <w:szCs w:val="24"/>
         </w:rPr>
         <w:drawing>
-          <wp:inline distT="0" distB="0" distL="0" distR="0" wp14:anchorId="05D9D4FF" wp14:editId="6EAAF757">
+          <wp:inline distT="0" distB="0" distL="0" distR="0" wp14:anchorId="6DD60759" wp14:editId="74E47E97">
             <wp:extent cx="5943600" cy="2932430"/>
             <wp:effectExtent l="0" t="0" r="0" b="1270"/>
-            <wp:docPr id="15" name="Picture 15" descr="A close up of a map&#10;&#10;Description automatically generated"/>
+            <wp:docPr id="13" name="Picture 13" descr="A close up of a map&#10;&#10;Description automatically generated"/>
             <wp:cNvGraphicFramePr>
               <a:graphicFrameLocks xmlns:a="http://schemas.openxmlformats.org/drawingml/2006/main" noChangeAspect="1"/>
             </wp:cNvGraphicFramePr>
@@ -3349,7 +3862,7 @@
               <a:graphicData uri="http://schemas.openxmlformats.org/drawingml/2006/picture">
                 <pic:pic xmlns:pic="http://schemas.openxmlformats.org/drawingml/2006/picture">
                   <pic:nvPicPr>
-                    <pic:cNvPr id="15" name="Random40_Output.png"/>
+                    <pic:cNvPr id="13" name="Random40_Input.png"/>
                     <pic:cNvPicPr/>
                   </pic:nvPicPr>
                   <pic:blipFill>
@@ -3418,7 +3931,7 @@
           <w:rFonts w:ascii="Times New Roman" w:hAnsi="Times New Roman" w:cs="Times New Roman"/>
           <w:noProof/>
         </w:rPr>
-        <w:t>10</w:t>
+        <w:t>8</w:t>
       </w:r>
       <w:r>
         <w:rPr>
@@ -3430,7 +3943,7 @@
         <w:rPr>
           <w:rFonts w:ascii="Times New Roman" w:hAnsi="Times New Roman" w:cs="Times New Roman"/>
         </w:rPr>
-        <w:t xml:space="preserve"> : Random40.tsp Output</w:t>
+        <w:t xml:space="preserve"> : Random40.tsp Input</w:t>
       </w:r>
     </w:p>
     <w:p>
@@ -3444,13 +3957,15 @@
         <w:rPr>
           <w:rFonts w:ascii="Times New Roman" w:hAnsi="Times New Roman" w:cs="Times New Roman"/>
           <w:noProof/>
+          <w:sz w:val="24"/>
+          <w:szCs w:val="24"/>
         </w:rPr>
         <w:lastRenderedPageBreak/>
         <w:drawing>
-          <wp:inline distT="0" distB="0" distL="0" distR="0" wp14:anchorId="3832870E" wp14:editId="12E42D9A">
-            <wp:extent cx="5943600" cy="4239895"/>
-            <wp:effectExtent l="0" t="0" r="0" b="8255"/>
-            <wp:docPr id="16" name="Picture 16"/>
+          <wp:inline distT="0" distB="0" distL="0" distR="0" wp14:anchorId="37714D5D" wp14:editId="55DD35D4">
+            <wp:extent cx="5943600" cy="2932430"/>
+            <wp:effectExtent l="0" t="0" r="0" b="1270"/>
+            <wp:docPr id="14" name="Picture 14" descr="A close up of a map&#10;&#10;Description automatically generated"/>
             <wp:cNvGraphicFramePr>
               <a:graphicFrameLocks xmlns:a="http://schemas.openxmlformats.org/drawingml/2006/main" noChangeAspect="1"/>
             </wp:cNvGraphicFramePr>
@@ -3458,11 +3973,17 @@
               <a:graphicData uri="http://schemas.openxmlformats.org/drawingml/2006/picture">
                 <pic:pic xmlns:pic="http://schemas.openxmlformats.org/drawingml/2006/picture">
                   <pic:nvPicPr>
-                    <pic:cNvPr id="1" name=""/>
+                    <pic:cNvPr id="14" name="Random30_Output.png"/>
                     <pic:cNvPicPr/>
                   </pic:nvPicPr>
                   <pic:blipFill>
-                    <a:blip r:embed="rId25"/>
+                    <a:blip r:embed="rId25">
+                      <a:extLst>
+                        <a:ext uri="{28A0092B-C50C-407E-A947-70E740481C1C}">
+                          <a14:useLocalDpi xmlns:a14="http://schemas.microsoft.com/office/drawing/2010/main" val="0"/>
+                        </a:ext>
+                      </a:extLst>
+                    </a:blip>
                     <a:stretch>
                       <a:fillRect/>
                     </a:stretch>
@@ -3470,7 +3991,7 @@
                   <pic:spPr>
                     <a:xfrm>
                       <a:off x="0" y="0"/>
-                      <a:ext cx="5943600" cy="4239895"/>
+                      <a:ext cx="5943600" cy="2932430"/>
                     </a:xfrm>
                     <a:prstGeom prst="rect">
                       <a:avLst/>
@@ -3488,8 +4009,6 @@
         <w:pStyle w:val="Caption"/>
         <w:rPr>
           <w:rFonts w:ascii="Times New Roman" w:hAnsi="Times New Roman" w:cs="Times New Roman"/>
-          <w:sz w:val="24"/>
-          <w:szCs w:val="24"/>
         </w:rPr>
       </w:pPr>
       <w:r>
@@ -3521,7 +4040,7 @@
           <w:rFonts w:ascii="Times New Roman" w:hAnsi="Times New Roman" w:cs="Times New Roman"/>
           <w:noProof/>
         </w:rPr>
-        <w:t>11</w:t>
+        <w:t>9</w:t>
       </w:r>
       <w:r>
         <w:rPr>
@@ -3533,7 +4052,7 @@
         <w:rPr>
           <w:rFonts w:ascii="Times New Roman" w:hAnsi="Times New Roman" w:cs="Times New Roman"/>
         </w:rPr>
-        <w:t xml:space="preserve"> : Program State 0 [Random30.tsp]</w:t>
+        <w:t xml:space="preserve"> : Random30.tsp Output</w:t>
       </w:r>
     </w:p>
     <w:p>
@@ -3547,13 +4066,14 @@
         <w:rPr>
           <w:rFonts w:ascii="Times New Roman" w:hAnsi="Times New Roman" w:cs="Times New Roman"/>
           <w:noProof/>
-        </w:rPr>
-        <w:lastRenderedPageBreak/>
+          <w:sz w:val="24"/>
+          <w:szCs w:val="24"/>
+        </w:rPr>
         <w:drawing>
-          <wp:inline distT="0" distB="0" distL="0" distR="0" wp14:anchorId="30F762AE" wp14:editId="1823F890">
-            <wp:extent cx="5943600" cy="4235450"/>
-            <wp:effectExtent l="0" t="0" r="0" b="0"/>
-            <wp:docPr id="17" name="Picture 17"/>
+          <wp:inline distT="0" distB="0" distL="0" distR="0" wp14:anchorId="05D9D4FF" wp14:editId="6EAAF757">
+            <wp:extent cx="5943600" cy="2932430"/>
+            <wp:effectExtent l="0" t="0" r="0" b="1270"/>
+            <wp:docPr id="15" name="Picture 15" descr="A close up of a map&#10;&#10;Description automatically generated"/>
             <wp:cNvGraphicFramePr>
               <a:graphicFrameLocks xmlns:a="http://schemas.openxmlformats.org/drawingml/2006/main" noChangeAspect="1"/>
             </wp:cNvGraphicFramePr>
@@ -3561,11 +4081,17 @@
               <a:graphicData uri="http://schemas.openxmlformats.org/drawingml/2006/picture">
                 <pic:pic xmlns:pic="http://schemas.openxmlformats.org/drawingml/2006/picture">
                   <pic:nvPicPr>
-                    <pic:cNvPr id="1" name=""/>
+                    <pic:cNvPr id="15" name="Random40_Output.png"/>
                     <pic:cNvPicPr/>
                   </pic:nvPicPr>
                   <pic:blipFill>
-                    <a:blip r:embed="rId26"/>
+                    <a:blip r:embed="rId26">
+                      <a:extLst>
+                        <a:ext uri="{28A0092B-C50C-407E-A947-70E740481C1C}">
+                          <a14:useLocalDpi xmlns:a14="http://schemas.microsoft.com/office/drawing/2010/main" val="0"/>
+                        </a:ext>
+                      </a:extLst>
+                    </a:blip>
                     <a:stretch>
                       <a:fillRect/>
                     </a:stretch>
@@ -3573,7 +4099,7 @@
                   <pic:spPr>
                     <a:xfrm>
                       <a:off x="0" y="0"/>
-                      <a:ext cx="5943600" cy="4235450"/>
+                      <a:ext cx="5943600" cy="2932430"/>
                     </a:xfrm>
                     <a:prstGeom prst="rect">
                       <a:avLst/>
@@ -3624,7 +4150,7 @@
           <w:rFonts w:ascii="Times New Roman" w:hAnsi="Times New Roman" w:cs="Times New Roman"/>
           <w:noProof/>
         </w:rPr>
-        <w:t>12</w:t>
+        <w:t>10</w:t>
       </w:r>
       <w:r>
         <w:rPr>
@@ -3636,7 +4162,7 @@
         <w:rPr>
           <w:rFonts w:ascii="Times New Roman" w:hAnsi="Times New Roman" w:cs="Times New Roman"/>
         </w:rPr>
-        <w:t xml:space="preserve"> : Program State 1 [Random30.tsp]</w:t>
+        <w:t xml:space="preserve"> : Random40.tsp Output</w:t>
       </w:r>
     </w:p>
     <w:p>
@@ -3653,10 +4179,10 @@
         </w:rPr>
         <w:lastRenderedPageBreak/>
         <w:drawing>
-          <wp:inline distT="0" distB="0" distL="0" distR="0" wp14:anchorId="6EE9B6AB" wp14:editId="6D31EB44">
-            <wp:extent cx="5943600" cy="4232910"/>
-            <wp:effectExtent l="0" t="0" r="0" b="0"/>
-            <wp:docPr id="18" name="Picture 18"/>
+          <wp:inline distT="0" distB="0" distL="0" distR="0" wp14:anchorId="3832870E" wp14:editId="12E42D9A">
+            <wp:extent cx="5943600" cy="4239895"/>
+            <wp:effectExtent l="0" t="0" r="0" b="8255"/>
+            <wp:docPr id="16" name="Picture 16"/>
             <wp:cNvGraphicFramePr>
               <a:graphicFrameLocks xmlns:a="http://schemas.openxmlformats.org/drawingml/2006/main" noChangeAspect="1"/>
             </wp:cNvGraphicFramePr>
@@ -3676,7 +4202,7 @@
                   <pic:spPr>
                     <a:xfrm>
                       <a:off x="0" y="0"/>
-                      <a:ext cx="5943600" cy="4232910"/>
+                      <a:ext cx="5943600" cy="4239895"/>
                     </a:xfrm>
                     <a:prstGeom prst="rect">
                       <a:avLst/>
@@ -3727,7 +4253,7 @@
           <w:rFonts w:ascii="Times New Roman" w:hAnsi="Times New Roman" w:cs="Times New Roman"/>
           <w:noProof/>
         </w:rPr>
-        <w:t>13</w:t>
+        <w:t>11</w:t>
       </w:r>
       <w:r>
         <w:rPr>
@@ -3739,7 +4265,7 @@
         <w:rPr>
           <w:rFonts w:ascii="Times New Roman" w:hAnsi="Times New Roman" w:cs="Times New Roman"/>
         </w:rPr>
-        <w:t xml:space="preserve"> : Program State 3 [Random30.tsp]</w:t>
+        <w:t xml:space="preserve"> : Program State 0 [Random30.tsp]</w:t>
       </w:r>
     </w:p>
     <w:p>
@@ -3756,10 +4282,10 @@
         </w:rPr>
         <w:lastRenderedPageBreak/>
         <w:drawing>
-          <wp:inline distT="0" distB="0" distL="0" distR="0" wp14:anchorId="4505E868" wp14:editId="01484240">
-            <wp:extent cx="5943600" cy="4241800"/>
-            <wp:effectExtent l="0" t="0" r="0" b="6350"/>
-            <wp:docPr id="19" name="Picture 19"/>
+          <wp:inline distT="0" distB="0" distL="0" distR="0" wp14:anchorId="30F762AE" wp14:editId="1823F890">
+            <wp:extent cx="5943600" cy="4235450"/>
+            <wp:effectExtent l="0" t="0" r="0" b="0"/>
+            <wp:docPr id="17" name="Picture 17"/>
             <wp:cNvGraphicFramePr>
               <a:graphicFrameLocks xmlns:a="http://schemas.openxmlformats.org/drawingml/2006/main" noChangeAspect="1"/>
             </wp:cNvGraphicFramePr>
@@ -3779,7 +4305,7 @@
                   <pic:spPr>
                     <a:xfrm>
                       <a:off x="0" y="0"/>
-                      <a:ext cx="5943600" cy="4241800"/>
+                      <a:ext cx="5943600" cy="4235450"/>
                     </a:xfrm>
                     <a:prstGeom prst="rect">
                       <a:avLst/>
@@ -3830,7 +4356,7 @@
           <w:rFonts w:ascii="Times New Roman" w:hAnsi="Times New Roman" w:cs="Times New Roman"/>
           <w:noProof/>
         </w:rPr>
-        <w:t>14</w:t>
+        <w:t>12</w:t>
       </w:r>
       <w:r>
         <w:rPr>
@@ -3842,7 +4368,7 @@
         <w:rPr>
           <w:rFonts w:ascii="Times New Roman" w:hAnsi="Times New Roman" w:cs="Times New Roman"/>
         </w:rPr>
-        <w:t xml:space="preserve"> : Program State 11 [Random30.tsp]</w:t>
+        <w:t xml:space="preserve"> : Program State 1 [Random30.tsp]</w:t>
       </w:r>
     </w:p>
     <w:p>
@@ -3859,10 +4385,10 @@
         </w:rPr>
         <w:lastRenderedPageBreak/>
         <w:drawing>
-          <wp:inline distT="0" distB="0" distL="0" distR="0" wp14:anchorId="34B4DACD" wp14:editId="4A1FD328">
-            <wp:extent cx="5943600" cy="4241800"/>
-            <wp:effectExtent l="0" t="0" r="0" b="6350"/>
-            <wp:docPr id="20" name="Picture 20"/>
+          <wp:inline distT="0" distB="0" distL="0" distR="0" wp14:anchorId="6EE9B6AB" wp14:editId="6D31EB44">
+            <wp:extent cx="5943600" cy="4232910"/>
+            <wp:effectExtent l="0" t="0" r="0" b="0"/>
+            <wp:docPr id="18" name="Picture 18"/>
             <wp:cNvGraphicFramePr>
               <a:graphicFrameLocks xmlns:a="http://schemas.openxmlformats.org/drawingml/2006/main" noChangeAspect="1"/>
             </wp:cNvGraphicFramePr>
@@ -3882,7 +4408,7 @@
                   <pic:spPr>
                     <a:xfrm>
                       <a:off x="0" y="0"/>
-                      <a:ext cx="5943600" cy="4241800"/>
+                      <a:ext cx="5943600" cy="4232910"/>
                     </a:xfrm>
                     <a:prstGeom prst="rect">
                       <a:avLst/>
@@ -3933,7 +4459,7 @@
           <w:rFonts w:ascii="Times New Roman" w:hAnsi="Times New Roman" w:cs="Times New Roman"/>
           <w:noProof/>
         </w:rPr>
-        <w:t>15</w:t>
+        <w:t>13</w:t>
       </w:r>
       <w:r>
         <w:rPr>
@@ -3945,7 +4471,7 @@
         <w:rPr>
           <w:rFonts w:ascii="Times New Roman" w:hAnsi="Times New Roman" w:cs="Times New Roman"/>
         </w:rPr>
-        <w:t xml:space="preserve"> : Program State 12 [Random30.tsp]</w:t>
+        <w:t xml:space="preserve"> : Program State 3 [Random30.tsp]</w:t>
       </w:r>
     </w:p>
     <w:p>
@@ -3962,10 +4488,10 @@
         </w:rPr>
         <w:lastRenderedPageBreak/>
         <w:drawing>
-          <wp:inline distT="0" distB="0" distL="0" distR="0" wp14:anchorId="7B0036AD" wp14:editId="6AB86541">
-            <wp:extent cx="5943600" cy="4235450"/>
-            <wp:effectExtent l="0" t="0" r="0" b="0"/>
-            <wp:docPr id="21" name="Picture 21"/>
+          <wp:inline distT="0" distB="0" distL="0" distR="0" wp14:anchorId="4505E868" wp14:editId="01484240">
+            <wp:extent cx="5943600" cy="4241800"/>
+            <wp:effectExtent l="0" t="0" r="0" b="6350"/>
+            <wp:docPr id="19" name="Picture 19"/>
             <wp:cNvGraphicFramePr>
               <a:graphicFrameLocks xmlns:a="http://schemas.openxmlformats.org/drawingml/2006/main" noChangeAspect="1"/>
             </wp:cNvGraphicFramePr>
@@ -3985,7 +4511,7 @@
                   <pic:spPr>
                     <a:xfrm>
                       <a:off x="0" y="0"/>
-                      <a:ext cx="5943600" cy="4235450"/>
+                      <a:ext cx="5943600" cy="4241800"/>
                     </a:xfrm>
                     <a:prstGeom prst="rect">
                       <a:avLst/>
@@ -4036,7 +4562,7 @@
           <w:rFonts w:ascii="Times New Roman" w:hAnsi="Times New Roman" w:cs="Times New Roman"/>
           <w:noProof/>
         </w:rPr>
-        <w:t>16</w:t>
+        <w:t>14</w:t>
       </w:r>
       <w:r>
         <w:rPr>
@@ -4048,7 +4574,7 @@
         <w:rPr>
           <w:rFonts w:ascii="Times New Roman" w:hAnsi="Times New Roman" w:cs="Times New Roman"/>
         </w:rPr>
-        <w:t xml:space="preserve"> : Program State 19 [Random30.tsp]</w:t>
+        <w:t xml:space="preserve"> : Program State 11 [Random30.tsp]</w:t>
       </w:r>
     </w:p>
     <w:p>
@@ -4065,10 +4591,10 @@
         </w:rPr>
         <w:lastRenderedPageBreak/>
         <w:drawing>
-          <wp:inline distT="0" distB="0" distL="0" distR="0" wp14:anchorId="01CFB64B" wp14:editId="19050F8E">
+          <wp:inline distT="0" distB="0" distL="0" distR="0" wp14:anchorId="34B4DACD" wp14:editId="4A1FD328">
             <wp:extent cx="5943600" cy="4241800"/>
             <wp:effectExtent l="0" t="0" r="0" b="6350"/>
-            <wp:docPr id="22" name="Picture 22"/>
+            <wp:docPr id="20" name="Picture 20"/>
             <wp:cNvGraphicFramePr>
               <a:graphicFrameLocks xmlns:a="http://schemas.openxmlformats.org/drawingml/2006/main" noChangeAspect="1"/>
             </wp:cNvGraphicFramePr>
@@ -4139,6 +4665,212 @@
           <w:rFonts w:ascii="Times New Roman" w:hAnsi="Times New Roman" w:cs="Times New Roman"/>
           <w:noProof/>
         </w:rPr>
+        <w:t>15</w:t>
+      </w:r>
+      <w:r>
+        <w:rPr>
+          <w:rFonts w:ascii="Times New Roman" w:hAnsi="Times New Roman" w:cs="Times New Roman"/>
+        </w:rPr>
+        <w:fldChar w:fldCharType="end"/>
+      </w:r>
+      <w:r>
+        <w:rPr>
+          <w:rFonts w:ascii="Times New Roman" w:hAnsi="Times New Roman" w:cs="Times New Roman"/>
+        </w:rPr>
+        <w:t xml:space="preserve"> : Program State 12 [Random30.tsp]</w:t>
+      </w:r>
+    </w:p>
+    <w:p>
+      <w:pPr>
+        <w:keepNext/>
+        <w:rPr>
+          <w:rFonts w:ascii="Times New Roman" w:hAnsi="Times New Roman" w:cs="Times New Roman"/>
+        </w:rPr>
+      </w:pPr>
+      <w:r>
+        <w:rPr>
+          <w:rFonts w:ascii="Times New Roman" w:hAnsi="Times New Roman" w:cs="Times New Roman"/>
+          <w:noProof/>
+        </w:rPr>
+        <w:lastRenderedPageBreak/>
+        <w:drawing>
+          <wp:inline distT="0" distB="0" distL="0" distR="0" wp14:anchorId="7B0036AD" wp14:editId="6AB86541">
+            <wp:extent cx="5943600" cy="4235450"/>
+            <wp:effectExtent l="0" t="0" r="0" b="0"/>
+            <wp:docPr id="21" name="Picture 21"/>
+            <wp:cNvGraphicFramePr>
+              <a:graphicFrameLocks xmlns:a="http://schemas.openxmlformats.org/drawingml/2006/main" noChangeAspect="1"/>
+            </wp:cNvGraphicFramePr>
+            <a:graphic xmlns:a="http://schemas.openxmlformats.org/drawingml/2006/main">
+              <a:graphicData uri="http://schemas.openxmlformats.org/drawingml/2006/picture">
+                <pic:pic xmlns:pic="http://schemas.openxmlformats.org/drawingml/2006/picture">
+                  <pic:nvPicPr>
+                    <pic:cNvPr id="1" name=""/>
+                    <pic:cNvPicPr/>
+                  </pic:nvPicPr>
+                  <pic:blipFill>
+                    <a:blip r:embed="rId32"/>
+                    <a:stretch>
+                      <a:fillRect/>
+                    </a:stretch>
+                  </pic:blipFill>
+                  <pic:spPr>
+                    <a:xfrm>
+                      <a:off x="0" y="0"/>
+                      <a:ext cx="5943600" cy="4235450"/>
+                    </a:xfrm>
+                    <a:prstGeom prst="rect">
+                      <a:avLst/>
+                    </a:prstGeom>
+                  </pic:spPr>
+                </pic:pic>
+              </a:graphicData>
+            </a:graphic>
+          </wp:inline>
+        </w:drawing>
+      </w:r>
+    </w:p>
+    <w:p>
+      <w:pPr>
+        <w:pStyle w:val="Caption"/>
+        <w:rPr>
+          <w:rFonts w:ascii="Times New Roman" w:hAnsi="Times New Roman" w:cs="Times New Roman"/>
+          <w:sz w:val="24"/>
+          <w:szCs w:val="24"/>
+        </w:rPr>
+      </w:pPr>
+      <w:r>
+        <w:rPr>
+          <w:rFonts w:ascii="Times New Roman" w:hAnsi="Times New Roman" w:cs="Times New Roman"/>
+        </w:rPr>
+        <w:t xml:space="preserve">Figure </w:t>
+      </w:r>
+      <w:r>
+        <w:rPr>
+          <w:rFonts w:ascii="Times New Roman" w:hAnsi="Times New Roman" w:cs="Times New Roman"/>
+        </w:rPr>
+        <w:fldChar w:fldCharType="begin"/>
+      </w:r>
+      <w:r>
+        <w:rPr>
+          <w:rFonts w:ascii="Times New Roman" w:hAnsi="Times New Roman" w:cs="Times New Roman"/>
+        </w:rPr>
+        <w:instrText xml:space="preserve"> SEQ Figure \* ARABIC </w:instrText>
+      </w:r>
+      <w:r>
+        <w:rPr>
+          <w:rFonts w:ascii="Times New Roman" w:hAnsi="Times New Roman" w:cs="Times New Roman"/>
+        </w:rPr>
+        <w:fldChar w:fldCharType="separate"/>
+      </w:r>
+      <w:r>
+        <w:rPr>
+          <w:rFonts w:ascii="Times New Roman" w:hAnsi="Times New Roman" w:cs="Times New Roman"/>
+          <w:noProof/>
+        </w:rPr>
+        <w:t>16</w:t>
+      </w:r>
+      <w:r>
+        <w:rPr>
+          <w:rFonts w:ascii="Times New Roman" w:hAnsi="Times New Roman" w:cs="Times New Roman"/>
+        </w:rPr>
+        <w:fldChar w:fldCharType="end"/>
+      </w:r>
+      <w:r>
+        <w:rPr>
+          <w:rFonts w:ascii="Times New Roman" w:hAnsi="Times New Roman" w:cs="Times New Roman"/>
+        </w:rPr>
+        <w:t xml:space="preserve"> : Program State 19 [Random30.tsp]</w:t>
+      </w:r>
+    </w:p>
+    <w:p>
+      <w:pPr>
+        <w:keepNext/>
+        <w:rPr>
+          <w:rFonts w:ascii="Times New Roman" w:hAnsi="Times New Roman" w:cs="Times New Roman"/>
+        </w:rPr>
+      </w:pPr>
+      <w:r>
+        <w:rPr>
+          <w:rFonts w:ascii="Times New Roman" w:hAnsi="Times New Roman" w:cs="Times New Roman"/>
+          <w:noProof/>
+        </w:rPr>
+        <w:lastRenderedPageBreak/>
+        <w:drawing>
+          <wp:inline distT="0" distB="0" distL="0" distR="0" wp14:anchorId="01CFB64B" wp14:editId="19050F8E">
+            <wp:extent cx="5943600" cy="4241800"/>
+            <wp:effectExtent l="0" t="0" r="0" b="6350"/>
+            <wp:docPr id="22" name="Picture 22"/>
+            <wp:cNvGraphicFramePr>
+              <a:graphicFrameLocks xmlns:a="http://schemas.openxmlformats.org/drawingml/2006/main" noChangeAspect="1"/>
+            </wp:cNvGraphicFramePr>
+            <a:graphic xmlns:a="http://schemas.openxmlformats.org/drawingml/2006/main">
+              <a:graphicData uri="http://schemas.openxmlformats.org/drawingml/2006/picture">
+                <pic:pic xmlns:pic="http://schemas.openxmlformats.org/drawingml/2006/picture">
+                  <pic:nvPicPr>
+                    <pic:cNvPr id="1" name=""/>
+                    <pic:cNvPicPr/>
+                  </pic:nvPicPr>
+                  <pic:blipFill>
+                    <a:blip r:embed="rId33"/>
+                    <a:stretch>
+                      <a:fillRect/>
+                    </a:stretch>
+                  </pic:blipFill>
+                  <pic:spPr>
+                    <a:xfrm>
+                      <a:off x="0" y="0"/>
+                      <a:ext cx="5943600" cy="4241800"/>
+                    </a:xfrm>
+                    <a:prstGeom prst="rect">
+                      <a:avLst/>
+                    </a:prstGeom>
+                  </pic:spPr>
+                </pic:pic>
+              </a:graphicData>
+            </a:graphic>
+          </wp:inline>
+        </w:drawing>
+      </w:r>
+    </w:p>
+    <w:p>
+      <w:pPr>
+        <w:pStyle w:val="Caption"/>
+        <w:rPr>
+          <w:rFonts w:ascii="Times New Roman" w:hAnsi="Times New Roman" w:cs="Times New Roman"/>
+          <w:sz w:val="24"/>
+          <w:szCs w:val="24"/>
+        </w:rPr>
+      </w:pPr>
+      <w:r>
+        <w:rPr>
+          <w:rFonts w:ascii="Times New Roman" w:hAnsi="Times New Roman" w:cs="Times New Roman"/>
+        </w:rPr>
+        <w:t xml:space="preserve">Figure </w:t>
+      </w:r>
+      <w:r>
+        <w:rPr>
+          <w:rFonts w:ascii="Times New Roman" w:hAnsi="Times New Roman" w:cs="Times New Roman"/>
+        </w:rPr>
+        <w:fldChar w:fldCharType="begin"/>
+      </w:r>
+      <w:r>
+        <w:rPr>
+          <w:rFonts w:ascii="Times New Roman" w:hAnsi="Times New Roman" w:cs="Times New Roman"/>
+        </w:rPr>
+        <w:instrText xml:space="preserve"> SEQ Figure \* ARABIC </w:instrText>
+      </w:r>
+      <w:r>
+        <w:rPr>
+          <w:rFonts w:ascii="Times New Roman" w:hAnsi="Times New Roman" w:cs="Times New Roman"/>
+        </w:rPr>
+        <w:fldChar w:fldCharType="separate"/>
+      </w:r>
+      <w:r>
+        <w:rPr>
+          <w:rFonts w:ascii="Times New Roman" w:hAnsi="Times New Roman" w:cs="Times New Roman"/>
+          <w:noProof/>
+        </w:rPr>
         <w:t>17</w:t>
       </w:r>
       <w:r>
@@ -4164,7 +4896,7 @@
       </w:pPr>
     </w:p>
     <w:sectPr>
-      <w:footerReference w:type="default" r:id="rId32"/>
+      <w:footerReference w:type="default" r:id="rId34"/>
       <w:pgSz w:w="12240" w:h="15840"/>
       <w:pgMar w:top="1440" w:right="1440" w:bottom="1440" w:left="1440" w:header="720" w:footer="720" w:gutter="0"/>
       <w:cols w:space="720"/>
@@ -5396,7 +6128,6 @@
   <w:style w:type="character" w:default="1" w:styleId="DefaultParagraphFont">
     <w:name w:val="Default Paragraph Font"/>
     <w:uiPriority w:val="1"/>
-    <w:semiHidden/>
     <w:unhideWhenUsed/>
   </w:style>
   <w:style w:type="table" w:default="1" w:styleId="TableNormal">
@@ -7832,7 +8563,7 @@
 </file>
 
 <file path=customXml/itemProps1.xml><?xml version="1.0" encoding="utf-8"?>
-<ds:datastoreItem xmlns:ds="http://schemas.openxmlformats.org/officeDocument/2006/customXml" ds:itemID="{4C3607A2-03BA-493A-880A-F8E2C4EECA85}">
+<ds:datastoreItem xmlns:ds="http://schemas.openxmlformats.org/officeDocument/2006/customXml" ds:itemID="{B43C179B-2A5E-4A74-9981-B8720374A1CA}">
   <ds:schemaRefs>
     <ds:schemaRef ds:uri="http://schemas.openxmlformats.org/officeDocument/2006/bibliography"/>
   </ds:schemaRefs>

</xml_diff>